<commit_message>
vault backup: 2024-11-26 14:33:05
</commit_message>
<xml_diff>
--- a/Centennial/Term 1/GNED - A Wellness Approach/Lucas_Vandermaarel_Week 13 Lab - Occupational Stress.docx
+++ b/Centennial/Term 1/GNED - A Wellness Approach/Lucas_Vandermaarel_Week 13 Lab - Occupational Stress.docx
@@ -137,7 +137,7 @@
           </mc:Choice>
           <mc:Fallback xmlns:w16du="http://schemas.microsoft.com/office/word/2023/wordml/word16du">
             <w:pict>
-              <v:line w14:anchorId="7FFADAC8" id="Straight Connector 1" o:spid="_x0000_s1026" style="position:absolute;z-index:251661312;visibility:visible;mso-wrap-style:square;mso-width-percent:0;mso-height-percent:0;mso-wrap-distance-left:9pt;mso-wrap-distance-top:0;mso-wrap-distance-right:9pt;mso-wrap-distance-bottom:0;mso-position-horizontal:absolute;mso-position-horizontal-relative:text;mso-position-vertical:absolute;mso-position-vertical-relative:text;mso-width-percent:0;mso-height-percent:0;mso-width-relative:margin;mso-height-relative:margin" from="0,13.55pt" to="538.6pt,13.55pt" o:gfxdata="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" strokecolor="black [3213]" strokeweight="3pt">
+              <v:line w14:anchorId="7FFADAC8" id="Straight Connector 1" o:spid="_x0000_s1026" style="position:absolute;z-index:251661312;visibility:visible;mso-wrap-style:square;mso-width-percent:0;mso-height-percent:0;mso-wrap-distance-left:9pt;mso-wrap-distance-top:0;mso-wrap-distance-right:9pt;mso-wrap-distance-bottom:0;mso-position-horizontal:absolute;mso-position-horizontal-relative:text;mso-position-vertical:absolute;mso-position-vertical-relative:text;mso-width-percent:0;mso-height-percent:0;mso-width-relative:margin;mso-height-relative:margin" from="0,13.55pt" to="538.6pt,13.55pt" o:gfxdata="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" strokecolor="black [3213]" strokeweight="3pt">
                 <v:stroke joinstyle="miter"/>
               </v:line>
             </w:pict>
@@ -212,7 +212,7 @@
           </mc:Choice>
           <mc:Fallback xmlns:w16du="http://schemas.microsoft.com/office/word/2023/wordml/word16du">
             <w:pict>
-              <v:line w14:anchorId="029FA1BC" id="Straight Connector 5" o:spid="_x0000_s1026" style="position:absolute;z-index:251659264;visibility:visible;mso-wrap-style:square;mso-width-percent:0;mso-height-percent:0;mso-wrap-distance-left:9pt;mso-wrap-distance-top:0;mso-wrap-distance-right:9pt;mso-wrap-distance-bottom:0;mso-position-horizontal:absolute;mso-position-horizontal-relative:text;mso-position-vertical:absolute;mso-position-vertical-relative:text;mso-width-percent:0;mso-height-percent:0;mso-width-relative:margin;mso-height-relative:margin" from="-1pt,13.65pt" to="537.55pt,13.65pt" o:gfxdata="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" strokecolor="black [3213]" strokeweight="3pt">
+              <v:line w14:anchorId="029FA1BC" id="Straight Connector 5" o:spid="_x0000_s1026" style="position:absolute;z-index:251659264;visibility:visible;mso-wrap-style:square;mso-width-percent:0;mso-height-percent:0;mso-wrap-distance-left:9pt;mso-wrap-distance-top:0;mso-wrap-distance-right:9pt;mso-wrap-distance-bottom:0;mso-position-horizontal:absolute;mso-position-horizontal-relative:text;mso-position-vertical:absolute;mso-position-vertical-relative:text;mso-width-percent:0;mso-height-percent:0;mso-width-relative:margin;mso-height-relative:margin" from="-1pt,13.65pt" to="537.55pt,13.65pt" o:gfxdata="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" strokecolor="black [3213]" strokeweight="3pt">
                 <v:stroke joinstyle="miter"/>
               </v:line>
             </w:pict>
@@ -502,6 +502,24 @@
               </w:rPr>
               <w:t>Help people</w:t>
             </w:r>
+            <w:r>
+              <w:rPr>
+                <w:rFonts w:ascii="Helvetica Light" w:hAnsi="Helvetica Light" w:cs="Arial"/>
+                <w:sz w:val="21"/>
+                <w:szCs w:val="21"/>
+              </w:rPr>
+              <w:t xml:space="preserve"> </w:t>
+            </w:r>
+            <w:r>
+              <w:rPr>
+                <w:rFonts w:ascii="Helvetica Light" w:hAnsi="Helvetica Light" w:cs="Arial"/>
+                <w:b/>
+                <w:bCs/>
+                <w:sz w:val="21"/>
+                <w:szCs w:val="21"/>
+              </w:rPr>
+              <w:t>x</w:t>
+            </w:r>
           </w:p>
         </w:tc>
         <w:tc>
@@ -513,6 +531,8 @@
               <w:spacing w:line="276" w:lineRule="auto"/>
               <w:rPr>
                 <w:rFonts w:ascii="Helvetica Light" w:hAnsi="Helvetica Light" w:cs="Arial"/>
+                <w:b/>
+                <w:bCs/>
                 <w:sz w:val="21"/>
                 <w:szCs w:val="21"/>
               </w:rPr>
@@ -524,6 +544,24 @@
                 <w:szCs w:val="21"/>
               </w:rPr>
               <w:t>Organize things</w:t>
+            </w:r>
+            <w:r>
+              <w:rPr>
+                <w:rFonts w:ascii="Helvetica Light" w:hAnsi="Helvetica Light" w:cs="Arial"/>
+                <w:sz w:val="21"/>
+                <w:szCs w:val="21"/>
+              </w:rPr>
+              <w:t xml:space="preserve">  </w:t>
+            </w:r>
+            <w:r>
+              <w:rPr>
+                <w:rFonts w:ascii="Helvetica Light" w:hAnsi="Helvetica Light" w:cs="Arial"/>
+                <w:b/>
+                <w:bCs/>
+                <w:sz w:val="21"/>
+                <w:szCs w:val="21"/>
+              </w:rPr>
+              <w:t>x +</w:t>
             </w:r>
           </w:p>
         </w:tc>
@@ -553,6 +591,44 @@
               </w:rPr>
               <w:t>Create ideas</w:t>
             </w:r>
+            <w:r>
+              <w:rPr>
+                <w:rFonts w:ascii="Helvetica Light" w:hAnsi="Helvetica Light" w:cs="Arial"/>
+                <w:sz w:val="21"/>
+                <w:szCs w:val="21"/>
+              </w:rPr>
+              <w:t xml:space="preserve">  </w:t>
+            </w:r>
+            <w:r>
+              <w:rPr>
+                <w:rFonts w:ascii="Helvetica Light" w:hAnsi="Helvetica Light" w:cs="Arial"/>
+                <w:b/>
+                <w:bCs/>
+                <w:sz w:val="21"/>
+                <w:szCs w:val="21"/>
+              </w:rPr>
+              <w:t>x</w:t>
+            </w:r>
+            <w:r>
+              <w:rPr>
+                <w:rFonts w:ascii="Helvetica Light" w:hAnsi="Helvetica Light" w:cs="Arial"/>
+                <w:b/>
+                <w:bCs/>
+                <w:sz w:val="21"/>
+                <w:szCs w:val="21"/>
+              </w:rPr>
+              <w:t xml:space="preserve">  </w:t>
+            </w:r>
+            <w:r>
+              <w:rPr>
+                <w:rFonts w:ascii="Helvetica Light" w:hAnsi="Helvetica Light" w:cs="Arial"/>
+                <w:b/>
+                <w:bCs/>
+                <w:sz w:val="21"/>
+                <w:szCs w:val="21"/>
+              </w:rPr>
+              <w:t>+</w:t>
+            </w:r>
           </w:p>
         </w:tc>
         <w:tc>
@@ -638,6 +714,8 @@
               <w:spacing w:line="276" w:lineRule="auto"/>
               <w:rPr>
                 <w:rFonts w:ascii="Helvetica Light" w:hAnsi="Helvetica Light" w:cs="Arial"/>
+                <w:b/>
+                <w:bCs/>
                 <w:sz w:val="21"/>
                 <w:szCs w:val="21"/>
               </w:rPr>
@@ -649,6 +727,24 @@
                 <w:szCs w:val="21"/>
               </w:rPr>
               <w:t>Make things</w:t>
+            </w:r>
+            <w:r>
+              <w:rPr>
+                <w:rFonts w:ascii="Helvetica Light" w:hAnsi="Helvetica Light" w:cs="Arial"/>
+                <w:sz w:val="21"/>
+                <w:szCs w:val="21"/>
+              </w:rPr>
+              <w:t xml:space="preserve">  </w:t>
+            </w:r>
+            <w:r>
+              <w:rPr>
+                <w:rFonts w:ascii="Helvetica Light" w:hAnsi="Helvetica Light" w:cs="Arial"/>
+                <w:b/>
+                <w:bCs/>
+                <w:sz w:val="21"/>
+                <w:szCs w:val="21"/>
+              </w:rPr>
+              <w:t>x</w:t>
             </w:r>
           </w:p>
         </w:tc>
@@ -661,6 +757,8 @@
               <w:spacing w:line="276" w:lineRule="auto"/>
               <w:rPr>
                 <w:rFonts w:ascii="Helvetica Light" w:hAnsi="Helvetica Light" w:cs="Arial"/>
+                <w:b/>
+                <w:bCs/>
                 <w:sz w:val="21"/>
                 <w:szCs w:val="21"/>
               </w:rPr>
@@ -672,6 +770,24 @@
                 <w:szCs w:val="21"/>
               </w:rPr>
               <w:t>Take responsibility</w:t>
+            </w:r>
+            <w:r>
+              <w:rPr>
+                <w:rFonts w:ascii="Helvetica Light" w:hAnsi="Helvetica Light" w:cs="Arial"/>
+                <w:sz w:val="21"/>
+                <w:szCs w:val="21"/>
+              </w:rPr>
+              <w:t xml:space="preserve"> </w:t>
+            </w:r>
+            <w:r>
+              <w:rPr>
+                <w:rFonts w:ascii="Helvetica Light" w:hAnsi="Helvetica Light" w:cs="Arial"/>
+                <w:b/>
+                <w:bCs/>
+                <w:sz w:val="21"/>
+                <w:szCs w:val="21"/>
+              </w:rPr>
+              <w:t xml:space="preserve"> +</w:t>
             </w:r>
           </w:p>
         </w:tc>
@@ -691,6 +807,8 @@
               <w:spacing w:line="276" w:lineRule="auto"/>
               <w:rPr>
                 <w:rFonts w:ascii="Helvetica Light" w:hAnsi="Helvetica Light" w:cs="Arial"/>
+                <w:b/>
+                <w:bCs/>
                 <w:sz w:val="21"/>
                 <w:szCs w:val="21"/>
               </w:rPr>
@@ -702,6 +820,24 @@
                 <w:szCs w:val="21"/>
               </w:rPr>
               <w:t>Follow directions</w:t>
+            </w:r>
+            <w:r>
+              <w:rPr>
+                <w:rFonts w:ascii="Helvetica Light" w:hAnsi="Helvetica Light" w:cs="Arial"/>
+                <w:sz w:val="21"/>
+                <w:szCs w:val="21"/>
+              </w:rPr>
+              <w:t xml:space="preserve">  </w:t>
+            </w:r>
+            <w:r>
+              <w:rPr>
+                <w:rFonts w:ascii="Helvetica Light" w:hAnsi="Helvetica Light" w:cs="Arial"/>
+                <w:b/>
+                <w:bCs/>
+                <w:sz w:val="21"/>
+                <w:szCs w:val="21"/>
+              </w:rPr>
+              <w:t>x</w:t>
             </w:r>
           </w:p>
         </w:tc>
@@ -725,6 +861,24 @@
                 <w:szCs w:val="21"/>
               </w:rPr>
               <w:t>Manage people</w:t>
+            </w:r>
+            <w:r>
+              <w:rPr>
+                <w:rFonts w:ascii="Helvetica Light" w:hAnsi="Helvetica Light" w:cs="Arial"/>
+                <w:sz w:val="21"/>
+                <w:szCs w:val="21"/>
+              </w:rPr>
+              <w:t xml:space="preserve"> </w:t>
+            </w:r>
+            <w:r>
+              <w:rPr>
+                <w:rFonts w:ascii="Helvetica Light" w:hAnsi="Helvetica Light" w:cs="Arial"/>
+                <w:b/>
+                <w:bCs/>
+                <w:sz w:val="21"/>
+                <w:szCs w:val="21"/>
+              </w:rPr>
+              <w:t>+</w:t>
             </w:r>
           </w:p>
         </w:tc>
@@ -818,6 +972,8 @@
               <w:spacing w:line="276" w:lineRule="auto"/>
               <w:rPr>
                 <w:rFonts w:ascii="Helvetica Light" w:hAnsi="Helvetica Light" w:cs="Arial"/>
+                <w:b/>
+                <w:bCs/>
                 <w:sz w:val="21"/>
                 <w:szCs w:val="21"/>
               </w:rPr>
@@ -829,6 +985,24 @@
                 <w:szCs w:val="21"/>
               </w:rPr>
               <w:t>Adventure</w:t>
+            </w:r>
+            <w:r>
+              <w:rPr>
+                <w:rFonts w:ascii="Helvetica Light" w:hAnsi="Helvetica Light" w:cs="Arial"/>
+                <w:sz w:val="21"/>
+                <w:szCs w:val="21"/>
+              </w:rPr>
+              <w:t xml:space="preserve">  </w:t>
+            </w:r>
+            <w:r>
+              <w:rPr>
+                <w:rFonts w:ascii="Helvetica Light" w:hAnsi="Helvetica Light" w:cs="Arial"/>
+                <w:b/>
+                <w:bCs/>
+                <w:sz w:val="21"/>
+                <w:szCs w:val="21"/>
+              </w:rPr>
+              <w:t>+</w:t>
             </w:r>
           </w:p>
         </w:tc>
@@ -842,6 +1016,8 @@
               <w:spacing w:line="276" w:lineRule="auto"/>
               <w:rPr>
                 <w:rFonts w:ascii="Helvetica Light" w:hAnsi="Helvetica Light" w:cs="Arial"/>
+                <w:b/>
+                <w:bCs/>
                 <w:sz w:val="21"/>
                 <w:szCs w:val="21"/>
               </w:rPr>
@@ -853,6 +1029,32 @@
                 <w:szCs w:val="21"/>
               </w:rPr>
               <w:t>Independence</w:t>
+            </w:r>
+            <w:r>
+              <w:rPr>
+                <w:rFonts w:ascii="Helvetica Light" w:hAnsi="Helvetica Light" w:cs="Arial"/>
+                <w:sz w:val="21"/>
+                <w:szCs w:val="21"/>
+              </w:rPr>
+              <w:t xml:space="preserve"> </w:t>
+            </w:r>
+            <w:r>
+              <w:rPr>
+                <w:rFonts w:ascii="Helvetica Light" w:hAnsi="Helvetica Light" w:cs="Arial"/>
+                <w:b/>
+                <w:bCs/>
+                <w:sz w:val="21"/>
+                <w:szCs w:val="21"/>
+              </w:rPr>
+              <w:t>+</w:t>
+            </w:r>
+            <w:r>
+              <w:rPr>
+                <w:rFonts w:ascii="Helvetica Light" w:hAnsi="Helvetica Light" w:cs="Arial"/>
+                <w:sz w:val="21"/>
+                <w:szCs w:val="21"/>
+              </w:rPr>
+              <w:t xml:space="preserve"> </w:t>
             </w:r>
           </w:p>
         </w:tc>
@@ -866,6 +1068,8 @@
               <w:spacing w:line="276" w:lineRule="auto"/>
               <w:rPr>
                 <w:rFonts w:ascii="Helvetica Light" w:hAnsi="Helvetica Light" w:cs="Arial"/>
+                <w:b/>
+                <w:bCs/>
                 <w:sz w:val="21"/>
                 <w:szCs w:val="21"/>
               </w:rPr>
@@ -877,6 +1081,24 @@
                 <w:szCs w:val="21"/>
               </w:rPr>
               <w:t>Power</w:t>
+            </w:r>
+            <w:r>
+              <w:rPr>
+                <w:rFonts w:ascii="Helvetica Light" w:hAnsi="Helvetica Light" w:cs="Arial"/>
+                <w:sz w:val="21"/>
+                <w:szCs w:val="21"/>
+              </w:rPr>
+              <w:t xml:space="preserve">  </w:t>
+            </w:r>
+            <w:r>
+              <w:rPr>
+                <w:rFonts w:ascii="Helvetica Light" w:hAnsi="Helvetica Light" w:cs="Arial"/>
+                <w:b/>
+                <w:bCs/>
+                <w:sz w:val="21"/>
+                <w:szCs w:val="21"/>
+              </w:rPr>
+              <w:t>+</w:t>
             </w:r>
           </w:p>
         </w:tc>
@@ -890,6 +1112,8 @@
               <w:spacing w:line="276" w:lineRule="auto"/>
               <w:rPr>
                 <w:rFonts w:ascii="Helvetica Light" w:hAnsi="Helvetica Light" w:cs="Arial"/>
+                <w:b/>
+                <w:bCs/>
                 <w:sz w:val="21"/>
                 <w:szCs w:val="21"/>
               </w:rPr>
@@ -901,6 +1125,24 @@
                 <w:szCs w:val="21"/>
               </w:rPr>
               <w:t>Happiness</w:t>
+            </w:r>
+            <w:r>
+              <w:rPr>
+                <w:rFonts w:ascii="Helvetica Light" w:hAnsi="Helvetica Light" w:cs="Arial"/>
+                <w:sz w:val="21"/>
+                <w:szCs w:val="21"/>
+              </w:rPr>
+              <w:t xml:space="preserve">  </w:t>
+            </w:r>
+            <w:r>
+              <w:rPr>
+                <w:rFonts w:ascii="Helvetica Light" w:hAnsi="Helvetica Light" w:cs="Arial"/>
+                <w:b/>
+                <w:bCs/>
+                <w:sz w:val="21"/>
+                <w:szCs w:val="21"/>
+              </w:rPr>
+              <w:t>+</w:t>
             </w:r>
           </w:p>
         </w:tc>
@@ -991,6 +1233,8 @@
               <w:spacing w:line="276" w:lineRule="auto"/>
               <w:rPr>
                 <w:rFonts w:ascii="Helvetica Light" w:hAnsi="Helvetica Light" w:cs="Arial"/>
+                <w:b/>
+                <w:bCs/>
                 <w:sz w:val="21"/>
                 <w:szCs w:val="21"/>
               </w:rPr>
@@ -1002,6 +1246,24 @@
                 <w:szCs w:val="21"/>
               </w:rPr>
               <w:t>Money</w:t>
+            </w:r>
+            <w:r>
+              <w:rPr>
+                <w:rFonts w:ascii="Helvetica Light" w:hAnsi="Helvetica Light" w:cs="Arial"/>
+                <w:sz w:val="21"/>
+                <w:szCs w:val="21"/>
+              </w:rPr>
+              <w:t xml:space="preserve">  </w:t>
+            </w:r>
+            <w:r>
+              <w:rPr>
+                <w:rFonts w:ascii="Helvetica Light" w:hAnsi="Helvetica Light" w:cs="Arial"/>
+                <w:b/>
+                <w:bCs/>
+                <w:sz w:val="21"/>
+                <w:szCs w:val="21"/>
+              </w:rPr>
+              <w:t>+</w:t>
             </w:r>
           </w:p>
         </w:tc>
@@ -1020,6 +1282,8 @@
               <w:spacing w:line="276" w:lineRule="auto"/>
               <w:rPr>
                 <w:rFonts w:ascii="Helvetica Light" w:hAnsi="Helvetica Light" w:cs="Arial"/>
+                <w:b/>
+                <w:bCs/>
                 <w:sz w:val="21"/>
                 <w:szCs w:val="21"/>
               </w:rPr>
@@ -1031,6 +1295,24 @@
                 <w:szCs w:val="21"/>
               </w:rPr>
               <w:t>Security</w:t>
+            </w:r>
+            <w:r>
+              <w:rPr>
+                <w:rFonts w:ascii="Helvetica Light" w:hAnsi="Helvetica Light" w:cs="Arial"/>
+                <w:sz w:val="21"/>
+                <w:szCs w:val="21"/>
+              </w:rPr>
+              <w:t xml:space="preserve">  </w:t>
+            </w:r>
+            <w:r>
+              <w:rPr>
+                <w:rFonts w:ascii="Helvetica Light" w:hAnsi="Helvetica Light" w:cs="Arial"/>
+                <w:b/>
+                <w:bCs/>
+                <w:sz w:val="21"/>
+                <w:szCs w:val="21"/>
+              </w:rPr>
+              <w:t>x</w:t>
             </w:r>
           </w:p>
         </w:tc>
@@ -1092,6 +1374,8 @@
               <w:spacing w:line="276" w:lineRule="auto"/>
               <w:rPr>
                 <w:rFonts w:ascii="Helvetica Light" w:hAnsi="Helvetica Light" w:cs="Arial"/>
+                <w:b/>
+                <w:bCs/>
                 <w:sz w:val="21"/>
                 <w:szCs w:val="21"/>
               </w:rPr>
@@ -1103,6 +1387,24 @@
                 <w:szCs w:val="21"/>
               </w:rPr>
               <w:t>Structure</w:t>
+            </w:r>
+            <w:r>
+              <w:rPr>
+                <w:rFonts w:ascii="Helvetica Light" w:hAnsi="Helvetica Light" w:cs="Arial"/>
+                <w:sz w:val="21"/>
+                <w:szCs w:val="21"/>
+              </w:rPr>
+              <w:t xml:space="preserve">  </w:t>
+            </w:r>
+            <w:r>
+              <w:rPr>
+                <w:rFonts w:ascii="Helvetica Light" w:hAnsi="Helvetica Light" w:cs="Arial"/>
+                <w:b/>
+                <w:bCs/>
+                <w:sz w:val="21"/>
+                <w:szCs w:val="21"/>
+              </w:rPr>
+              <w:t>x</w:t>
             </w:r>
           </w:p>
         </w:tc>
@@ -1197,8 +1499,8 @@
       <w:tblGrid>
         <w:gridCol w:w="1771"/>
         <w:gridCol w:w="1771"/>
-        <w:gridCol w:w="1771"/>
-        <w:gridCol w:w="1771"/>
+        <w:gridCol w:w="1835"/>
+        <w:gridCol w:w="1707"/>
         <w:gridCol w:w="1772"/>
       </w:tblGrid>
       <w:tr>
@@ -1212,6 +1514,8 @@
               <w:spacing w:line="276" w:lineRule="auto"/>
               <w:rPr>
                 <w:rFonts w:ascii="Helvetica Light" w:hAnsi="Helvetica Light" w:cs="Arial"/>
+                <w:b/>
+                <w:bCs/>
                 <w:sz w:val="22"/>
                 <w:szCs w:val="22"/>
               </w:rPr>
@@ -1223,6 +1527,24 @@
                 <w:szCs w:val="22"/>
               </w:rPr>
               <w:t>Accepting</w:t>
+            </w:r>
+            <w:r>
+              <w:rPr>
+                <w:rFonts w:ascii="Helvetica Light" w:hAnsi="Helvetica Light" w:cs="Arial"/>
+                <w:sz w:val="22"/>
+                <w:szCs w:val="22"/>
+              </w:rPr>
+              <w:t xml:space="preserve">  </w:t>
+            </w:r>
+            <w:r>
+              <w:rPr>
+                <w:rFonts w:ascii="Helvetica Light" w:hAnsi="Helvetica Light" w:cs="Arial"/>
+                <w:b/>
+                <w:bCs/>
+                <w:sz w:val="22"/>
+                <w:szCs w:val="22"/>
+              </w:rPr>
+              <w:t>x</w:t>
             </w:r>
           </w:p>
         </w:tc>
@@ -1236,6 +1558,8 @@
               <w:spacing w:line="276" w:lineRule="auto"/>
               <w:rPr>
                 <w:rFonts w:ascii="Helvetica Light" w:hAnsi="Helvetica Light" w:cs="Arial"/>
+                <w:b/>
+                <w:bCs/>
                 <w:sz w:val="22"/>
                 <w:szCs w:val="22"/>
               </w:rPr>
@@ -1247,12 +1571,30 @@
                 <w:szCs w:val="22"/>
               </w:rPr>
               <w:t>Affectionate</w:t>
+            </w:r>
+            <w:r>
+              <w:rPr>
+                <w:rFonts w:ascii="Helvetica Light" w:hAnsi="Helvetica Light" w:cs="Arial"/>
+                <w:sz w:val="22"/>
+                <w:szCs w:val="22"/>
+              </w:rPr>
+              <w:t xml:space="preserve">  </w:t>
+            </w:r>
+            <w:r>
+              <w:rPr>
+                <w:rFonts w:ascii="Helvetica Light" w:hAnsi="Helvetica Light" w:cs="Arial"/>
+                <w:b/>
+                <w:bCs/>
+                <w:sz w:val="22"/>
+                <w:szCs w:val="22"/>
+              </w:rPr>
+              <w:t>x</w:t>
             </w:r>
           </w:p>
         </w:tc>
         <w:tc>
           <w:tcPr>
-            <w:tcW w:w="1771" w:type="dxa"/>
+            <w:tcW w:w="1835" w:type="dxa"/>
             <w:shd w:val="clear" w:color="auto" w:fill="auto"/>
           </w:tcPr>
           <w:p>
@@ -1260,6 +1602,8 @@
               <w:spacing w:line="276" w:lineRule="auto"/>
               <w:rPr>
                 <w:rFonts w:ascii="Helvetica Light" w:hAnsi="Helvetica Light" w:cs="Arial"/>
+                <w:b/>
+                <w:bCs/>
                 <w:sz w:val="22"/>
                 <w:szCs w:val="22"/>
               </w:rPr>
@@ -1271,12 +1615,30 @@
                 <w:szCs w:val="22"/>
               </w:rPr>
               <w:t>Ambitious</w:t>
+            </w:r>
+            <w:r>
+              <w:rPr>
+                <w:rFonts w:ascii="Helvetica Light" w:hAnsi="Helvetica Light" w:cs="Arial"/>
+                <w:sz w:val="22"/>
+                <w:szCs w:val="22"/>
+              </w:rPr>
+              <w:t xml:space="preserve">  </w:t>
+            </w:r>
+            <w:r>
+              <w:rPr>
+                <w:rFonts w:ascii="Helvetica Light" w:hAnsi="Helvetica Light" w:cs="Arial"/>
+                <w:b/>
+                <w:bCs/>
+                <w:sz w:val="22"/>
+                <w:szCs w:val="22"/>
+              </w:rPr>
+              <w:t>x</w:t>
             </w:r>
           </w:p>
         </w:tc>
         <w:tc>
           <w:tcPr>
-            <w:tcW w:w="1771" w:type="dxa"/>
+            <w:tcW w:w="1707" w:type="dxa"/>
             <w:shd w:val="clear" w:color="auto" w:fill="auto"/>
           </w:tcPr>
           <w:p>
@@ -1284,6 +1646,8 @@
               <w:spacing w:line="276" w:lineRule="auto"/>
               <w:rPr>
                 <w:rFonts w:ascii="Helvetica Light" w:hAnsi="Helvetica Light" w:cs="Arial"/>
+                <w:b/>
+                <w:bCs/>
                 <w:sz w:val="22"/>
                 <w:szCs w:val="22"/>
               </w:rPr>
@@ -1295,6 +1659,24 @@
                 <w:szCs w:val="22"/>
               </w:rPr>
               <w:t>Balanced</w:t>
+            </w:r>
+            <w:r>
+              <w:rPr>
+                <w:rFonts w:ascii="Helvetica Light" w:hAnsi="Helvetica Light" w:cs="Arial"/>
+                <w:sz w:val="22"/>
+                <w:szCs w:val="22"/>
+              </w:rPr>
+              <w:t xml:space="preserve">  </w:t>
+            </w:r>
+            <w:r>
+              <w:rPr>
+                <w:rFonts w:ascii="Helvetica Light" w:hAnsi="Helvetica Light" w:cs="Arial"/>
+                <w:b/>
+                <w:bCs/>
+                <w:sz w:val="22"/>
+                <w:szCs w:val="22"/>
+              </w:rPr>
+              <w:t>+</w:t>
             </w:r>
           </w:p>
         </w:tc>
@@ -1308,6 +1690,8 @@
               <w:spacing w:line="276" w:lineRule="auto"/>
               <w:rPr>
                 <w:rFonts w:ascii="Helvetica Light" w:hAnsi="Helvetica Light" w:cs="Arial"/>
+                <w:b/>
+                <w:bCs/>
                 <w:sz w:val="22"/>
                 <w:szCs w:val="22"/>
               </w:rPr>
@@ -1319,6 +1703,24 @@
                 <w:szCs w:val="22"/>
               </w:rPr>
               <w:t>Brave</w:t>
+            </w:r>
+            <w:r>
+              <w:rPr>
+                <w:rFonts w:ascii="Helvetica Light" w:hAnsi="Helvetica Light" w:cs="Arial"/>
+                <w:sz w:val="22"/>
+                <w:szCs w:val="22"/>
+              </w:rPr>
+              <w:t xml:space="preserve">  </w:t>
+            </w:r>
+            <w:r>
+              <w:rPr>
+                <w:rFonts w:ascii="Helvetica Light" w:hAnsi="Helvetica Light" w:cs="Arial"/>
+                <w:b/>
+                <w:bCs/>
+                <w:sz w:val="22"/>
+                <w:szCs w:val="22"/>
+              </w:rPr>
+              <w:t>+</w:t>
             </w:r>
           </w:p>
         </w:tc>
@@ -1334,6 +1736,8 @@
               <w:spacing w:line="276" w:lineRule="auto"/>
               <w:rPr>
                 <w:rFonts w:ascii="Helvetica Light" w:hAnsi="Helvetica Light" w:cs="Arial"/>
+                <w:b/>
+                <w:bCs/>
                 <w:sz w:val="22"/>
                 <w:szCs w:val="22"/>
               </w:rPr>
@@ -1345,6 +1749,24 @@
                 <w:szCs w:val="22"/>
               </w:rPr>
               <w:t>Calm</w:t>
+            </w:r>
+            <w:r>
+              <w:rPr>
+                <w:rFonts w:ascii="Helvetica Light" w:hAnsi="Helvetica Light" w:cs="Arial"/>
+                <w:sz w:val="22"/>
+                <w:szCs w:val="22"/>
+              </w:rPr>
+              <w:t xml:space="preserve">  </w:t>
+            </w:r>
+            <w:r>
+              <w:rPr>
+                <w:rFonts w:ascii="Helvetica Light" w:hAnsi="Helvetica Light" w:cs="Arial"/>
+                <w:b/>
+                <w:bCs/>
+                <w:sz w:val="22"/>
+                <w:szCs w:val="22"/>
+              </w:rPr>
+              <w:t>x</w:t>
             </w:r>
           </w:p>
         </w:tc>
@@ -1358,6 +1780,8 @@
               <w:spacing w:line="276" w:lineRule="auto"/>
               <w:rPr>
                 <w:rFonts w:ascii="Helvetica Light" w:hAnsi="Helvetica Light" w:cs="Arial"/>
+                <w:b/>
+                <w:bCs/>
                 <w:sz w:val="22"/>
                 <w:szCs w:val="22"/>
               </w:rPr>
@@ -1369,12 +1793,30 @@
                 <w:szCs w:val="22"/>
               </w:rPr>
               <w:t>Caring</w:t>
+            </w:r>
+            <w:r>
+              <w:rPr>
+                <w:rFonts w:ascii="Helvetica Light" w:hAnsi="Helvetica Light" w:cs="Arial"/>
+                <w:sz w:val="22"/>
+                <w:szCs w:val="22"/>
+              </w:rPr>
+              <w:t xml:space="preserve">  </w:t>
+            </w:r>
+            <w:r>
+              <w:rPr>
+                <w:rFonts w:ascii="Helvetica Light" w:hAnsi="Helvetica Light" w:cs="Arial"/>
+                <w:b/>
+                <w:bCs/>
+                <w:sz w:val="22"/>
+                <w:szCs w:val="22"/>
+              </w:rPr>
+              <w:t>x</w:t>
             </w:r>
           </w:p>
         </w:tc>
         <w:tc>
           <w:tcPr>
-            <w:tcW w:w="1771" w:type="dxa"/>
+            <w:tcW w:w="1835" w:type="dxa"/>
             <w:shd w:val="clear" w:color="auto" w:fill="auto"/>
           </w:tcPr>
           <w:p>
@@ -1398,7 +1840,7 @@
         </w:tc>
         <w:tc>
           <w:tcPr>
-            <w:tcW w:w="1771" w:type="dxa"/>
+            <w:tcW w:w="1707" w:type="dxa"/>
             <w:shd w:val="clear" w:color="auto" w:fill="auto"/>
           </w:tcPr>
           <w:p>
@@ -1406,6 +1848,8 @@
               <w:spacing w:line="276" w:lineRule="auto"/>
               <w:rPr>
                 <w:rFonts w:ascii="Helvetica Light" w:hAnsi="Helvetica Light" w:cs="Arial"/>
+                <w:b/>
+                <w:bCs/>
                 <w:sz w:val="22"/>
                 <w:szCs w:val="22"/>
               </w:rPr>
@@ -1417,6 +1861,24 @@
                 <w:szCs w:val="22"/>
               </w:rPr>
               <w:t>Competitive</w:t>
+            </w:r>
+            <w:r>
+              <w:rPr>
+                <w:rFonts w:ascii="Helvetica Light" w:hAnsi="Helvetica Light" w:cs="Arial"/>
+                <w:sz w:val="22"/>
+                <w:szCs w:val="22"/>
+              </w:rPr>
+              <w:t xml:space="preserve">  </w:t>
+            </w:r>
+            <w:r>
+              <w:rPr>
+                <w:rFonts w:ascii="Helvetica Light" w:hAnsi="Helvetica Light" w:cs="Arial"/>
+                <w:b/>
+                <w:bCs/>
+                <w:sz w:val="22"/>
+                <w:szCs w:val="22"/>
+              </w:rPr>
+              <w:t>x</w:t>
             </w:r>
           </w:p>
         </w:tc>
@@ -1430,6 +1892,8 @@
               <w:spacing w:line="276" w:lineRule="auto"/>
               <w:rPr>
                 <w:rFonts w:ascii="Helvetica Light" w:hAnsi="Helvetica Light" w:cs="Arial"/>
+                <w:b/>
+                <w:bCs/>
                 <w:sz w:val="22"/>
                 <w:szCs w:val="22"/>
               </w:rPr>
@@ -1441,6 +1905,24 @@
                 <w:szCs w:val="22"/>
               </w:rPr>
               <w:t>Confident</w:t>
+            </w:r>
+            <w:r>
+              <w:rPr>
+                <w:rFonts w:ascii="Helvetica Light" w:hAnsi="Helvetica Light" w:cs="Arial"/>
+                <w:sz w:val="22"/>
+                <w:szCs w:val="22"/>
+              </w:rPr>
+              <w:t xml:space="preserve">  </w:t>
+            </w:r>
+            <w:r>
+              <w:rPr>
+                <w:rFonts w:ascii="Helvetica Light" w:hAnsi="Helvetica Light" w:cs="Arial"/>
+                <w:b/>
+                <w:bCs/>
+                <w:sz w:val="22"/>
+                <w:szCs w:val="22"/>
+              </w:rPr>
+              <w:t>+</w:t>
             </w:r>
           </w:p>
         </w:tc>
@@ -1480,6 +1962,8 @@
               <w:spacing w:line="276" w:lineRule="auto"/>
               <w:rPr>
                 <w:rFonts w:ascii="Helvetica Light" w:hAnsi="Helvetica Light" w:cs="Arial"/>
+                <w:b/>
+                <w:bCs/>
                 <w:sz w:val="22"/>
                 <w:szCs w:val="22"/>
               </w:rPr>
@@ -1491,12 +1975,30 @@
                 <w:szCs w:val="22"/>
               </w:rPr>
               <w:t>Cooperative</w:t>
+            </w:r>
+            <w:r>
+              <w:rPr>
+                <w:rFonts w:ascii="Helvetica Light" w:hAnsi="Helvetica Light" w:cs="Arial"/>
+                <w:sz w:val="22"/>
+                <w:szCs w:val="22"/>
+              </w:rPr>
+              <w:t xml:space="preserve">  </w:t>
+            </w:r>
+            <w:r>
+              <w:rPr>
+                <w:rFonts w:ascii="Helvetica Light" w:hAnsi="Helvetica Light" w:cs="Arial"/>
+                <w:b/>
+                <w:bCs/>
+                <w:sz w:val="22"/>
+                <w:szCs w:val="22"/>
+              </w:rPr>
+              <w:t>x</w:t>
             </w:r>
           </w:p>
         </w:tc>
         <w:tc>
           <w:tcPr>
-            <w:tcW w:w="1771" w:type="dxa"/>
+            <w:tcW w:w="1835" w:type="dxa"/>
             <w:shd w:val="clear" w:color="auto" w:fill="auto"/>
           </w:tcPr>
           <w:p>
@@ -1504,6 +2006,8 @@
               <w:spacing w:line="276" w:lineRule="auto"/>
               <w:rPr>
                 <w:rFonts w:ascii="Helvetica Light" w:hAnsi="Helvetica Light" w:cs="Arial"/>
+                <w:b/>
+                <w:bCs/>
                 <w:sz w:val="22"/>
                 <w:szCs w:val="22"/>
               </w:rPr>
@@ -1515,12 +2019,30 @@
                 <w:szCs w:val="22"/>
               </w:rPr>
               <w:t>Courteous</w:t>
+            </w:r>
+            <w:r>
+              <w:rPr>
+                <w:rFonts w:ascii="Helvetica Light" w:hAnsi="Helvetica Light" w:cs="Arial"/>
+                <w:sz w:val="22"/>
+                <w:szCs w:val="22"/>
+              </w:rPr>
+              <w:t xml:space="preserve">  </w:t>
+            </w:r>
+            <w:r>
+              <w:rPr>
+                <w:rFonts w:ascii="Helvetica Light" w:hAnsi="Helvetica Light" w:cs="Arial"/>
+                <w:b/>
+                <w:bCs/>
+                <w:sz w:val="22"/>
+                <w:szCs w:val="22"/>
+              </w:rPr>
+              <w:t>x</w:t>
             </w:r>
           </w:p>
         </w:tc>
         <w:tc>
           <w:tcPr>
-            <w:tcW w:w="1771" w:type="dxa"/>
+            <w:tcW w:w="1707" w:type="dxa"/>
             <w:shd w:val="clear" w:color="auto" w:fill="auto"/>
           </w:tcPr>
           <w:p>
@@ -1528,6 +2050,8 @@
               <w:spacing w:line="276" w:lineRule="auto"/>
               <w:rPr>
                 <w:rFonts w:ascii="Helvetica Light" w:hAnsi="Helvetica Light" w:cs="Arial"/>
+                <w:b/>
+                <w:bCs/>
                 <w:sz w:val="22"/>
                 <w:szCs w:val="22"/>
               </w:rPr>
@@ -1539,6 +2063,24 @@
                 <w:szCs w:val="22"/>
               </w:rPr>
               <w:t>Creative</w:t>
+            </w:r>
+            <w:r>
+              <w:rPr>
+                <w:rFonts w:ascii="Helvetica Light" w:hAnsi="Helvetica Light" w:cs="Arial"/>
+                <w:sz w:val="22"/>
+                <w:szCs w:val="22"/>
+              </w:rPr>
+              <w:t xml:space="preserve">  </w:t>
+            </w:r>
+            <w:r>
+              <w:rPr>
+                <w:rFonts w:ascii="Helvetica Light" w:hAnsi="Helvetica Light" w:cs="Arial"/>
+                <w:b/>
+                <w:bCs/>
+                <w:sz w:val="22"/>
+                <w:szCs w:val="22"/>
+              </w:rPr>
+              <w:t>+</w:t>
             </w:r>
           </w:p>
         </w:tc>
@@ -1552,6 +2094,8 @@
               <w:spacing w:line="276" w:lineRule="auto"/>
               <w:rPr>
                 <w:rFonts w:ascii="Helvetica Light" w:hAnsi="Helvetica Light" w:cs="Arial"/>
+                <w:b/>
+                <w:bCs/>
                 <w:sz w:val="22"/>
                 <w:szCs w:val="22"/>
               </w:rPr>
@@ -1563,6 +2107,24 @@
                 <w:szCs w:val="22"/>
               </w:rPr>
               <w:t>Decisive</w:t>
+            </w:r>
+            <w:r>
+              <w:rPr>
+                <w:rFonts w:ascii="Helvetica Light" w:hAnsi="Helvetica Light" w:cs="Arial"/>
+                <w:sz w:val="22"/>
+                <w:szCs w:val="22"/>
+              </w:rPr>
+              <w:t xml:space="preserve">  </w:t>
+            </w:r>
+            <w:r>
+              <w:rPr>
+                <w:rFonts w:ascii="Helvetica Light" w:hAnsi="Helvetica Light" w:cs="Arial"/>
+                <w:b/>
+                <w:bCs/>
+                <w:sz w:val="22"/>
+                <w:szCs w:val="22"/>
+              </w:rPr>
+              <w:t>+</w:t>
             </w:r>
           </w:p>
         </w:tc>
@@ -1578,6 +2140,8 @@
               <w:spacing w:line="276" w:lineRule="auto"/>
               <w:rPr>
                 <w:rFonts w:ascii="Helvetica Light" w:hAnsi="Helvetica Light" w:cs="Arial"/>
+                <w:b/>
+                <w:bCs/>
                 <w:sz w:val="22"/>
                 <w:szCs w:val="22"/>
               </w:rPr>
@@ -1589,6 +2153,24 @@
                 <w:szCs w:val="22"/>
               </w:rPr>
               <w:t>Disciplined</w:t>
+            </w:r>
+            <w:r>
+              <w:rPr>
+                <w:rFonts w:ascii="Helvetica Light" w:hAnsi="Helvetica Light" w:cs="Arial"/>
+                <w:sz w:val="22"/>
+                <w:szCs w:val="22"/>
+              </w:rPr>
+              <w:t xml:space="preserve">  </w:t>
+            </w:r>
+            <w:r>
+              <w:rPr>
+                <w:rFonts w:ascii="Helvetica Light" w:hAnsi="Helvetica Light" w:cs="Arial"/>
+                <w:b/>
+                <w:bCs/>
+                <w:sz w:val="22"/>
+                <w:szCs w:val="22"/>
+              </w:rPr>
+              <w:t>x</w:t>
             </w:r>
           </w:p>
         </w:tc>
@@ -1602,6 +2184,8 @@
               <w:spacing w:line="276" w:lineRule="auto"/>
               <w:rPr>
                 <w:rFonts w:ascii="Helvetica Light" w:hAnsi="Helvetica Light" w:cs="Arial"/>
+                <w:b/>
+                <w:bCs/>
                 <w:sz w:val="22"/>
                 <w:szCs w:val="22"/>
               </w:rPr>
@@ -1613,12 +2197,30 @@
                 <w:szCs w:val="22"/>
               </w:rPr>
               <w:t>Efficient</w:t>
+            </w:r>
+            <w:r>
+              <w:rPr>
+                <w:rFonts w:ascii="Helvetica Light" w:hAnsi="Helvetica Light" w:cs="Arial"/>
+                <w:sz w:val="22"/>
+                <w:szCs w:val="22"/>
+              </w:rPr>
+              <w:t xml:space="preserve">  </w:t>
+            </w:r>
+            <w:r>
+              <w:rPr>
+                <w:rFonts w:ascii="Helvetica Light" w:hAnsi="Helvetica Light" w:cs="Arial"/>
+                <w:b/>
+                <w:bCs/>
+                <w:sz w:val="22"/>
+                <w:szCs w:val="22"/>
+              </w:rPr>
+              <w:t>+</w:t>
             </w:r>
           </w:p>
         </w:tc>
         <w:tc>
           <w:tcPr>
-            <w:tcW w:w="1771" w:type="dxa"/>
+            <w:tcW w:w="1835" w:type="dxa"/>
             <w:shd w:val="clear" w:color="auto" w:fill="auto"/>
           </w:tcPr>
           <w:p>
@@ -1626,6 +2228,8 @@
               <w:spacing w:line="276" w:lineRule="auto"/>
               <w:rPr>
                 <w:rFonts w:ascii="Helvetica Light" w:hAnsi="Helvetica Light" w:cs="Arial"/>
+                <w:b/>
+                <w:bCs/>
                 <w:sz w:val="22"/>
                 <w:szCs w:val="22"/>
               </w:rPr>
@@ -1637,12 +2241,30 @@
                 <w:szCs w:val="22"/>
               </w:rPr>
               <w:t>Enthusiastic</w:t>
+            </w:r>
+            <w:r>
+              <w:rPr>
+                <w:rFonts w:ascii="Helvetica Light" w:hAnsi="Helvetica Light" w:cs="Arial"/>
+                <w:sz w:val="22"/>
+                <w:szCs w:val="22"/>
+              </w:rPr>
+              <w:t xml:space="preserve">  </w:t>
+            </w:r>
+            <w:r>
+              <w:rPr>
+                <w:rFonts w:ascii="Helvetica Light" w:hAnsi="Helvetica Light" w:cs="Arial"/>
+                <w:b/>
+                <w:bCs/>
+                <w:sz w:val="22"/>
+                <w:szCs w:val="22"/>
+              </w:rPr>
+              <w:t>x</w:t>
             </w:r>
           </w:p>
         </w:tc>
         <w:tc>
           <w:tcPr>
-            <w:tcW w:w="1771" w:type="dxa"/>
+            <w:tcW w:w="1707" w:type="dxa"/>
             <w:shd w:val="clear" w:color="auto" w:fill="auto"/>
           </w:tcPr>
           <w:p>
@@ -1674,6 +2296,8 @@
               <w:spacing w:line="276" w:lineRule="auto"/>
               <w:rPr>
                 <w:rFonts w:ascii="Helvetica Light" w:hAnsi="Helvetica Light" w:cs="Arial"/>
+                <w:b/>
+                <w:bCs/>
                 <w:sz w:val="22"/>
                 <w:szCs w:val="22"/>
               </w:rPr>
@@ -1685,6 +2309,24 @@
                 <w:szCs w:val="22"/>
               </w:rPr>
               <w:t>Friendly</w:t>
+            </w:r>
+            <w:r>
+              <w:rPr>
+                <w:rFonts w:ascii="Helvetica Light" w:hAnsi="Helvetica Light" w:cs="Arial"/>
+                <w:sz w:val="22"/>
+                <w:szCs w:val="22"/>
+              </w:rPr>
+              <w:t xml:space="preserve">  </w:t>
+            </w:r>
+            <w:r>
+              <w:rPr>
+                <w:rFonts w:ascii="Helvetica Light" w:hAnsi="Helvetica Light" w:cs="Arial"/>
+                <w:b/>
+                <w:bCs/>
+                <w:sz w:val="22"/>
+                <w:szCs w:val="22"/>
+              </w:rPr>
+              <w:t>x</w:t>
             </w:r>
           </w:p>
         </w:tc>
@@ -1700,6 +2342,8 @@
               <w:spacing w:line="276" w:lineRule="auto"/>
               <w:rPr>
                 <w:rFonts w:ascii="Helvetica Light" w:hAnsi="Helvetica Light" w:cs="Arial"/>
+                <w:b/>
+                <w:bCs/>
                 <w:sz w:val="22"/>
                 <w:szCs w:val="22"/>
               </w:rPr>
@@ -1711,6 +2355,24 @@
                 <w:szCs w:val="22"/>
               </w:rPr>
               <w:t>Healthy</w:t>
+            </w:r>
+            <w:r>
+              <w:rPr>
+                <w:rFonts w:ascii="Helvetica Light" w:hAnsi="Helvetica Light" w:cs="Arial"/>
+                <w:sz w:val="22"/>
+                <w:szCs w:val="22"/>
+              </w:rPr>
+              <w:t xml:space="preserve">  </w:t>
+            </w:r>
+            <w:r>
+              <w:rPr>
+                <w:rFonts w:ascii="Helvetica Light" w:hAnsi="Helvetica Light" w:cs="Arial"/>
+                <w:b/>
+                <w:bCs/>
+                <w:sz w:val="22"/>
+                <w:szCs w:val="22"/>
+              </w:rPr>
+              <w:t>+</w:t>
             </w:r>
           </w:p>
         </w:tc>
@@ -1724,6 +2386,8 @@
               <w:spacing w:line="276" w:lineRule="auto"/>
               <w:rPr>
                 <w:rFonts w:ascii="Helvetica Light" w:hAnsi="Helvetica Light" w:cs="Arial"/>
+                <w:b/>
+                <w:bCs/>
                 <w:sz w:val="22"/>
                 <w:szCs w:val="22"/>
               </w:rPr>
@@ -1735,12 +2399,30 @@
                 <w:szCs w:val="22"/>
               </w:rPr>
               <w:t>Honest/Fair</w:t>
+            </w:r>
+            <w:r>
+              <w:rPr>
+                <w:rFonts w:ascii="Helvetica Light" w:hAnsi="Helvetica Light" w:cs="Arial"/>
+                <w:sz w:val="22"/>
+                <w:szCs w:val="22"/>
+              </w:rPr>
+              <w:t xml:space="preserve">  </w:t>
+            </w:r>
+            <w:r>
+              <w:rPr>
+                <w:rFonts w:ascii="Helvetica Light" w:hAnsi="Helvetica Light" w:cs="Arial"/>
+                <w:b/>
+                <w:bCs/>
+                <w:sz w:val="22"/>
+                <w:szCs w:val="22"/>
+              </w:rPr>
+              <w:t>x</w:t>
             </w:r>
           </w:p>
         </w:tc>
         <w:tc>
           <w:tcPr>
-            <w:tcW w:w="1771" w:type="dxa"/>
+            <w:tcW w:w="1835" w:type="dxa"/>
             <w:shd w:val="clear" w:color="auto" w:fill="auto"/>
           </w:tcPr>
           <w:p>
@@ -1748,6 +2430,8 @@
               <w:spacing w:line="276" w:lineRule="auto"/>
               <w:rPr>
                 <w:rFonts w:ascii="Helvetica Light" w:hAnsi="Helvetica Light" w:cs="Arial"/>
+                <w:b/>
+                <w:bCs/>
                 <w:sz w:val="22"/>
                 <w:szCs w:val="22"/>
               </w:rPr>
@@ -1759,12 +2443,30 @@
                 <w:szCs w:val="22"/>
               </w:rPr>
               <w:t>Intelligent</w:t>
+            </w:r>
+            <w:r>
+              <w:rPr>
+                <w:rFonts w:ascii="Helvetica Light" w:hAnsi="Helvetica Light" w:cs="Arial"/>
+                <w:sz w:val="22"/>
+                <w:szCs w:val="22"/>
+              </w:rPr>
+              <w:t xml:space="preserve">  </w:t>
+            </w:r>
+            <w:r>
+              <w:rPr>
+                <w:rFonts w:ascii="Helvetica Light" w:hAnsi="Helvetica Light" w:cs="Arial"/>
+                <w:b/>
+                <w:bCs/>
+                <w:sz w:val="22"/>
+                <w:szCs w:val="22"/>
+              </w:rPr>
+              <w:t>+</w:t>
             </w:r>
           </w:p>
         </w:tc>
         <w:tc>
           <w:tcPr>
-            <w:tcW w:w="1771" w:type="dxa"/>
+            <w:tcW w:w="1707" w:type="dxa"/>
             <w:shd w:val="clear" w:color="auto" w:fill="auto"/>
           </w:tcPr>
           <w:p>
@@ -1772,6 +2474,8 @@
               <w:spacing w:line="276" w:lineRule="auto"/>
               <w:rPr>
                 <w:rFonts w:ascii="Helvetica Light" w:hAnsi="Helvetica Light" w:cs="Arial"/>
+                <w:b/>
+                <w:bCs/>
                 <w:sz w:val="22"/>
                 <w:szCs w:val="22"/>
               </w:rPr>
@@ -1783,6 +2487,24 @@
                 <w:szCs w:val="22"/>
               </w:rPr>
               <w:t>Joyful</w:t>
+            </w:r>
+            <w:r>
+              <w:rPr>
+                <w:rFonts w:ascii="Helvetica Light" w:hAnsi="Helvetica Light" w:cs="Arial"/>
+                <w:sz w:val="22"/>
+                <w:szCs w:val="22"/>
+              </w:rPr>
+              <w:t xml:space="preserve">  </w:t>
+            </w:r>
+            <w:r>
+              <w:rPr>
+                <w:rFonts w:ascii="Helvetica Light" w:hAnsi="Helvetica Light" w:cs="Arial"/>
+                <w:b/>
+                <w:bCs/>
+                <w:sz w:val="22"/>
+                <w:szCs w:val="22"/>
+              </w:rPr>
+              <w:t>+</w:t>
             </w:r>
           </w:p>
         </w:tc>
@@ -1796,6 +2518,8 @@
               <w:spacing w:line="276" w:lineRule="auto"/>
               <w:rPr>
                 <w:rFonts w:ascii="Helvetica Light" w:hAnsi="Helvetica Light" w:cs="Arial"/>
+                <w:b/>
+                <w:bCs/>
                 <w:sz w:val="22"/>
                 <w:szCs w:val="22"/>
               </w:rPr>
@@ -1807,6 +2531,24 @@
                 <w:szCs w:val="22"/>
               </w:rPr>
               <w:t>Kind</w:t>
+            </w:r>
+            <w:r>
+              <w:rPr>
+                <w:rFonts w:ascii="Helvetica Light" w:hAnsi="Helvetica Light" w:cs="Arial"/>
+                <w:sz w:val="22"/>
+                <w:szCs w:val="22"/>
+              </w:rPr>
+              <w:t xml:space="preserve">  </w:t>
+            </w:r>
+            <w:r>
+              <w:rPr>
+                <w:rFonts w:ascii="Helvetica Light" w:hAnsi="Helvetica Light" w:cs="Arial"/>
+                <w:b/>
+                <w:bCs/>
+                <w:sz w:val="22"/>
+                <w:szCs w:val="22"/>
+              </w:rPr>
+              <w:t>x</w:t>
             </w:r>
           </w:p>
         </w:tc>
@@ -1822,6 +2564,8 @@
               <w:spacing w:line="276" w:lineRule="auto"/>
               <w:rPr>
                 <w:rFonts w:ascii="Helvetica Light" w:hAnsi="Helvetica Light" w:cs="Arial"/>
+                <w:b/>
+                <w:bCs/>
                 <w:sz w:val="22"/>
                 <w:szCs w:val="22"/>
               </w:rPr>
@@ -1833,6 +2577,24 @@
                 <w:szCs w:val="22"/>
               </w:rPr>
               <w:t>Loving</w:t>
+            </w:r>
+            <w:r>
+              <w:rPr>
+                <w:rFonts w:ascii="Helvetica Light" w:hAnsi="Helvetica Light" w:cs="Arial"/>
+                <w:sz w:val="22"/>
+                <w:szCs w:val="22"/>
+              </w:rPr>
+              <w:t xml:space="preserve">  </w:t>
+            </w:r>
+            <w:r>
+              <w:rPr>
+                <w:rFonts w:ascii="Helvetica Light" w:hAnsi="Helvetica Light" w:cs="Arial"/>
+                <w:b/>
+                <w:bCs/>
+                <w:sz w:val="22"/>
+                <w:szCs w:val="22"/>
+              </w:rPr>
+              <w:t>x</w:t>
             </w:r>
           </w:p>
         </w:tc>
@@ -1846,6 +2608,8 @@
               <w:spacing w:line="276" w:lineRule="auto"/>
               <w:rPr>
                 <w:rFonts w:ascii="Helvetica Light" w:hAnsi="Helvetica Light" w:cs="Arial"/>
+                <w:b/>
+                <w:bCs/>
                 <w:sz w:val="22"/>
                 <w:szCs w:val="22"/>
               </w:rPr>
@@ -1857,12 +2621,30 @@
                 <w:szCs w:val="22"/>
               </w:rPr>
               <w:t>Loyal</w:t>
+            </w:r>
+            <w:r>
+              <w:rPr>
+                <w:rFonts w:ascii="Helvetica Light" w:hAnsi="Helvetica Light" w:cs="Arial"/>
+                <w:sz w:val="22"/>
+                <w:szCs w:val="22"/>
+              </w:rPr>
+              <w:t xml:space="preserve">  </w:t>
+            </w:r>
+            <w:r>
+              <w:rPr>
+                <w:rFonts w:ascii="Helvetica Light" w:hAnsi="Helvetica Light" w:cs="Arial"/>
+                <w:b/>
+                <w:bCs/>
+                <w:sz w:val="22"/>
+                <w:szCs w:val="22"/>
+              </w:rPr>
+              <w:t>x</w:t>
             </w:r>
           </w:p>
         </w:tc>
         <w:tc>
           <w:tcPr>
-            <w:tcW w:w="1771" w:type="dxa"/>
+            <w:tcW w:w="1835" w:type="dxa"/>
             <w:shd w:val="clear" w:color="auto" w:fill="auto"/>
           </w:tcPr>
           <w:p>
@@ -1870,6 +2652,8 @@
               <w:spacing w:line="276" w:lineRule="auto"/>
               <w:rPr>
                 <w:rFonts w:ascii="Helvetica Light" w:hAnsi="Helvetica Light" w:cs="Arial"/>
+                <w:b/>
+                <w:bCs/>
                 <w:sz w:val="22"/>
                 <w:szCs w:val="22"/>
               </w:rPr>
@@ -1881,12 +2665,30 @@
                 <w:szCs w:val="22"/>
               </w:rPr>
               <w:t>Mature</w:t>
+            </w:r>
+            <w:r>
+              <w:rPr>
+                <w:rFonts w:ascii="Helvetica Light" w:hAnsi="Helvetica Light" w:cs="Arial"/>
+                <w:sz w:val="22"/>
+                <w:szCs w:val="22"/>
+              </w:rPr>
+              <w:t xml:space="preserve">  </w:t>
+            </w:r>
+            <w:r>
+              <w:rPr>
+                <w:rFonts w:ascii="Helvetica Light" w:hAnsi="Helvetica Light" w:cs="Arial"/>
+                <w:b/>
+                <w:bCs/>
+                <w:sz w:val="22"/>
+                <w:szCs w:val="22"/>
+              </w:rPr>
+              <w:t>x</w:t>
             </w:r>
           </w:p>
         </w:tc>
         <w:tc>
           <w:tcPr>
-            <w:tcW w:w="1771" w:type="dxa"/>
+            <w:tcW w:w="1707" w:type="dxa"/>
             <w:shd w:val="clear" w:color="auto" w:fill="auto"/>
           </w:tcPr>
           <w:p>
@@ -1894,6 +2696,8 @@
               <w:spacing w:line="276" w:lineRule="auto"/>
               <w:rPr>
                 <w:rFonts w:ascii="Helvetica Light" w:hAnsi="Helvetica Light" w:cs="Arial"/>
+                <w:b/>
+                <w:bCs/>
                 <w:sz w:val="22"/>
                 <w:szCs w:val="22"/>
               </w:rPr>
@@ -1905,6 +2709,24 @@
                 <w:szCs w:val="22"/>
               </w:rPr>
               <w:t>Organized</w:t>
+            </w:r>
+            <w:r>
+              <w:rPr>
+                <w:rFonts w:ascii="Helvetica Light" w:hAnsi="Helvetica Light" w:cs="Arial"/>
+                <w:sz w:val="22"/>
+                <w:szCs w:val="22"/>
+              </w:rPr>
+              <w:t xml:space="preserve">  </w:t>
+            </w:r>
+            <w:r>
+              <w:rPr>
+                <w:rFonts w:ascii="Helvetica Light" w:hAnsi="Helvetica Light" w:cs="Arial"/>
+                <w:b/>
+                <w:bCs/>
+                <w:sz w:val="22"/>
+                <w:szCs w:val="22"/>
+              </w:rPr>
+              <w:t>+</w:t>
             </w:r>
           </w:p>
         </w:tc>
@@ -1918,6 +2740,8 @@
               <w:spacing w:line="276" w:lineRule="auto"/>
               <w:rPr>
                 <w:rFonts w:ascii="Helvetica Light" w:hAnsi="Helvetica Light" w:cs="Arial"/>
+                <w:b/>
+                <w:bCs/>
                 <w:sz w:val="22"/>
                 <w:szCs w:val="22"/>
               </w:rPr>
@@ -1929,6 +2753,24 @@
                 <w:szCs w:val="22"/>
               </w:rPr>
               <w:t>Optimistic</w:t>
+            </w:r>
+            <w:r>
+              <w:rPr>
+                <w:rFonts w:ascii="Helvetica Light" w:hAnsi="Helvetica Light" w:cs="Arial"/>
+                <w:sz w:val="22"/>
+                <w:szCs w:val="22"/>
+              </w:rPr>
+              <w:t xml:space="preserve">  </w:t>
+            </w:r>
+            <w:r>
+              <w:rPr>
+                <w:rFonts w:ascii="Helvetica Light" w:hAnsi="Helvetica Light" w:cs="Arial"/>
+                <w:b/>
+                <w:bCs/>
+                <w:sz w:val="22"/>
+                <w:szCs w:val="22"/>
+              </w:rPr>
+              <w:t>x</w:t>
             </w:r>
           </w:p>
         </w:tc>
@@ -1968,6 +2810,8 @@
               <w:spacing w:line="276" w:lineRule="auto"/>
               <w:rPr>
                 <w:rFonts w:ascii="Helvetica Light" w:hAnsi="Helvetica Light" w:cs="Arial"/>
+                <w:b/>
+                <w:bCs/>
                 <w:sz w:val="22"/>
                 <w:szCs w:val="22"/>
               </w:rPr>
@@ -1979,12 +2823,30 @@
                 <w:szCs w:val="22"/>
               </w:rPr>
               <w:t>Prompt</w:t>
+            </w:r>
+            <w:r>
+              <w:rPr>
+                <w:rFonts w:ascii="Helvetica Light" w:hAnsi="Helvetica Light" w:cs="Arial"/>
+                <w:sz w:val="22"/>
+                <w:szCs w:val="22"/>
+              </w:rPr>
+              <w:t xml:space="preserve">  </w:t>
+            </w:r>
+            <w:r>
+              <w:rPr>
+                <w:rFonts w:ascii="Helvetica Light" w:hAnsi="Helvetica Light" w:cs="Arial"/>
+                <w:b/>
+                <w:bCs/>
+                <w:sz w:val="22"/>
+                <w:szCs w:val="22"/>
+              </w:rPr>
+              <w:t>+</w:t>
             </w:r>
           </w:p>
         </w:tc>
         <w:tc>
           <w:tcPr>
-            <w:tcW w:w="1771" w:type="dxa"/>
+            <w:tcW w:w="1835" w:type="dxa"/>
             <w:shd w:val="clear" w:color="auto" w:fill="auto"/>
           </w:tcPr>
           <w:p>
@@ -1992,6 +2854,8 @@
               <w:spacing w:line="276" w:lineRule="auto"/>
               <w:rPr>
                 <w:rFonts w:ascii="Helvetica Light" w:hAnsi="Helvetica Light" w:cs="Arial"/>
+                <w:b/>
+                <w:bCs/>
                 <w:sz w:val="22"/>
                 <w:szCs w:val="22"/>
               </w:rPr>
@@ -2003,12 +2867,30 @@
                 <w:szCs w:val="22"/>
               </w:rPr>
               <w:t>Self-accepting</w:t>
+            </w:r>
+            <w:r>
+              <w:rPr>
+                <w:rFonts w:ascii="Helvetica Light" w:hAnsi="Helvetica Light" w:cs="Arial"/>
+                <w:sz w:val="22"/>
+                <w:szCs w:val="22"/>
+              </w:rPr>
+              <w:t xml:space="preserve">  </w:t>
+            </w:r>
+            <w:r>
+              <w:rPr>
+                <w:rFonts w:ascii="Helvetica Light" w:hAnsi="Helvetica Light" w:cs="Arial"/>
+                <w:b/>
+                <w:bCs/>
+                <w:sz w:val="22"/>
+                <w:szCs w:val="22"/>
+              </w:rPr>
+              <w:t>x</w:t>
             </w:r>
           </w:p>
         </w:tc>
         <w:tc>
           <w:tcPr>
-            <w:tcW w:w="1771" w:type="dxa"/>
+            <w:tcW w:w="1707" w:type="dxa"/>
             <w:shd w:val="clear" w:color="auto" w:fill="auto"/>
           </w:tcPr>
           <w:p>
@@ -2040,6 +2922,8 @@
               <w:spacing w:line="276" w:lineRule="auto"/>
               <w:rPr>
                 <w:rFonts w:ascii="Helvetica Light" w:hAnsi="Helvetica Light" w:cs="Arial"/>
+                <w:b/>
+                <w:bCs/>
                 <w:sz w:val="22"/>
                 <w:szCs w:val="22"/>
               </w:rPr>
@@ -2051,6 +2935,24 @@
                 <w:szCs w:val="22"/>
               </w:rPr>
               <w:t>Strong</w:t>
+            </w:r>
+            <w:r>
+              <w:rPr>
+                <w:rFonts w:ascii="Helvetica Light" w:hAnsi="Helvetica Light" w:cs="Arial"/>
+                <w:sz w:val="22"/>
+                <w:szCs w:val="22"/>
+              </w:rPr>
+              <w:t xml:space="preserve">  </w:t>
+            </w:r>
+            <w:r>
+              <w:rPr>
+                <w:rFonts w:ascii="Helvetica Light" w:hAnsi="Helvetica Light" w:cs="Arial"/>
+                <w:b/>
+                <w:bCs/>
+                <w:sz w:val="22"/>
+                <w:szCs w:val="22"/>
+              </w:rPr>
+              <w:t>+</w:t>
             </w:r>
           </w:p>
         </w:tc>
@@ -2066,6 +2968,8 @@
               <w:spacing w:line="276" w:lineRule="auto"/>
               <w:rPr>
                 <w:rFonts w:ascii="Helvetica Light" w:hAnsi="Helvetica Light" w:cs="Arial"/>
+                <w:b/>
+                <w:bCs/>
                 <w:sz w:val="22"/>
                 <w:szCs w:val="22"/>
               </w:rPr>
@@ -2077,6 +2981,24 @@
                 <w:szCs w:val="22"/>
               </w:rPr>
               <w:t>Successful</w:t>
+            </w:r>
+            <w:r>
+              <w:rPr>
+                <w:rFonts w:ascii="Helvetica Light" w:hAnsi="Helvetica Light" w:cs="Arial"/>
+                <w:sz w:val="22"/>
+                <w:szCs w:val="22"/>
+              </w:rPr>
+              <w:t xml:space="preserve">  </w:t>
+            </w:r>
+            <w:r>
+              <w:rPr>
+                <w:rFonts w:ascii="Helvetica Light" w:hAnsi="Helvetica Light" w:cs="Arial"/>
+                <w:b/>
+                <w:bCs/>
+                <w:sz w:val="22"/>
+                <w:szCs w:val="22"/>
+              </w:rPr>
+              <w:t>+</w:t>
             </w:r>
           </w:p>
         </w:tc>
@@ -2090,6 +3012,8 @@
               <w:spacing w:line="276" w:lineRule="auto"/>
               <w:rPr>
                 <w:rFonts w:ascii="Helvetica Light" w:hAnsi="Helvetica Light" w:cs="Arial"/>
+                <w:b/>
+                <w:bCs/>
                 <w:sz w:val="22"/>
                 <w:szCs w:val="22"/>
               </w:rPr>
@@ -2101,12 +3025,30 @@
                 <w:szCs w:val="22"/>
               </w:rPr>
               <w:t>Trusting</w:t>
+            </w:r>
+            <w:r>
+              <w:rPr>
+                <w:rFonts w:ascii="Helvetica Light" w:hAnsi="Helvetica Light" w:cs="Arial"/>
+                <w:sz w:val="22"/>
+                <w:szCs w:val="22"/>
+              </w:rPr>
+              <w:t xml:space="preserve">  </w:t>
+            </w:r>
+            <w:r>
+              <w:rPr>
+                <w:rFonts w:ascii="Helvetica Light" w:hAnsi="Helvetica Light" w:cs="Arial"/>
+                <w:b/>
+                <w:bCs/>
+                <w:sz w:val="22"/>
+                <w:szCs w:val="22"/>
+              </w:rPr>
+              <w:t>x</w:t>
             </w:r>
           </w:p>
         </w:tc>
         <w:tc>
           <w:tcPr>
-            <w:tcW w:w="1771" w:type="dxa"/>
+            <w:tcW w:w="1835" w:type="dxa"/>
             <w:shd w:val="clear" w:color="auto" w:fill="auto"/>
           </w:tcPr>
           <w:p>
@@ -2114,6 +3056,8 @@
               <w:spacing w:line="276" w:lineRule="auto"/>
               <w:rPr>
                 <w:rFonts w:ascii="Helvetica Light" w:hAnsi="Helvetica Light" w:cs="Arial"/>
+                <w:b/>
+                <w:bCs/>
                 <w:sz w:val="22"/>
                 <w:szCs w:val="22"/>
               </w:rPr>
@@ -2125,12 +3069,30 @@
                 <w:szCs w:val="22"/>
               </w:rPr>
               <w:t>Understanding</w:t>
+            </w:r>
+            <w:r>
+              <w:rPr>
+                <w:rFonts w:ascii="Helvetica Light" w:hAnsi="Helvetica Light" w:cs="Arial"/>
+                <w:sz w:val="22"/>
+                <w:szCs w:val="22"/>
+              </w:rPr>
+              <w:t xml:space="preserve">  </w:t>
+            </w:r>
+            <w:r>
+              <w:rPr>
+                <w:rFonts w:ascii="Helvetica Light" w:hAnsi="Helvetica Light" w:cs="Arial"/>
+                <w:b/>
+                <w:bCs/>
+                <w:sz w:val="22"/>
+                <w:szCs w:val="22"/>
+              </w:rPr>
+              <w:t>x</w:t>
             </w:r>
           </w:p>
         </w:tc>
         <w:tc>
           <w:tcPr>
-            <w:tcW w:w="1771" w:type="dxa"/>
+            <w:tcW w:w="1707" w:type="dxa"/>
             <w:shd w:val="clear" w:color="auto" w:fill="auto"/>
           </w:tcPr>
           <w:p>
@@ -2162,6 +3124,8 @@
               <w:spacing w:line="276" w:lineRule="auto"/>
               <w:rPr>
                 <w:rFonts w:ascii="Helvetica Light" w:hAnsi="Helvetica Light" w:cs="Arial"/>
+                <w:b/>
+                <w:bCs/>
                 <w:sz w:val="22"/>
                 <w:szCs w:val="22"/>
               </w:rPr>
@@ -2173,6 +3137,24 @@
                 <w:szCs w:val="22"/>
               </w:rPr>
               <w:t>Wise</w:t>
+            </w:r>
+            <w:r>
+              <w:rPr>
+                <w:rFonts w:ascii="Helvetica Light" w:hAnsi="Helvetica Light" w:cs="Arial"/>
+                <w:sz w:val="22"/>
+                <w:szCs w:val="22"/>
+              </w:rPr>
+              <w:t xml:space="preserve">  </w:t>
+            </w:r>
+            <w:r>
+              <w:rPr>
+                <w:rFonts w:ascii="Helvetica Light" w:hAnsi="Helvetica Light" w:cs="Arial"/>
+                <w:b/>
+                <w:bCs/>
+                <w:sz w:val="22"/>
+                <w:szCs w:val="22"/>
+              </w:rPr>
+              <w:t>+</w:t>
             </w:r>
           </w:p>
         </w:tc>
@@ -2389,6 +3371,7 @@
           <w:sz w:val="22"/>
           <w:szCs w:val="22"/>
         </w:rPr>
+        <w:lastRenderedPageBreak/>
         <w:t>How well does your work align with your values? Is there a different kind of work that would fit better with your values?</w:t>
       </w:r>
       <w:r>
@@ -2460,7 +3443,6 @@
           <w:sz w:val="22"/>
           <w:szCs w:val="22"/>
         </w:rPr>
-        <w:lastRenderedPageBreak/>
         <w:br/>
       </w:r>
     </w:p>

</xml_diff>

<commit_message>
vault backup: 2024-11-26 19:04:07
</commit_message>
<xml_diff>
--- a/Centennial/Term 1/GNED - A Wellness Approach/Lucas_Vandermaarel_Week 13 Lab - Occupational Stress.docx
+++ b/Centennial/Term 1/GNED - A Wellness Approach/Lucas_Vandermaarel_Week 13 Lab - Occupational Stress.docx
@@ -1,6 +1,6 @@
 
 <file path=word/document.xml><?xml version="1.0" encoding="utf-8"?>
-<w:document xmlns:wpc="http://schemas.microsoft.com/office/word/2010/wordprocessingCanvas" xmlns:cx="http://schemas.microsoft.com/office/drawing/2014/chartex" xmlns:cx1="http://schemas.microsoft.com/office/drawing/2015/9/8/chartex" xmlns:cx2="http://schemas.microsoft.com/office/drawing/2015/10/21/chartex" xmlns:cx3="http://schemas.microsoft.com/office/drawing/2016/5/9/chartex" xmlns:cx4="http://schemas.microsoft.com/office/drawing/2016/5/10/chartex" xmlns:cx5="http://schemas.microsoft.com/office/drawing/2016/5/11/chartex" xmlns:cx6="http://schemas.microsoft.com/office/drawing/2016/5/12/chartex" xmlns:cx7="http://schemas.microsoft.com/office/drawing/2016/5/13/chartex" xmlns:cx8="http://schemas.microsoft.com/office/drawing/2016/5/14/chartex" xmlns:mc="http://schemas.openxmlformats.org/markup-compatibility/2006" xmlns:aink="http://schemas.microsoft.com/office/drawing/2016/ink" xmlns:am3d="http://schemas.microsoft.com/office/drawing/2017/model3d" xmlns:o="urn:schemas-microsoft-com:office:office" xmlns:oel="http://schemas.microsoft.com/office/2019/extlst" xmlns:r="http://schemas.openxmlformats.org/officeDocument/2006/relationships" xmlns:m="http://schemas.openxmlformats.org/officeDocument/2006/math" xmlns:v="urn:schemas-microsoft-com:vml" xmlns:wp14="http://schemas.microsoft.com/office/word/2010/wordprocessingDrawing" xmlns:wp="http://schemas.openxmlformats.org/drawingml/2006/wordprocessingDrawing" xmlns:w10="urn:schemas-microsoft-com:office:word" xmlns:w="http://schemas.openxmlformats.org/wordprocessingml/2006/main" xmlns:w14="http://schemas.microsoft.com/office/word/2010/wordml" xmlns:w15="http://schemas.microsoft.com/office/word/2012/wordml" xmlns:w16cex="http://schemas.microsoft.com/office/word/2018/wordml/cex" xmlns:w16cid="http://schemas.microsoft.com/office/word/2016/wordml/cid" xmlns:w16="http://schemas.microsoft.com/office/word/2018/wordml" xmlns:w16sdtdh="http://schemas.microsoft.com/office/word/2020/wordml/sdtdatahash" xmlns:w16se="http://schemas.microsoft.com/office/word/2015/wordml/symex" xmlns:wpg="http://schemas.microsoft.com/office/word/2010/wordprocessingGroup" xmlns:wpi="http://schemas.microsoft.com/office/word/2010/wordprocessingInk" xmlns:wne="http://schemas.microsoft.com/office/word/2006/wordml" xmlns:wps="http://schemas.microsoft.com/office/word/2010/wordprocessingShape" mc:Ignorable="w14 w15 w16se w16cid w16 w16cex w16sdtdh wp14">
+<w:document xmlns:wpc="http://schemas.microsoft.com/office/word/2010/wordprocessingCanvas" xmlns:cx="http://schemas.microsoft.com/office/drawing/2014/chartex" xmlns:cx1="http://schemas.microsoft.com/office/drawing/2015/9/8/chartex" xmlns:cx2="http://schemas.microsoft.com/office/drawing/2015/10/21/chartex" xmlns:cx3="http://schemas.microsoft.com/office/drawing/2016/5/9/chartex" xmlns:cx4="http://schemas.microsoft.com/office/drawing/2016/5/10/chartex" xmlns:cx5="http://schemas.microsoft.com/office/drawing/2016/5/11/chartex" xmlns:cx6="http://schemas.microsoft.com/office/drawing/2016/5/12/chartex" xmlns:cx7="http://schemas.microsoft.com/office/drawing/2016/5/13/chartex" xmlns:cx8="http://schemas.microsoft.com/office/drawing/2016/5/14/chartex" xmlns:mc="http://schemas.openxmlformats.org/markup-compatibility/2006" xmlns:aink="http://schemas.microsoft.com/office/drawing/2016/ink" xmlns:am3d="http://schemas.microsoft.com/office/drawing/2017/model3d" xmlns:o="urn:schemas-microsoft-com:office:office" xmlns:oel="http://schemas.microsoft.com/office/2019/extlst" xmlns:r="http://schemas.openxmlformats.org/officeDocument/2006/relationships" xmlns:m="http://schemas.openxmlformats.org/officeDocument/2006/math" xmlns:v="urn:schemas-microsoft-com:vml" xmlns:wp14="http://schemas.microsoft.com/office/word/2010/wordprocessingDrawing" xmlns:wp="http://schemas.openxmlformats.org/drawingml/2006/wordprocessingDrawing" xmlns:w10="urn:schemas-microsoft-com:office:word" xmlns:w="http://schemas.openxmlformats.org/wordprocessingml/2006/main" xmlns:w14="http://schemas.microsoft.com/office/word/2010/wordml" xmlns:w15="http://schemas.microsoft.com/office/word/2012/wordml" xmlns:w16cex="http://schemas.microsoft.com/office/word/2018/wordml/cex" xmlns:w16cid="http://schemas.microsoft.com/office/word/2016/wordml/cid" xmlns:w16="http://schemas.microsoft.com/office/word/2018/wordml" xmlns:w16du="http://schemas.microsoft.com/office/word/2023/wordml/word16du" xmlns:w16sdtdh="http://schemas.microsoft.com/office/word/2020/wordml/sdtdatahash" xmlns:w16se="http://schemas.microsoft.com/office/word/2015/wordml/symex" xmlns:wpg="http://schemas.microsoft.com/office/word/2010/wordprocessingGroup" xmlns:wpi="http://schemas.microsoft.com/office/word/2010/wordprocessingInk" xmlns:wne="http://schemas.microsoft.com/office/word/2006/wordml" xmlns:wps="http://schemas.microsoft.com/office/word/2010/wordprocessingShape" mc:Ignorable="w14 w15 w16se w16cid w16 w16cex w16sdtdh w16du wp14">
   <w:body>
     <w:p>
       <w:pPr>
@@ -135,7 +135,7 @@
               </wp:anchor>
             </w:drawing>
           </mc:Choice>
-          <mc:Fallback xmlns:w16du="http://schemas.microsoft.com/office/word/2023/wordml/word16du">
+          <mc:Fallback>
             <w:pict>
               <v:line w14:anchorId="7FFADAC8" id="Straight Connector 1" o:spid="_x0000_s1026" style="position:absolute;z-index:251661312;visibility:visible;mso-wrap-style:square;mso-width-percent:0;mso-height-percent:0;mso-wrap-distance-left:9pt;mso-wrap-distance-top:0;mso-wrap-distance-right:9pt;mso-wrap-distance-bottom:0;mso-position-horizontal:absolute;mso-position-horizontal-relative:text;mso-position-vertical:absolute;mso-position-vertical-relative:text;mso-width-percent:0;mso-height-percent:0;mso-width-relative:margin;mso-height-relative:margin" from="0,13.55pt" to="538.6pt,13.55pt" o:gfxdata="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" strokecolor="black [3213]" strokeweight="3pt">
                 <v:stroke joinstyle="miter"/>
@@ -210,7 +210,7 @@
               </wp:anchor>
             </w:drawing>
           </mc:Choice>
-          <mc:Fallback xmlns:w16du="http://schemas.microsoft.com/office/word/2023/wordml/word16du">
+          <mc:Fallback>
             <w:pict>
               <v:line w14:anchorId="029FA1BC" id="Straight Connector 5" o:spid="_x0000_s1026" style="position:absolute;z-index:251659264;visibility:visible;mso-wrap-style:square;mso-width-percent:0;mso-height-percent:0;mso-wrap-distance-left:9pt;mso-wrap-distance-top:0;mso-wrap-distance-right:9pt;mso-wrap-distance-bottom:0;mso-position-horizontal:absolute;mso-position-horizontal-relative:text;mso-position-vertical:absolute;mso-position-vertical-relative:text;mso-width-percent:0;mso-height-percent:0;mso-width-relative:margin;mso-height-relative:margin" from="-1pt,13.65pt" to="537.55pt,13.65pt" o:gfxdata="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" strokecolor="black [3213]" strokeweight="3pt">
                 <v:stroke joinstyle="miter"/>
@@ -1282,8 +1282,6 @@
               <w:spacing w:line="276" w:lineRule="auto"/>
               <w:rPr>
                 <w:rFonts w:ascii="Helvetica Light" w:hAnsi="Helvetica Light" w:cs="Arial"/>
-                <w:b/>
-                <w:bCs/>
                 <w:sz w:val="21"/>
                 <w:szCs w:val="21"/>
               </w:rPr>
@@ -1313,6 +1311,26 @@
                 <w:szCs w:val="21"/>
               </w:rPr>
               <w:t>x</w:t>
+            </w:r>
+            <w:r>
+              <w:rPr>
+                <w:rFonts w:ascii="Helvetica Light" w:hAnsi="Helvetica Light" w:cs="Arial"/>
+                <w:b/>
+                <w:bCs/>
+                <w:sz w:val="21"/>
+                <w:szCs w:val="21"/>
+              </w:rPr>
+              <w:t xml:space="preserve"> </w:t>
+            </w:r>
+            <w:r>
+              <w:rPr>
+                <w:rFonts w:ascii="Helvetica Light" w:hAnsi="Helvetica Light" w:cs="Arial"/>
+                <w:b/>
+                <w:bCs/>
+                <w:sz w:val="21"/>
+                <w:szCs w:val="21"/>
+              </w:rPr>
+              <w:t>+</w:t>
             </w:r>
           </w:p>
         </w:tc>
@@ -1326,6 +1344,8 @@
               <w:spacing w:line="276" w:lineRule="auto"/>
               <w:rPr>
                 <w:rFonts w:ascii="Helvetica Light" w:hAnsi="Helvetica Light" w:cs="Arial"/>
+                <w:b/>
+                <w:bCs/>
                 <w:sz w:val="21"/>
                 <w:szCs w:val="21"/>
               </w:rPr>
@@ -1337,6 +1357,24 @@
                 <w:szCs w:val="21"/>
               </w:rPr>
               <w:t>Fun</w:t>
+            </w:r>
+            <w:r>
+              <w:rPr>
+                <w:rFonts w:ascii="Helvetica Light" w:hAnsi="Helvetica Light" w:cs="Arial"/>
+                <w:sz w:val="21"/>
+                <w:szCs w:val="21"/>
+              </w:rPr>
+              <w:t xml:space="preserve"> </w:t>
+            </w:r>
+            <w:r>
+              <w:rPr>
+                <w:rFonts w:ascii="Helvetica Light" w:hAnsi="Helvetica Light" w:cs="Arial"/>
+                <w:b/>
+                <w:bCs/>
+                <w:sz w:val="21"/>
+                <w:szCs w:val="21"/>
+              </w:rPr>
+              <w:t>+</w:t>
             </w:r>
           </w:p>
         </w:tc>
@@ -3333,6 +3371,168 @@
         </w:rPr>
         <w:t xml:space="preserve">. </w:t>
       </w:r>
+    </w:p>
+    <w:p>
+      <w:pPr>
+        <w:spacing w:line="276" w:lineRule="auto"/>
+        <w:ind w:left="720"/>
+        <w:rPr>
+          <w:rFonts w:ascii="Helvetica Light" w:hAnsi="Helvetica Light" w:cs="Arial"/>
+          <w:sz w:val="22"/>
+          <w:szCs w:val="22"/>
+        </w:rPr>
+      </w:pPr>
+      <w:r>
+        <w:rPr>
+          <w:rFonts w:ascii="Helvetica Light" w:hAnsi="Helvetica Light" w:cs="Arial"/>
+          <w:noProof/>
+          <w:sz w:val="22"/>
+          <w:szCs w:val="22"/>
+        </w:rPr>
+        <mc:AlternateContent>
+          <mc:Choice Requires="wpi">
+            <w:drawing>
+              <wp:anchor distT="0" distB="0" distL="114300" distR="114300" simplePos="0" relativeHeight="251662336" behindDoc="0" locked="0" layoutInCell="1" allowOverlap="1" wp14:anchorId="155EB86B" wp14:editId="7C0EA697">
+                <wp:simplePos x="0" y="0"/>
+                <wp:positionH relativeFrom="column">
+                  <wp:posOffset>418465</wp:posOffset>
+                </wp:positionH>
+                <wp:positionV relativeFrom="paragraph">
+                  <wp:posOffset>85725</wp:posOffset>
+                </wp:positionV>
+                <wp:extent cx="6038280" cy="360"/>
+                <wp:effectExtent l="38100" t="38100" r="38735" b="38100"/>
+                <wp:wrapNone/>
+                <wp:docPr id="1083194007" name="Ink 3"/>
+                <wp:cNvGraphicFramePr/>
+                <a:graphic xmlns:a="http://schemas.openxmlformats.org/drawingml/2006/main">
+                  <a:graphicData uri="http://schemas.microsoft.com/office/word/2010/wordprocessingInk">
+                    <w14:contentPart bwMode="auto" r:id="rId5">
+                      <w14:nvContentPartPr>
+                        <w14:cNvContentPartPr/>
+                      </w14:nvContentPartPr>
+                      <w14:xfrm>
+                        <a:off x="0" y="0"/>
+                        <a:ext cx="6038280" cy="360"/>
+                      </w14:xfrm>
+                    </w14:contentPart>
+                  </a:graphicData>
+                </a:graphic>
+              </wp:anchor>
+            </w:drawing>
+          </mc:Choice>
+          <mc:Fallback>
+            <w:pict>
+              <v:shapetype w14:anchorId="223FC2EF" id="_x0000_t75" coordsize="21600,21600" o:spt="75" o:preferrelative="t" path="m@4@5l@4@11@9@11@9@5xe" filled="f" stroked="f">
+                <v:stroke joinstyle="miter"/>
+                <v:formulas>
+                  <v:f eqn="if lineDrawn pixelLineWidth 0"/>
+                  <v:f eqn="sum @0 1 0"/>
+                  <v:f eqn="sum 0 0 @1"/>
+                  <v:f eqn="prod @2 1 2"/>
+                  <v:f eqn="prod @3 21600 pixelWidth"/>
+                  <v:f eqn="prod @3 21600 pixelHeight"/>
+                  <v:f eqn="sum @0 0 1"/>
+                  <v:f eqn="prod @6 1 2"/>
+                  <v:f eqn="prod @7 21600 pixelWidth"/>
+                  <v:f eqn="sum @8 21600 0"/>
+                  <v:f eqn="prod @7 21600 pixelHeight"/>
+                  <v:f eqn="sum @10 21600 0"/>
+                </v:formulas>
+                <v:path o:extrusionok="f" gradientshapeok="t" o:connecttype="rect"/>
+                <o:lock v:ext="edit" aspectratio="t"/>
+              </v:shapetype>
+              <v:shape id="Ink 3" o:spid="_x0000_s1026" type="#_x0000_t75" style="position:absolute;margin-left:32.45pt;margin-top:6.25pt;width:476.4pt;height:1.05pt;z-index:251662336;visibility:visible;mso-wrap-style:square;mso-wrap-distance-left:9pt;mso-wrap-distance-top:0;mso-wrap-distance-right:9pt;mso-wrap-distance-bottom:0;mso-position-horizontal:absolute;mso-position-horizontal-relative:text;mso-position-vertical:absolute;mso-position-vertical-relative:text" o:gfxdata="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">
+                <v:imagedata r:id="rId6" o:title=""/>
+              </v:shape>
+            </w:pict>
+          </mc:Fallback>
+        </mc:AlternateContent>
+      </w:r>
+    </w:p>
+    <w:p>
+      <w:pPr>
+        <w:spacing w:line="276" w:lineRule="auto"/>
+        <w:ind w:left="720"/>
+        <w:rPr>
+          <w:rFonts w:ascii="Helvetica Light" w:hAnsi="Helvetica Light" w:cs="Arial"/>
+          <w:sz w:val="22"/>
+          <w:szCs w:val="22"/>
+        </w:rPr>
+      </w:pPr>
+      <w:r>
+        <w:rPr>
+          <w:rFonts w:ascii="Helvetica Light" w:hAnsi="Helvetica Light" w:cs="Arial"/>
+          <w:sz w:val="22"/>
+          <w:szCs w:val="22"/>
+        </w:rPr>
+        <w:lastRenderedPageBreak/>
+        <w:t>I work at a school board in the IT department as a Critical Systems Analyst.</w:t>
+      </w:r>
+      <w:r>
+        <w:rPr>
+          <w:rFonts w:ascii="Helvetica Light" w:hAnsi="Helvetica Light" w:cs="Arial"/>
+          <w:sz w:val="22"/>
+          <w:szCs w:val="22"/>
+        </w:rPr>
+        <w:t xml:space="preserve"> </w:t>
+      </w:r>
+      <w:r>
+        <w:rPr>
+          <w:rFonts w:ascii="Helvetica Light" w:hAnsi="Helvetica Light" w:cs="Arial"/>
+          <w:sz w:val="22"/>
+          <w:szCs w:val="22"/>
+        </w:rPr>
+        <w:t xml:space="preserve">My title does not encapsulate all that I do as one might think I just work on </w:t>
+      </w:r>
+      <w:r>
+        <w:rPr>
+          <w:rFonts w:ascii="Helvetica Light" w:hAnsi="Helvetica Light" w:cs="Arial"/>
+          <w:sz w:val="22"/>
+          <w:szCs w:val="22"/>
+        </w:rPr>
+        <w:t>securing servers and making sure the services are up and running as much as possible. While this is true, my job, unfortunately, has a large front-facing part to it. Answering password reset requests, giving the same information to the same people dozens of times over because they can never remember, and making sure I answer every question directed at me with a smile no matter if they are being rude to me.</w:t>
+      </w:r>
+      <w:r>
+        <w:rPr>
+          <w:rFonts w:ascii="Helvetica Light" w:hAnsi="Helvetica Light" w:cs="Arial"/>
+          <w:sz w:val="22"/>
+          <w:szCs w:val="22"/>
+        </w:rPr>
+        <w:t xml:space="preserve"> What I enjoy is the other part of my job, the programming and cyber security side of it.</w:t>
+      </w:r>
+      <w:r>
+        <w:rPr>
+          <w:rFonts w:ascii="Helvetica Light" w:hAnsi="Helvetica Light" w:cs="Arial"/>
+          <w:sz w:val="22"/>
+          <w:szCs w:val="22"/>
+        </w:rPr>
+        <w:t xml:space="preserve"> It is more difficult in nature, but less tedious. There tends to be unique issues that </w:t>
+      </w:r>
+      <w:r>
+        <w:rPr>
+          <w:rFonts w:ascii="Helvetica Light" w:hAnsi="Helvetica Light" w:cs="Arial"/>
+          <w:sz w:val="22"/>
+          <w:szCs w:val="22"/>
+        </w:rPr>
+        <w:t>have to</w:t>
+      </w:r>
+      <w:r>
+        <w:rPr>
+          <w:rFonts w:ascii="Helvetica Light" w:hAnsi="Helvetica Light" w:cs="Arial"/>
+          <w:sz w:val="22"/>
+          <w:szCs w:val="22"/>
+        </w:rPr>
+        <w:t xml:space="preserve"> be solved at every corner when implementing, developing, or integrating</w:t>
+      </w:r>
+      <w:r>
+        <w:rPr>
+          <w:rFonts w:ascii="Helvetica Light" w:hAnsi="Helvetica Light" w:cs="Arial"/>
+          <w:sz w:val="22"/>
+          <w:szCs w:val="22"/>
+        </w:rPr>
+        <w:t xml:space="preserve"> custom applications or vendor-developed services.</w:t>
+      </w:r>
       <w:r>
         <w:rPr>
           <w:rFonts w:ascii="Helvetica Light" w:hAnsi="Helvetica Light" w:cs="Arial"/>
@@ -3368,10 +3568,57 @@
       <w:r>
         <w:rPr>
           <w:rFonts w:ascii="Helvetica Light" w:hAnsi="Helvetica Light" w:cs="Arial"/>
-          <w:sz w:val="22"/>
-          <w:szCs w:val="22"/>
-        </w:rPr>
-        <w:lastRenderedPageBreak/>
+          <w:noProof/>
+          <w:sz w:val="22"/>
+          <w:szCs w:val="22"/>
+        </w:rPr>
+        <mc:AlternateContent>
+          <mc:Choice Requires="wpi">
+            <w:drawing>
+              <wp:anchor distT="0" distB="0" distL="114300" distR="114300" simplePos="0" relativeHeight="251664384" behindDoc="0" locked="0" layoutInCell="1" allowOverlap="1" wp14:anchorId="3CA8CD92" wp14:editId="55AC0CEF">
+                <wp:simplePos x="0" y="0"/>
+                <wp:positionH relativeFrom="column">
+                  <wp:posOffset>533400</wp:posOffset>
+                </wp:positionH>
+                <wp:positionV relativeFrom="paragraph">
+                  <wp:posOffset>426085</wp:posOffset>
+                </wp:positionV>
+                <wp:extent cx="6038280" cy="360"/>
+                <wp:effectExtent l="38100" t="38100" r="38735" b="38100"/>
+                <wp:wrapNone/>
+                <wp:docPr id="693995158" name="Ink 3"/>
+                <wp:cNvGraphicFramePr/>
+                <a:graphic xmlns:a="http://schemas.openxmlformats.org/drawingml/2006/main">
+                  <a:graphicData uri="http://schemas.microsoft.com/office/word/2010/wordprocessingInk">
+                    <w14:contentPart bwMode="auto" r:id="rId7">
+                      <w14:nvContentPartPr>
+                        <w14:cNvContentPartPr/>
+                      </w14:nvContentPartPr>
+                      <w14:xfrm>
+                        <a:off x="0" y="0"/>
+                        <a:ext cx="6038280" cy="360"/>
+                      </w14:xfrm>
+                    </w14:contentPart>
+                  </a:graphicData>
+                </a:graphic>
+              </wp:anchor>
+            </w:drawing>
+          </mc:Choice>
+          <mc:Fallback>
+            <w:pict>
+              <v:shape w14:anchorId="471F0AFE" id="Ink 3" o:spid="_x0000_s1026" type="#_x0000_t75" style="position:absolute;margin-left:41.5pt;margin-top:33.05pt;width:476.4pt;height:1.05pt;z-index:251664384;visibility:visible;mso-wrap-style:square;mso-wrap-distance-left:9pt;mso-wrap-distance-top:0;mso-wrap-distance-right:9pt;mso-wrap-distance-bottom:0;mso-position-horizontal:absolute;mso-position-horizontal-relative:text;mso-position-vertical:absolute;mso-position-vertical-relative:text" o:gfxdata="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">
+                <v:imagedata r:id="rId6" o:title=""/>
+              </v:shape>
+            </w:pict>
+          </mc:Fallback>
+        </mc:AlternateContent>
+      </w:r>
+      <w:r>
+        <w:rPr>
+          <w:rFonts w:ascii="Helvetica Light" w:hAnsi="Helvetica Light" w:cs="Arial"/>
+          <w:sz w:val="22"/>
+          <w:szCs w:val="22"/>
+        </w:rPr>
         <w:t>How well does your work align with your values? Is there a different kind of work that would fit better with your values?</w:t>
       </w:r>
       <w:r>
@@ -3382,6 +3629,83 @@
         </w:rPr>
         <w:br/>
       </w:r>
+    </w:p>
+    <w:p>
+      <w:pPr>
+        <w:spacing w:line="276" w:lineRule="auto"/>
+        <w:ind w:left="720"/>
+        <w:rPr>
+          <w:rFonts w:ascii="Helvetica Light" w:hAnsi="Helvetica Light" w:cs="Arial"/>
+          <w:sz w:val="22"/>
+          <w:szCs w:val="22"/>
+        </w:rPr>
+      </w:pPr>
+      <w:r>
+        <w:rPr>
+          <w:rFonts w:ascii="Helvetica Light" w:hAnsi="Helvetica Light" w:cs="Arial"/>
+          <w:sz w:val="22"/>
+          <w:szCs w:val="22"/>
+        </w:rPr>
+        <w:t xml:space="preserve">I would say my work aligns with my values since in the realm of information technology, software engineering, and alike occupations, </w:t>
+      </w:r>
+      <w:r>
+        <w:rPr>
+          <w:rFonts w:ascii="Helvetica Light" w:hAnsi="Helvetica Light" w:cs="Arial"/>
+          <w:sz w:val="22"/>
+          <w:szCs w:val="22"/>
+        </w:rPr>
+        <w:t xml:space="preserve">a lot of my values get automatically fulfilled. I </w:t>
+      </w:r>
+      <w:r>
+        <w:rPr>
+          <w:rFonts w:ascii="Helvetica Light" w:hAnsi="Helvetica Light" w:cs="Arial"/>
+          <w:sz w:val="22"/>
+          <w:szCs w:val="22"/>
+        </w:rPr>
+        <w:t>can</w:t>
+      </w:r>
+      <w:r>
+        <w:rPr>
+          <w:rFonts w:ascii="Helvetica Light" w:hAnsi="Helvetica Light" w:cs="Arial"/>
+          <w:sz w:val="22"/>
+          <w:szCs w:val="22"/>
+        </w:rPr>
+        <w:t xml:space="preserve"> create things, organize my creations, think of innovative ideas, </w:t>
+      </w:r>
+      <w:r>
+        <w:rPr>
+          <w:rFonts w:ascii="Helvetica Light" w:hAnsi="Helvetica Light" w:cs="Arial"/>
+          <w:sz w:val="22"/>
+          <w:szCs w:val="22"/>
+        </w:rPr>
+        <w:t>and at times feel creative.</w:t>
+      </w:r>
+      <w:r>
+        <w:rPr>
+          <w:rFonts w:ascii="Helvetica Light" w:hAnsi="Helvetica Light" w:cs="Arial"/>
+          <w:sz w:val="22"/>
+          <w:szCs w:val="22"/>
+        </w:rPr>
+        <w:t xml:space="preserve"> I have thought of other types of occupations</w:t>
+      </w:r>
+      <w:r>
+        <w:rPr>
+          <w:rFonts w:ascii="Helvetica Light" w:hAnsi="Helvetica Light" w:cs="Arial"/>
+          <w:sz w:val="22"/>
+          <w:szCs w:val="22"/>
+        </w:rPr>
+        <w:t xml:space="preserve"> that </w:t>
+      </w:r>
+    </w:p>
+    <w:p>
+      <w:pPr>
+        <w:spacing w:line="276" w:lineRule="auto"/>
+        <w:rPr>
+          <w:rFonts w:ascii="Helvetica Light" w:hAnsi="Helvetica Light" w:cs="Arial"/>
+          <w:sz w:val="22"/>
+          <w:szCs w:val="22"/>
+        </w:rPr>
+      </w:pPr>
     </w:p>
     <w:p>
       <w:pPr>
@@ -3797,7 +4121,7 @@
 </file>
 
 <file path=word/numbering.xml><?xml version="1.0" encoding="utf-8"?>
-<w:numbering xmlns:wpc="http://schemas.microsoft.com/office/word/2010/wordprocessingCanvas" xmlns:cx="http://schemas.microsoft.com/office/drawing/2014/chartex" xmlns:cx1="http://schemas.microsoft.com/office/drawing/2015/9/8/chartex" xmlns:cx2="http://schemas.microsoft.com/office/drawing/2015/10/21/chartex" xmlns:cx3="http://schemas.microsoft.com/office/drawing/2016/5/9/chartex" xmlns:cx4="http://schemas.microsoft.com/office/drawing/2016/5/10/chartex" xmlns:cx5="http://schemas.microsoft.com/office/drawing/2016/5/11/chartex" xmlns:cx6="http://schemas.microsoft.com/office/drawing/2016/5/12/chartex" xmlns:cx7="http://schemas.microsoft.com/office/drawing/2016/5/13/chartex" xmlns:cx8="http://schemas.microsoft.com/office/drawing/2016/5/14/chartex" xmlns:mc="http://schemas.openxmlformats.org/markup-compatibility/2006" xmlns:aink="http://schemas.microsoft.com/office/drawing/2016/ink" xmlns:am3d="http://schemas.microsoft.com/office/drawing/2017/model3d" xmlns:o="urn:schemas-microsoft-com:office:office" xmlns:oel="http://schemas.microsoft.com/office/2019/extlst" xmlns:r="http://schemas.openxmlformats.org/officeDocument/2006/relationships" xmlns:m="http://schemas.openxmlformats.org/officeDocument/2006/math" xmlns:v="urn:schemas-microsoft-com:vml" xmlns:wp14="http://schemas.microsoft.com/office/word/2010/wordprocessingDrawing" xmlns:wp="http://schemas.openxmlformats.org/drawingml/2006/wordprocessingDrawing" xmlns:w10="urn:schemas-microsoft-com:office:word" xmlns:w="http://schemas.openxmlformats.org/wordprocessingml/2006/main" xmlns:w14="http://schemas.microsoft.com/office/word/2010/wordml" xmlns:w15="http://schemas.microsoft.com/office/word/2012/wordml" xmlns:w16cex="http://schemas.microsoft.com/office/word/2018/wordml/cex" xmlns:w16cid="http://schemas.microsoft.com/office/word/2016/wordml/cid" xmlns:w16="http://schemas.microsoft.com/office/word/2018/wordml" xmlns:w16sdtdh="http://schemas.microsoft.com/office/word/2020/wordml/sdtdatahash" xmlns:w16se="http://schemas.microsoft.com/office/word/2015/wordml/symex" xmlns:wpg="http://schemas.microsoft.com/office/word/2010/wordprocessingGroup" xmlns:wpi="http://schemas.microsoft.com/office/word/2010/wordprocessingInk" xmlns:wne="http://schemas.microsoft.com/office/word/2006/wordml" xmlns:wps="http://schemas.microsoft.com/office/word/2010/wordprocessingShape" mc:Ignorable="w14 w15 w16se w16cid w16 w16cex w16sdtdh wp14">
+<w:numbering xmlns:wpc="http://schemas.microsoft.com/office/word/2010/wordprocessingCanvas" xmlns:cx="http://schemas.microsoft.com/office/drawing/2014/chartex" xmlns:cx1="http://schemas.microsoft.com/office/drawing/2015/9/8/chartex" xmlns:cx2="http://schemas.microsoft.com/office/drawing/2015/10/21/chartex" xmlns:cx3="http://schemas.microsoft.com/office/drawing/2016/5/9/chartex" xmlns:cx4="http://schemas.microsoft.com/office/drawing/2016/5/10/chartex" xmlns:cx5="http://schemas.microsoft.com/office/drawing/2016/5/11/chartex" xmlns:cx6="http://schemas.microsoft.com/office/drawing/2016/5/12/chartex" xmlns:cx7="http://schemas.microsoft.com/office/drawing/2016/5/13/chartex" xmlns:cx8="http://schemas.microsoft.com/office/drawing/2016/5/14/chartex" xmlns:mc="http://schemas.openxmlformats.org/markup-compatibility/2006" xmlns:aink="http://schemas.microsoft.com/office/drawing/2016/ink" xmlns:am3d="http://schemas.microsoft.com/office/drawing/2017/model3d" xmlns:o="urn:schemas-microsoft-com:office:office" xmlns:oel="http://schemas.microsoft.com/office/2019/extlst" xmlns:r="http://schemas.openxmlformats.org/officeDocument/2006/relationships" xmlns:m="http://schemas.openxmlformats.org/officeDocument/2006/math" xmlns:v="urn:schemas-microsoft-com:vml" xmlns:wp14="http://schemas.microsoft.com/office/word/2010/wordprocessingDrawing" xmlns:wp="http://schemas.openxmlformats.org/drawingml/2006/wordprocessingDrawing" xmlns:w10="urn:schemas-microsoft-com:office:word" xmlns:w="http://schemas.openxmlformats.org/wordprocessingml/2006/main" xmlns:w14="http://schemas.microsoft.com/office/word/2010/wordml" xmlns:w15="http://schemas.microsoft.com/office/word/2012/wordml" xmlns:w16cex="http://schemas.microsoft.com/office/word/2018/wordml/cex" xmlns:w16cid="http://schemas.microsoft.com/office/word/2016/wordml/cid" xmlns:w16="http://schemas.microsoft.com/office/word/2018/wordml" xmlns:w16du="http://schemas.microsoft.com/office/word/2023/wordml/word16du" xmlns:w16sdtdh="http://schemas.microsoft.com/office/word/2020/wordml/sdtdatahash" xmlns:w16se="http://schemas.microsoft.com/office/word/2015/wordml/symex" xmlns:wpg="http://schemas.microsoft.com/office/word/2010/wordprocessingGroup" xmlns:wpi="http://schemas.microsoft.com/office/word/2010/wordprocessingInk" xmlns:wne="http://schemas.microsoft.com/office/word/2006/wordml" xmlns:wps="http://schemas.microsoft.com/office/word/2010/wordprocessingShape" mc:Ignorable="w14 w15 w16se w16cid w16 w16cex w16sdtdh w16du wp14">
   <w:abstractNum w:abstractNumId="0" w15:restartNumberingAfterBreak="0">
     <w:nsid w:val="005D27F7"/>
     <w:multiLevelType w:val="hybridMultilevel"/>
@@ -7980,7 +8304,7 @@
 </file>
 
 <file path=word/styles.xml><?xml version="1.0" encoding="utf-8"?>
-<w:styles xmlns:mc="http://schemas.openxmlformats.org/markup-compatibility/2006" xmlns:r="http://schemas.openxmlformats.org/officeDocument/2006/relationships" xmlns:w="http://schemas.openxmlformats.org/wordprocessingml/2006/main" xmlns:w14="http://schemas.microsoft.com/office/word/2010/wordml" xmlns:w15="http://schemas.microsoft.com/office/word/2012/wordml" xmlns:w16cex="http://schemas.microsoft.com/office/word/2018/wordml/cex" xmlns:w16cid="http://schemas.microsoft.com/office/word/2016/wordml/cid" xmlns:w16="http://schemas.microsoft.com/office/word/2018/wordml" xmlns:w16sdtdh="http://schemas.microsoft.com/office/word/2020/wordml/sdtdatahash" xmlns:w16se="http://schemas.microsoft.com/office/word/2015/wordml/symex" mc:Ignorable="w14 w15 w16se w16cid w16 w16cex w16sdtdh">
+<w:styles xmlns:mc="http://schemas.openxmlformats.org/markup-compatibility/2006" xmlns:r="http://schemas.openxmlformats.org/officeDocument/2006/relationships" xmlns:w="http://schemas.openxmlformats.org/wordprocessingml/2006/main" xmlns:w14="http://schemas.microsoft.com/office/word/2010/wordml" xmlns:w15="http://schemas.microsoft.com/office/word/2012/wordml" xmlns:w16cex="http://schemas.microsoft.com/office/word/2018/wordml/cex" xmlns:w16cid="http://schemas.microsoft.com/office/word/2016/wordml/cid" xmlns:w16="http://schemas.microsoft.com/office/word/2018/wordml" xmlns:w16du="http://schemas.microsoft.com/office/word/2023/wordml/word16du" xmlns:w16sdtdh="http://schemas.microsoft.com/office/word/2020/wordml/sdtdatahash" xmlns:w16se="http://schemas.microsoft.com/office/word/2015/wordml/symex" mc:Ignorable="w14 w15 w16se w16cid w16 w16cex w16sdtdh w16du">
   <w:docDefaults>
     <w:rPrDefault>
       <w:rPr>
@@ -8583,6 +8907,58 @@
 </w:styles>
 </file>
 
+<file path=word/ink/ink1.xml><?xml version="1.0" encoding="utf-8"?>
+<inkml:ink xmlns:inkml="http://www.w3.org/2003/InkML">
+  <inkml:definitions>
+    <inkml:context xml:id="ctx0">
+      <inkml:inkSource xml:id="inkSrc0">
+        <inkml:traceFormat>
+          <inkml:channel name="X" type="integer" min="-2.14748E9" max="2.14748E9" units="cm"/>
+          <inkml:channel name="Y" type="integer" min="-2.14748E9" max="2.14748E9" units="cm"/>
+        </inkml:traceFormat>
+        <inkml:channelProperties>
+          <inkml:channelProperty channel="X" name="resolution" value="1000" units="1/cm"/>
+          <inkml:channelProperty channel="Y" name="resolution" value="1000" units="1/cm"/>
+        </inkml:channelProperties>
+      </inkml:inkSource>
+      <inkml:timestamp xml:id="ts0" timeString="2024-11-26T23:13:20.464"/>
+    </inkml:context>
+    <inkml:brush xml:id="br0">
+      <inkml:brushProperty name="width" value="0.035" units="cm"/>
+      <inkml:brushProperty name="height" value="0.035" units="cm"/>
+      <inkml:brushProperty name="ignorePressure" value="1"/>
+    </inkml:brush>
+  </inkml:definitions>
+  <inkml:trace contextRef="#ctx0" brushRef="#br0">0 0,'16749'0,"-16726"0</inkml:trace>
+</inkml:ink>
+</file>
+
+<file path=word/ink/ink2.xml><?xml version="1.0" encoding="utf-8"?>
+<inkml:ink xmlns:inkml="http://www.w3.org/2003/InkML">
+  <inkml:definitions>
+    <inkml:context xml:id="ctx0">
+      <inkml:inkSource xml:id="inkSrc0">
+        <inkml:traceFormat>
+          <inkml:channel name="X" type="integer" min="-2.14748E9" max="2.14748E9" units="cm"/>
+          <inkml:channel name="Y" type="integer" min="-2.14748E9" max="2.14748E9" units="cm"/>
+        </inkml:traceFormat>
+        <inkml:channelProperties>
+          <inkml:channelProperty channel="X" name="resolution" value="1000" units="1/cm"/>
+          <inkml:channelProperty channel="Y" name="resolution" value="1000" units="1/cm"/>
+        </inkml:channelProperties>
+      </inkml:inkSource>
+      <inkml:timestamp xml:id="ts0" timeString="2024-11-26T23:19:18.539"/>
+    </inkml:context>
+    <inkml:brush xml:id="br0">
+      <inkml:brushProperty name="width" value="0.035" units="cm"/>
+      <inkml:brushProperty name="height" value="0.035" units="cm"/>
+      <inkml:brushProperty name="ignorePressure" value="1"/>
+    </inkml:brush>
+  </inkml:definitions>
+  <inkml:trace contextRef="#ctx0" brushRef="#br0">0 0,'16749'0,"-16726"0</inkml:trace>
+</inkml:ink>
+</file>
+
 <file path=word/theme/theme1.xml><?xml version="1.0" encoding="utf-8"?>
 <a:theme xmlns:a="http://schemas.openxmlformats.org/drawingml/2006/main" name="Office Theme">
   <a:themeElements>

</xml_diff>

<commit_message>
vault backup: 2024-11-26 20:04:08
</commit_message>
<xml_diff>
--- a/Centennial/Term 1/GNED - A Wellness Approach/Lucas_Vandermaarel_Week 13 Lab - Occupational Stress.docx
+++ b/Centennial/Term 1/GNED - A Wellness Approach/Lucas_Vandermaarel_Week 13 Lab - Occupational Stress.docx
@@ -3423,7 +3423,7 @@
           </mc:Choice>
           <mc:Fallback>
             <w:pict>
-              <v:shapetype w14:anchorId="223FC2EF" id="_x0000_t75" coordsize="21600,21600" o:spt="75" o:preferrelative="t" path="m@4@5l@4@11@9@11@9@5xe" filled="f" stroked="f">
+              <v:shapetype w14:anchorId="316165DB" id="_x0000_t75" coordsize="21600,21600" o:spt="75" o:preferrelative="t" path="m@4@5l@4@11@9@11@9@5xe" filled="f" stroked="f">
                 <v:stroke joinstyle="miter"/>
                 <v:formulas>
                   <v:f eqn="if lineDrawn pixelLineWidth 0"/>
@@ -3606,7 +3606,7 @@
           </mc:Choice>
           <mc:Fallback>
             <w:pict>
-              <v:shape w14:anchorId="471F0AFE" id="Ink 3" o:spid="_x0000_s1026" type="#_x0000_t75" style="position:absolute;margin-left:41.5pt;margin-top:33.05pt;width:476.4pt;height:1.05pt;z-index:251664384;visibility:visible;mso-wrap-style:square;mso-wrap-distance-left:9pt;mso-wrap-distance-top:0;mso-wrap-distance-right:9pt;mso-wrap-distance-bottom:0;mso-position-horizontal:absolute;mso-position-horizontal-relative:text;mso-position-vertical:absolute;mso-position-vertical-relative:text" o:gfxdata="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">
+              <v:shape w14:anchorId="56E44E05" id="Ink 3" o:spid="_x0000_s1026" type="#_x0000_t75" style="position:absolute;margin-left:41.5pt;margin-top:33.05pt;width:476.4pt;height:1.05pt;z-index:251664384;visibility:visible;mso-wrap-style:square;mso-wrap-distance-left:9pt;mso-wrap-distance-top:0;mso-wrap-distance-right:9pt;mso-wrap-distance-bottom:0;mso-position-horizontal:absolute;mso-position-horizontal-relative:text;mso-position-vertical:absolute;mso-position-vertical-relative:text" o:gfxdata="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">
                 <v:imagedata r:id="rId6" o:title=""/>
               </v:shape>
             </w:pict>
@@ -3694,7 +3694,79 @@
           <w:sz w:val="22"/>
           <w:szCs w:val="22"/>
         </w:rPr>
-        <w:t xml:space="preserve"> that </w:t>
+        <w:t xml:space="preserve"> </w:t>
+      </w:r>
+      <w:r>
+        <w:rPr>
+          <w:rFonts w:ascii="Helvetica Light" w:hAnsi="Helvetica Light" w:cs="Arial"/>
+          <w:sz w:val="22"/>
+          <w:szCs w:val="22"/>
+        </w:rPr>
+        <w:t xml:space="preserve">such as sales as I believe I can be quite </w:t>
+      </w:r>
+      <w:r>
+        <w:rPr>
+          <w:rFonts w:ascii="Helvetica Light" w:hAnsi="Helvetica Light" w:cs="Arial"/>
+          <w:sz w:val="22"/>
+          <w:szCs w:val="22"/>
+        </w:rPr>
+        <w:t>persuasive</w:t>
+      </w:r>
+      <w:r>
+        <w:rPr>
+          <w:rFonts w:ascii="Helvetica Light" w:hAnsi="Helvetica Light" w:cs="Arial"/>
+          <w:sz w:val="22"/>
+          <w:szCs w:val="22"/>
+        </w:rPr>
+        <w:t xml:space="preserve"> and believe I am a natural people person. The </w:t>
+      </w:r>
+      <w:r>
+        <w:rPr>
+          <w:rFonts w:ascii="Helvetica Light" w:hAnsi="Helvetica Light" w:cs="Arial"/>
+          <w:sz w:val="22"/>
+          <w:szCs w:val="22"/>
+        </w:rPr>
+        <w:t xml:space="preserve">potential </w:t>
+      </w:r>
+      <w:r>
+        <w:rPr>
+          <w:rFonts w:ascii="Helvetica Light" w:hAnsi="Helvetica Light" w:cs="Arial"/>
+          <w:sz w:val="22"/>
+          <w:szCs w:val="22"/>
+        </w:rPr>
+        <w:t xml:space="preserve">for </w:t>
+      </w:r>
+      <w:r>
+        <w:rPr>
+          <w:rFonts w:ascii="Helvetica Light" w:hAnsi="Helvetica Light" w:cs="Arial"/>
+          <w:sz w:val="22"/>
+          <w:szCs w:val="22"/>
+        </w:rPr>
+        <w:t>travelling would follow my value of adventure</w:t>
+      </w:r>
+      <w:r>
+        <w:rPr>
+          <w:rFonts w:ascii="Helvetica Light" w:hAnsi="Helvetica Light" w:cs="Arial"/>
+          <w:sz w:val="22"/>
+          <w:szCs w:val="22"/>
+        </w:rPr>
+        <w:t xml:space="preserve"> and t</w:t>
+      </w:r>
+      <w:r>
+        <w:rPr>
+          <w:rFonts w:ascii="Helvetica Light" w:hAnsi="Helvetica Light" w:cs="Arial"/>
+          <w:sz w:val="22"/>
+          <w:szCs w:val="22"/>
+        </w:rPr>
+        <w:t>he money I could make in sales, probably technology sales, would also align with my value for money</w:t>
+      </w:r>
+      <w:r>
+        <w:rPr>
+          <w:rFonts w:ascii="Helvetica Light" w:hAnsi="Helvetica Light" w:cs="Arial"/>
+          <w:sz w:val="22"/>
+          <w:szCs w:val="22"/>
+        </w:rPr>
+        <w:t>… as long as I was good at it.</w:t>
       </w:r>
     </w:p>
     <w:p>
@@ -3732,6 +3804,55 @@
       <w:r>
         <w:rPr>
           <w:rFonts w:ascii="Helvetica Light" w:hAnsi="Helvetica Light" w:cs="Arial"/>
+          <w:noProof/>
+          <w:sz w:val="22"/>
+          <w:szCs w:val="22"/>
+        </w:rPr>
+        <mc:AlternateContent>
+          <mc:Choice Requires="wpi">
+            <w:drawing>
+              <wp:anchor distT="0" distB="0" distL="114300" distR="114300" simplePos="0" relativeHeight="251666432" behindDoc="0" locked="0" layoutInCell="1" allowOverlap="1" wp14:anchorId="49CE53C3" wp14:editId="70DEE967">
+                <wp:simplePos x="0" y="0"/>
+                <wp:positionH relativeFrom="margin">
+                  <wp:align>center</wp:align>
+                </wp:positionH>
+                <wp:positionV relativeFrom="paragraph">
+                  <wp:posOffset>424815</wp:posOffset>
+                </wp:positionV>
+                <wp:extent cx="6038280" cy="360"/>
+                <wp:effectExtent l="38100" t="38100" r="38735" b="38100"/>
+                <wp:wrapNone/>
+                <wp:docPr id="2003642666" name="Ink 3"/>
+                <wp:cNvGraphicFramePr/>
+                <a:graphic xmlns:a="http://schemas.openxmlformats.org/drawingml/2006/main">
+                  <a:graphicData uri="http://schemas.microsoft.com/office/word/2010/wordprocessingInk">
+                    <w14:contentPart bwMode="auto" r:id="rId8">
+                      <w14:nvContentPartPr>
+                        <w14:cNvContentPartPr/>
+                      </w14:nvContentPartPr>
+                      <w14:xfrm>
+                        <a:off x="0" y="0"/>
+                        <a:ext cx="6038280" cy="360"/>
+                      </w14:xfrm>
+                    </w14:contentPart>
+                  </a:graphicData>
+                </a:graphic>
+              </wp:anchor>
+            </w:drawing>
+          </mc:Choice>
+          <mc:Fallback>
+            <w:pict>
+              <v:shape w14:anchorId="28C5B4ED" id="Ink 3" o:spid="_x0000_s1026" type="#_x0000_t75" style="position:absolute;margin-left:0;margin-top:32.95pt;width:476.4pt;height:1.05pt;z-index:251666432;visibility:visible;mso-wrap-style:square;mso-wrap-distance-left:9pt;mso-wrap-distance-top:0;mso-wrap-distance-right:9pt;mso-wrap-distance-bottom:0;mso-position-horizontal:center;mso-position-horizontal-relative:margin;mso-position-vertical:absolute;mso-position-vertical-relative:text" o:gfxdata="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">
+                <v:imagedata r:id="rId6" o:title=""/>
+                <w10:wrap anchorx="margin"/>
+              </v:shape>
+            </w:pict>
+          </mc:Fallback>
+        </mc:AlternateContent>
+      </w:r>
+      <w:r>
+        <w:rPr>
+          <w:rFonts w:ascii="Helvetica Light" w:hAnsi="Helvetica Light" w:cs="Arial"/>
           <w:sz w:val="22"/>
           <w:szCs w:val="22"/>
         </w:rPr>
@@ -3752,6 +3873,38 @@
           <w:szCs w:val="22"/>
         </w:rPr>
         <w:t>? If it doesn’t feel good sometimes, can you describe why?</w:t>
+      </w:r>
+      <w:r>
+        <w:rPr>
+          <w:rFonts w:ascii="Helvetica Light" w:hAnsi="Helvetica Light" w:cs="Arial"/>
+          <w:sz w:val="22"/>
+          <w:szCs w:val="22"/>
+        </w:rPr>
+        <w:br/>
+      </w:r>
+      <w:r>
+        <w:rPr>
+          <w:rFonts w:ascii="Helvetica Light" w:hAnsi="Helvetica Light" w:cs="Arial"/>
+          <w:sz w:val="22"/>
+          <w:szCs w:val="22"/>
+        </w:rPr>
+        <w:br/>
+      </w:r>
+      <w:r>
+        <w:rPr>
+          <w:rFonts w:ascii="Helvetica Light" w:hAnsi="Helvetica Light" w:cs="Arial"/>
+          <w:sz w:val="22"/>
+          <w:szCs w:val="22"/>
+        </w:rPr>
+        <w:t>When I facilitate an integration or create a program that will makes other’s work easier or allows for a service for all students to use, I feel accomplished</w:t>
+      </w:r>
+      <w:r>
+        <w:rPr>
+          <w:rFonts w:ascii="Helvetica Light" w:hAnsi="Helvetica Light" w:cs="Arial"/>
+          <w:sz w:val="22"/>
+          <w:szCs w:val="22"/>
+        </w:rPr>
+        <w:br/>
       </w:r>
       <w:r>
         <w:rPr>
@@ -8959,6 +9112,32 @@
 </inkml:ink>
 </file>
 
+<file path=word/ink/ink3.xml><?xml version="1.0" encoding="utf-8"?>
+<inkml:ink xmlns:inkml="http://www.w3.org/2003/InkML">
+  <inkml:definitions>
+    <inkml:context xml:id="ctx0">
+      <inkml:inkSource xml:id="inkSrc0">
+        <inkml:traceFormat>
+          <inkml:channel name="X" type="integer" min="-2.14748E9" max="2.14748E9" units="cm"/>
+          <inkml:channel name="Y" type="integer" min="-2.14748E9" max="2.14748E9" units="cm"/>
+        </inkml:traceFormat>
+        <inkml:channelProperties>
+          <inkml:channelProperty channel="X" name="resolution" value="1000" units="1/cm"/>
+          <inkml:channelProperty channel="Y" name="resolution" value="1000" units="1/cm"/>
+        </inkml:channelProperties>
+      </inkml:inkSource>
+      <inkml:timestamp xml:id="ts0" timeString="2024-11-27T00:21:28.187"/>
+    </inkml:context>
+    <inkml:brush xml:id="br0">
+      <inkml:brushProperty name="width" value="0.035" units="cm"/>
+      <inkml:brushProperty name="height" value="0.035" units="cm"/>
+      <inkml:brushProperty name="ignorePressure" value="1"/>
+    </inkml:brush>
+  </inkml:definitions>
+  <inkml:trace contextRef="#ctx0" brushRef="#br0">0 0,'16749'0,"-16726"0</inkml:trace>
+</inkml:ink>
+</file>
+
 <file path=word/theme/theme1.xml><?xml version="1.0" encoding="utf-8"?>
 <a:theme xmlns:a="http://schemas.openxmlformats.org/drawingml/2006/main" name="Office Theme">
   <a:themeElements>

</xml_diff>

<commit_message>
vault backup: 2024-11-27 12:47:27
</commit_message>
<xml_diff>
--- a/Centennial/Term 1/GNED - A Wellness Approach/Lucas_Vandermaarel_Week 13 Lab - Occupational Stress.docx
+++ b/Centennial/Term 1/GNED - A Wellness Approach/Lucas_Vandermaarel_Week 13 Lab - Occupational Stress.docx
@@ -1,6 +1,6 @@
 
 <file path=word/document.xml><?xml version="1.0" encoding="utf-8"?>
-<w:document xmlns:wpc="http://schemas.microsoft.com/office/word/2010/wordprocessingCanvas" xmlns:cx="http://schemas.microsoft.com/office/drawing/2014/chartex" xmlns:cx1="http://schemas.microsoft.com/office/drawing/2015/9/8/chartex" xmlns:cx2="http://schemas.microsoft.com/office/drawing/2015/10/21/chartex" xmlns:cx3="http://schemas.microsoft.com/office/drawing/2016/5/9/chartex" xmlns:cx4="http://schemas.microsoft.com/office/drawing/2016/5/10/chartex" xmlns:cx5="http://schemas.microsoft.com/office/drawing/2016/5/11/chartex" xmlns:cx6="http://schemas.microsoft.com/office/drawing/2016/5/12/chartex" xmlns:cx7="http://schemas.microsoft.com/office/drawing/2016/5/13/chartex" xmlns:cx8="http://schemas.microsoft.com/office/drawing/2016/5/14/chartex" xmlns:mc="http://schemas.openxmlformats.org/markup-compatibility/2006" xmlns:aink="http://schemas.microsoft.com/office/drawing/2016/ink" xmlns:am3d="http://schemas.microsoft.com/office/drawing/2017/model3d" xmlns:o="urn:schemas-microsoft-com:office:office" xmlns:oel="http://schemas.microsoft.com/office/2019/extlst" xmlns:r="http://schemas.openxmlformats.org/officeDocument/2006/relationships" xmlns:m="http://schemas.openxmlformats.org/officeDocument/2006/math" xmlns:v="urn:schemas-microsoft-com:vml" xmlns:wp14="http://schemas.microsoft.com/office/word/2010/wordprocessingDrawing" xmlns:wp="http://schemas.openxmlformats.org/drawingml/2006/wordprocessingDrawing" xmlns:w10="urn:schemas-microsoft-com:office:word" xmlns:w="http://schemas.openxmlformats.org/wordprocessingml/2006/main" xmlns:w14="http://schemas.microsoft.com/office/word/2010/wordml" xmlns:w15="http://schemas.microsoft.com/office/word/2012/wordml" xmlns:w16cex="http://schemas.microsoft.com/office/word/2018/wordml/cex" xmlns:w16cid="http://schemas.microsoft.com/office/word/2016/wordml/cid" xmlns:w16="http://schemas.microsoft.com/office/word/2018/wordml" xmlns:w16du="http://schemas.microsoft.com/office/word/2023/wordml/word16du" xmlns:w16sdtdh="http://schemas.microsoft.com/office/word/2020/wordml/sdtdatahash" xmlns:w16se="http://schemas.microsoft.com/office/word/2015/wordml/symex" xmlns:wpg="http://schemas.microsoft.com/office/word/2010/wordprocessingGroup" xmlns:wpi="http://schemas.microsoft.com/office/word/2010/wordprocessingInk" xmlns:wne="http://schemas.microsoft.com/office/word/2006/wordml" xmlns:wps="http://schemas.microsoft.com/office/word/2010/wordprocessingShape" mc:Ignorable="w14 w15 w16se w16cid w16 w16cex w16sdtdh w16du wp14">
+<w:document xmlns:wpc="http://schemas.microsoft.com/office/word/2010/wordprocessingCanvas" xmlns:cx="http://schemas.microsoft.com/office/drawing/2014/chartex" xmlns:cx1="http://schemas.microsoft.com/office/drawing/2015/9/8/chartex" xmlns:cx2="http://schemas.microsoft.com/office/drawing/2015/10/21/chartex" xmlns:cx3="http://schemas.microsoft.com/office/drawing/2016/5/9/chartex" xmlns:cx4="http://schemas.microsoft.com/office/drawing/2016/5/10/chartex" xmlns:cx5="http://schemas.microsoft.com/office/drawing/2016/5/11/chartex" xmlns:cx6="http://schemas.microsoft.com/office/drawing/2016/5/12/chartex" xmlns:cx7="http://schemas.microsoft.com/office/drawing/2016/5/13/chartex" xmlns:cx8="http://schemas.microsoft.com/office/drawing/2016/5/14/chartex" xmlns:mc="http://schemas.openxmlformats.org/markup-compatibility/2006" xmlns:aink="http://schemas.microsoft.com/office/drawing/2016/ink" xmlns:am3d="http://schemas.microsoft.com/office/drawing/2017/model3d" xmlns:o="urn:schemas-microsoft-com:office:office" xmlns:oel="http://schemas.microsoft.com/office/2019/extlst" xmlns:r="http://schemas.openxmlformats.org/officeDocument/2006/relationships" xmlns:m="http://schemas.openxmlformats.org/officeDocument/2006/math" xmlns:v="urn:schemas-microsoft-com:vml" xmlns:wp14="http://schemas.microsoft.com/office/word/2010/wordprocessingDrawing" xmlns:wp="http://schemas.openxmlformats.org/drawingml/2006/wordprocessingDrawing" xmlns:w10="urn:schemas-microsoft-com:office:word" xmlns:w="http://schemas.openxmlformats.org/wordprocessingml/2006/main" xmlns:w14="http://schemas.microsoft.com/office/word/2010/wordml" xmlns:w15="http://schemas.microsoft.com/office/word/2012/wordml" xmlns:w16cex="http://schemas.microsoft.com/office/word/2018/wordml/cex" xmlns:w16cid="http://schemas.microsoft.com/office/word/2016/wordml/cid" xmlns:w16="http://schemas.microsoft.com/office/word/2018/wordml" xmlns:w16sdtdh="http://schemas.microsoft.com/office/word/2020/wordml/sdtdatahash" xmlns:w16se="http://schemas.microsoft.com/office/word/2015/wordml/symex" xmlns:wpg="http://schemas.microsoft.com/office/word/2010/wordprocessingGroup" xmlns:wpi="http://schemas.microsoft.com/office/word/2010/wordprocessingInk" xmlns:wne="http://schemas.microsoft.com/office/word/2006/wordml" xmlns:wps="http://schemas.microsoft.com/office/word/2010/wordprocessingShape" mc:Ignorable="w14 w15 w16se w16cid w16 w16cex w16sdtdh wp14">
   <w:body>
     <w:p>
       <w:pPr>
@@ -135,7 +135,7 @@
               </wp:anchor>
             </w:drawing>
           </mc:Choice>
-          <mc:Fallback>
+          <mc:Fallback xmlns:w16du="http://schemas.microsoft.com/office/word/2023/wordml/word16du">
             <w:pict>
               <v:line w14:anchorId="7FFADAC8" id="Straight Connector 1" o:spid="_x0000_s1026" style="position:absolute;z-index:251661312;visibility:visible;mso-wrap-style:square;mso-width-percent:0;mso-height-percent:0;mso-wrap-distance-left:9pt;mso-wrap-distance-top:0;mso-wrap-distance-right:9pt;mso-wrap-distance-bottom:0;mso-position-horizontal:absolute;mso-position-horizontal-relative:text;mso-position-vertical:absolute;mso-position-vertical-relative:text;mso-width-percent:0;mso-height-percent:0;mso-width-relative:margin;mso-height-relative:margin" from="0,13.55pt" to="538.6pt,13.55pt" o:gfxdata="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" strokecolor="black [3213]" strokeweight="3pt">
                 <v:stroke joinstyle="miter"/>
@@ -210,7 +210,7 @@
               </wp:anchor>
             </w:drawing>
           </mc:Choice>
-          <mc:Fallback>
+          <mc:Fallback xmlns:w16du="http://schemas.microsoft.com/office/word/2023/wordml/word16du">
             <w:pict>
               <v:line w14:anchorId="029FA1BC" id="Straight Connector 5" o:spid="_x0000_s1026" style="position:absolute;z-index:251659264;visibility:visible;mso-wrap-style:square;mso-width-percent:0;mso-height-percent:0;mso-wrap-distance-left:9pt;mso-wrap-distance-top:0;mso-wrap-distance-right:9pt;mso-wrap-distance-bottom:0;mso-position-horizontal:absolute;mso-position-horizontal-relative:text;mso-position-vertical:absolute;mso-position-vertical-relative:text;mso-width-percent:0;mso-height-percent:0;mso-width-relative:margin;mso-height-relative:margin" from="-1pt,13.65pt" to="537.55pt,13.65pt" o:gfxdata="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" strokecolor="black [3213]" strokeweight="3pt">
                 <v:stroke joinstyle="miter"/>
@@ -3421,7 +3421,7 @@
               </wp:anchor>
             </w:drawing>
           </mc:Choice>
-          <mc:Fallback>
+          <mc:Fallback xmlns:w16du="http://schemas.microsoft.com/office/word/2023/wordml/word16du">
             <w:pict>
               <v:shapetype w14:anchorId="316165DB" id="_x0000_t75" coordsize="21600,21600" o:spt="75" o:preferrelative="t" path="m@4@5l@4@11@9@11@9@5xe" filled="f" stroked="f">
                 <v:stroke joinstyle="miter"/>
@@ -3604,7 +3604,7 @@
               </wp:anchor>
             </w:drawing>
           </mc:Choice>
-          <mc:Fallback>
+          <mc:Fallback xmlns:w16du="http://schemas.microsoft.com/office/word/2023/wordml/word16du">
             <w:pict>
               <v:shape w14:anchorId="56E44E05" id="Ink 3" o:spid="_x0000_s1026" type="#_x0000_t75" style="position:absolute;margin-left:41.5pt;margin-top:33.05pt;width:476.4pt;height:1.05pt;z-index:251664384;visibility:visible;mso-wrap-style:square;mso-wrap-distance-left:9pt;mso-wrap-distance-top:0;mso-wrap-distance-right:9pt;mso-wrap-distance-bottom:0;mso-position-horizontal:absolute;mso-position-horizontal-relative:text;mso-position-vertical:absolute;mso-position-vertical-relative:text" o:gfxdata="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">
                 <v:imagedata r:id="rId6" o:title=""/>
@@ -3840,7 +3840,7 @@
               </wp:anchor>
             </w:drawing>
           </mc:Choice>
-          <mc:Fallback>
+          <mc:Fallback xmlns:w16du="http://schemas.microsoft.com/office/word/2023/wordml/word16du">
             <w:pict>
               <v:shape w14:anchorId="28C5B4ED" id="Ink 3" o:spid="_x0000_s1026" type="#_x0000_t75" style="position:absolute;margin-left:0;margin-top:32.95pt;width:476.4pt;height:1.05pt;z-index:251666432;visibility:visible;mso-wrap-style:square;mso-wrap-distance-left:9pt;mso-wrap-distance-top:0;mso-wrap-distance-right:9pt;mso-wrap-distance-bottom:0;mso-position-horizontal:center;mso-position-horizontal-relative:margin;mso-position-vertical:absolute;mso-position-vertical-relative:text" o:gfxdata="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">
                 <v:imagedata r:id="rId6" o:title=""/>
@@ -3904,6 +3904,63 @@
           <w:sz w:val="22"/>
           <w:szCs w:val="22"/>
         </w:rPr>
+        <w:t xml:space="preserve"> which is a good feeling. </w:t>
+      </w:r>
+      <w:r>
+        <w:rPr>
+          <w:rFonts w:ascii="Helvetica Light" w:hAnsi="Helvetica Light" w:cs="Arial"/>
+          <w:sz w:val="22"/>
+          <w:szCs w:val="22"/>
+        </w:rPr>
+        <w:t xml:space="preserve">I do like helping people in really any way, feeling appreciated at times does help me get through an otherwise less fun existence. </w:t>
+      </w:r>
+      <w:r>
+        <w:rPr>
+          <w:rFonts w:ascii="Helvetica Light" w:hAnsi="Helvetica Light" w:cs="Arial"/>
+          <w:sz w:val="22"/>
+          <w:szCs w:val="22"/>
+        </w:rPr>
+        <w:br/>
+      </w:r>
+      <w:r>
+        <w:rPr>
+          <w:rFonts w:ascii="Helvetica Light" w:hAnsi="Helvetica Light" w:cs="Arial"/>
+          <w:sz w:val="22"/>
+          <w:szCs w:val="22"/>
+        </w:rPr>
+        <w:br/>
+        <w:t xml:space="preserve">Sometimes, work doesn’t feel good. I do not feel like management provides me with enough information to effectively </w:t>
+      </w:r>
+      <w:r>
+        <w:rPr>
+          <w:rFonts w:ascii="Helvetica Light" w:hAnsi="Helvetica Light" w:cs="Arial"/>
+          <w:sz w:val="22"/>
+          <w:szCs w:val="22"/>
+        </w:rPr>
+        <w:t>work on</w:t>
+      </w:r>
+      <w:r>
+        <w:rPr>
+          <w:rFonts w:ascii="Helvetica Light" w:hAnsi="Helvetica Light" w:cs="Arial"/>
+          <w:sz w:val="22"/>
+          <w:szCs w:val="22"/>
+        </w:rPr>
+        <w:t xml:space="preserve"> projects and </w:t>
+      </w:r>
+      <w:r>
+        <w:rPr>
+          <w:rFonts w:ascii="Helvetica Light" w:hAnsi="Helvetica Light" w:cs="Arial"/>
+          <w:sz w:val="22"/>
+          <w:szCs w:val="22"/>
+        </w:rPr>
+        <w:t>keeps deadlines very ambiguous until one day the deadline is solidified very quickly and in the near future. The</w:t>
+      </w:r>
+      <w:r>
+        <w:rPr>
+          <w:rFonts w:ascii="Helvetica Light" w:hAnsi="Helvetica Light" w:cs="Arial"/>
+          <w:sz w:val="22"/>
+          <w:szCs w:val="22"/>
+        </w:rPr>
         <w:br/>
       </w:r>
       <w:r>
@@ -4184,6 +4241,7 @@
           <w:sz w:val="22"/>
           <w:szCs w:val="22"/>
         </w:rPr>
+        <w:lastRenderedPageBreak/>
         <w:br/>
       </w:r>
     </w:p>
@@ -4274,7 +4332,7 @@
 </file>
 
 <file path=word/numbering.xml><?xml version="1.0" encoding="utf-8"?>
-<w:numbering xmlns:wpc="http://schemas.microsoft.com/office/word/2010/wordprocessingCanvas" xmlns:cx="http://schemas.microsoft.com/office/drawing/2014/chartex" xmlns:cx1="http://schemas.microsoft.com/office/drawing/2015/9/8/chartex" xmlns:cx2="http://schemas.microsoft.com/office/drawing/2015/10/21/chartex" xmlns:cx3="http://schemas.microsoft.com/office/drawing/2016/5/9/chartex" xmlns:cx4="http://schemas.microsoft.com/office/drawing/2016/5/10/chartex" xmlns:cx5="http://schemas.microsoft.com/office/drawing/2016/5/11/chartex" xmlns:cx6="http://schemas.microsoft.com/office/drawing/2016/5/12/chartex" xmlns:cx7="http://schemas.microsoft.com/office/drawing/2016/5/13/chartex" xmlns:cx8="http://schemas.microsoft.com/office/drawing/2016/5/14/chartex" xmlns:mc="http://schemas.openxmlformats.org/markup-compatibility/2006" xmlns:aink="http://schemas.microsoft.com/office/drawing/2016/ink" xmlns:am3d="http://schemas.microsoft.com/office/drawing/2017/model3d" xmlns:o="urn:schemas-microsoft-com:office:office" xmlns:oel="http://schemas.microsoft.com/office/2019/extlst" xmlns:r="http://schemas.openxmlformats.org/officeDocument/2006/relationships" xmlns:m="http://schemas.openxmlformats.org/officeDocument/2006/math" xmlns:v="urn:schemas-microsoft-com:vml" xmlns:wp14="http://schemas.microsoft.com/office/word/2010/wordprocessingDrawing" xmlns:wp="http://schemas.openxmlformats.org/drawingml/2006/wordprocessingDrawing" xmlns:w10="urn:schemas-microsoft-com:office:word" xmlns:w="http://schemas.openxmlformats.org/wordprocessingml/2006/main" xmlns:w14="http://schemas.microsoft.com/office/word/2010/wordml" xmlns:w15="http://schemas.microsoft.com/office/word/2012/wordml" xmlns:w16cex="http://schemas.microsoft.com/office/word/2018/wordml/cex" xmlns:w16cid="http://schemas.microsoft.com/office/word/2016/wordml/cid" xmlns:w16="http://schemas.microsoft.com/office/word/2018/wordml" xmlns:w16du="http://schemas.microsoft.com/office/word/2023/wordml/word16du" xmlns:w16sdtdh="http://schemas.microsoft.com/office/word/2020/wordml/sdtdatahash" xmlns:w16se="http://schemas.microsoft.com/office/word/2015/wordml/symex" xmlns:wpg="http://schemas.microsoft.com/office/word/2010/wordprocessingGroup" xmlns:wpi="http://schemas.microsoft.com/office/word/2010/wordprocessingInk" xmlns:wne="http://schemas.microsoft.com/office/word/2006/wordml" xmlns:wps="http://schemas.microsoft.com/office/word/2010/wordprocessingShape" mc:Ignorable="w14 w15 w16se w16cid w16 w16cex w16sdtdh w16du wp14">
+<w:numbering xmlns:wpc="http://schemas.microsoft.com/office/word/2010/wordprocessingCanvas" xmlns:cx="http://schemas.microsoft.com/office/drawing/2014/chartex" xmlns:cx1="http://schemas.microsoft.com/office/drawing/2015/9/8/chartex" xmlns:cx2="http://schemas.microsoft.com/office/drawing/2015/10/21/chartex" xmlns:cx3="http://schemas.microsoft.com/office/drawing/2016/5/9/chartex" xmlns:cx4="http://schemas.microsoft.com/office/drawing/2016/5/10/chartex" xmlns:cx5="http://schemas.microsoft.com/office/drawing/2016/5/11/chartex" xmlns:cx6="http://schemas.microsoft.com/office/drawing/2016/5/12/chartex" xmlns:cx7="http://schemas.microsoft.com/office/drawing/2016/5/13/chartex" xmlns:cx8="http://schemas.microsoft.com/office/drawing/2016/5/14/chartex" xmlns:mc="http://schemas.openxmlformats.org/markup-compatibility/2006" xmlns:aink="http://schemas.microsoft.com/office/drawing/2016/ink" xmlns:am3d="http://schemas.microsoft.com/office/drawing/2017/model3d" xmlns:o="urn:schemas-microsoft-com:office:office" xmlns:oel="http://schemas.microsoft.com/office/2019/extlst" xmlns:r="http://schemas.openxmlformats.org/officeDocument/2006/relationships" xmlns:m="http://schemas.openxmlformats.org/officeDocument/2006/math" xmlns:v="urn:schemas-microsoft-com:vml" xmlns:wp14="http://schemas.microsoft.com/office/word/2010/wordprocessingDrawing" xmlns:wp="http://schemas.openxmlformats.org/drawingml/2006/wordprocessingDrawing" xmlns:w10="urn:schemas-microsoft-com:office:word" xmlns:w="http://schemas.openxmlformats.org/wordprocessingml/2006/main" xmlns:w14="http://schemas.microsoft.com/office/word/2010/wordml" xmlns:w15="http://schemas.microsoft.com/office/word/2012/wordml" xmlns:w16cex="http://schemas.microsoft.com/office/word/2018/wordml/cex" xmlns:w16cid="http://schemas.microsoft.com/office/word/2016/wordml/cid" xmlns:w16="http://schemas.microsoft.com/office/word/2018/wordml" xmlns:w16sdtdh="http://schemas.microsoft.com/office/word/2020/wordml/sdtdatahash" xmlns:w16se="http://schemas.microsoft.com/office/word/2015/wordml/symex" xmlns:wpg="http://schemas.microsoft.com/office/word/2010/wordprocessingGroup" xmlns:wpi="http://schemas.microsoft.com/office/word/2010/wordprocessingInk" xmlns:wne="http://schemas.microsoft.com/office/word/2006/wordml" xmlns:wps="http://schemas.microsoft.com/office/word/2010/wordprocessingShape" mc:Ignorable="w14 w15 w16se w16cid w16 w16cex w16sdtdh wp14">
   <w:abstractNum w:abstractNumId="0" w15:restartNumberingAfterBreak="0">
     <w:nsid w:val="005D27F7"/>
     <w:multiLevelType w:val="hybridMultilevel"/>
@@ -8457,7 +8515,7 @@
 </file>
 
 <file path=word/styles.xml><?xml version="1.0" encoding="utf-8"?>
-<w:styles xmlns:mc="http://schemas.openxmlformats.org/markup-compatibility/2006" xmlns:r="http://schemas.openxmlformats.org/officeDocument/2006/relationships" xmlns:w="http://schemas.openxmlformats.org/wordprocessingml/2006/main" xmlns:w14="http://schemas.microsoft.com/office/word/2010/wordml" xmlns:w15="http://schemas.microsoft.com/office/word/2012/wordml" xmlns:w16cex="http://schemas.microsoft.com/office/word/2018/wordml/cex" xmlns:w16cid="http://schemas.microsoft.com/office/word/2016/wordml/cid" xmlns:w16="http://schemas.microsoft.com/office/word/2018/wordml" xmlns:w16du="http://schemas.microsoft.com/office/word/2023/wordml/word16du" xmlns:w16sdtdh="http://schemas.microsoft.com/office/word/2020/wordml/sdtdatahash" xmlns:w16se="http://schemas.microsoft.com/office/word/2015/wordml/symex" mc:Ignorable="w14 w15 w16se w16cid w16 w16cex w16sdtdh w16du">
+<w:styles xmlns:mc="http://schemas.openxmlformats.org/markup-compatibility/2006" xmlns:r="http://schemas.openxmlformats.org/officeDocument/2006/relationships" xmlns:w="http://schemas.openxmlformats.org/wordprocessingml/2006/main" xmlns:w14="http://schemas.microsoft.com/office/word/2010/wordml" xmlns:w15="http://schemas.microsoft.com/office/word/2012/wordml" xmlns:w16cex="http://schemas.microsoft.com/office/word/2018/wordml/cex" xmlns:w16cid="http://schemas.microsoft.com/office/word/2016/wordml/cid" xmlns:w16="http://schemas.microsoft.com/office/word/2018/wordml" xmlns:w16sdtdh="http://schemas.microsoft.com/office/word/2020/wordml/sdtdatahash" xmlns:w16se="http://schemas.microsoft.com/office/word/2015/wordml/symex" mc:Ignorable="w14 w15 w16se w16cid w16 w16cex w16sdtdh">
   <w:docDefaults>
     <w:rPrDefault>
       <w:rPr>

</xml_diff>

<commit_message>
vault backup: 2024-11-27 13:47:28
</commit_message>
<xml_diff>
--- a/Centennial/Term 1/GNED - A Wellness Approach/Lucas_Vandermaarel_Week 13 Lab - Occupational Stress.docx
+++ b/Centennial/Term 1/GNED - A Wellness Approach/Lucas_Vandermaarel_Week 13 Lab - Occupational Stress.docx
@@ -3929,7 +3929,23 @@
           <w:szCs w:val="22"/>
         </w:rPr>
         <w:br/>
-        <w:t xml:space="preserve">Sometimes, work doesn’t feel good. I do not feel like management provides me with enough information to effectively </w:t>
+        <w:t xml:space="preserve">Sometimes, work doesn’t feel </w:t>
+      </w:r>
+      <w:r>
+        <w:rPr>
+          <w:rFonts w:ascii="Helvetica Light" w:hAnsi="Helvetica Light" w:cs="Arial"/>
+          <w:sz w:val="22"/>
+          <w:szCs w:val="22"/>
+        </w:rPr>
+        <w:t>great</w:t>
+      </w:r>
+      <w:r>
+        <w:rPr>
+          <w:rFonts w:ascii="Helvetica Light" w:hAnsi="Helvetica Light" w:cs="Arial"/>
+          <w:sz w:val="22"/>
+          <w:szCs w:val="22"/>
+        </w:rPr>
+        <w:t xml:space="preserve">. I do not feel like management provides me with enough information to effectively </w:t>
       </w:r>
       <w:r>
         <w:rPr>
@@ -3953,7 +3969,79 @@
           <w:sz w:val="22"/>
           <w:szCs w:val="22"/>
         </w:rPr>
-        <w:t>keeps deadlines very ambiguous until one day the deadline is solidified very quickly and in the near future. The</w:t>
+        <w:t xml:space="preserve">keeps deadlines very ambiguous until one day the deadline is solidified very quickly and </w:t>
+      </w:r>
+      <w:r>
+        <w:rPr>
+          <w:rFonts w:ascii="Helvetica Light" w:hAnsi="Helvetica Light" w:cs="Arial"/>
+          <w:sz w:val="22"/>
+          <w:szCs w:val="22"/>
+        </w:rPr>
+        <w:t>put in the near future</w:t>
+      </w:r>
+      <w:r>
+        <w:rPr>
+          <w:rFonts w:ascii="Helvetica Light" w:hAnsi="Helvetica Light" w:cs="Arial"/>
+          <w:sz w:val="22"/>
+          <w:szCs w:val="22"/>
+        </w:rPr>
+        <w:t xml:space="preserve">. </w:t>
+      </w:r>
+      <w:r>
+        <w:rPr>
+          <w:rFonts w:ascii="Helvetica Light" w:hAnsi="Helvetica Light" w:cs="Arial"/>
+          <w:sz w:val="22"/>
+          <w:szCs w:val="22"/>
+        </w:rPr>
+        <w:t xml:space="preserve">This puts on large amounts of pressure/ stress on myself and others to ignore anything else we were working on and put </w:t>
+      </w:r>
+      <w:r>
+        <w:rPr>
+          <w:rFonts w:ascii="Helvetica Light" w:hAnsi="Helvetica Light" w:cs="Arial"/>
+          <w:sz w:val="22"/>
+          <w:szCs w:val="22"/>
+        </w:rPr>
+        <w:t>all</w:t>
+      </w:r>
+      <w:r>
+        <w:rPr>
+          <w:rFonts w:ascii="Helvetica Light" w:hAnsi="Helvetica Light" w:cs="Arial"/>
+          <w:sz w:val="22"/>
+          <w:szCs w:val="22"/>
+        </w:rPr>
+        <w:t xml:space="preserve"> our time into the project. We then </w:t>
+      </w:r>
+      <w:r>
+        <w:rPr>
+          <w:rFonts w:ascii="Helvetica Light" w:hAnsi="Helvetica Light" w:cs="Arial"/>
+          <w:sz w:val="22"/>
+          <w:szCs w:val="22"/>
+        </w:rPr>
+        <w:t>have to</w:t>
+      </w:r>
+      <w:r>
+        <w:rPr>
+          <w:rFonts w:ascii="Helvetica Light" w:hAnsi="Helvetica Light" w:cs="Arial"/>
+          <w:sz w:val="22"/>
+          <w:szCs w:val="22"/>
+        </w:rPr>
+        <w:t xml:space="preserve"> catch up on our other duties after the project or milestone is reached. We just hope that another project doesn’t get a random, short deadline put in place during this </w:t>
+      </w:r>
+      <w:r>
+        <w:rPr>
+          <w:rFonts w:ascii="Helvetica Light" w:hAnsi="Helvetica Light" w:cs="Arial"/>
+          <w:sz w:val="22"/>
+          <w:szCs w:val="22"/>
+        </w:rPr>
+        <w:t>catch-up</w:t>
+      </w:r>
+      <w:r>
+        <w:rPr>
+          <w:rFonts w:ascii="Helvetica Light" w:hAnsi="Helvetica Light" w:cs="Arial"/>
+          <w:sz w:val="22"/>
+          <w:szCs w:val="22"/>
+        </w:rPr>
+        <w:t xml:space="preserve"> period.</w:t>
       </w:r>
       <w:r>
         <w:rPr>
@@ -4028,6 +4116,74 @@
       <w:r>
         <w:rPr>
           <w:rFonts w:ascii="Helvetica Light" w:hAnsi="Helvetica Light" w:cs="Arial"/>
+          <w:noProof/>
+          <w:sz w:val="22"/>
+          <w:szCs w:val="22"/>
+        </w:rPr>
+        <mc:AlternateContent>
+          <mc:Choice Requires="wpi">
+            <w:drawing>
+              <wp:anchor distT="0" distB="0" distL="114300" distR="114300" simplePos="0" relativeHeight="251668480" behindDoc="0" locked="0" layoutInCell="1" allowOverlap="1" wp14:anchorId="74A715EB" wp14:editId="383ED67C">
+                <wp:simplePos x="0" y="0"/>
+                <wp:positionH relativeFrom="margin">
+                  <wp:align>center</wp:align>
+                </wp:positionH>
+                <wp:positionV relativeFrom="paragraph">
+                  <wp:posOffset>427080</wp:posOffset>
+                </wp:positionV>
+                <wp:extent cx="6038280" cy="360"/>
+                <wp:effectExtent l="38100" t="38100" r="38735" b="38100"/>
+                <wp:wrapNone/>
+                <wp:docPr id="2134146377" name="Ink 3"/>
+                <wp:cNvGraphicFramePr/>
+                <a:graphic xmlns:a="http://schemas.openxmlformats.org/drawingml/2006/main">
+                  <a:graphicData uri="http://schemas.microsoft.com/office/word/2010/wordprocessingInk">
+                    <w14:contentPart bwMode="auto" r:id="rId9">
+                      <w14:nvContentPartPr>
+                        <w14:cNvContentPartPr/>
+                      </w14:nvContentPartPr>
+                      <w14:xfrm>
+                        <a:off x="0" y="0"/>
+                        <a:ext cx="6038280" cy="360"/>
+                      </w14:xfrm>
+                    </w14:contentPart>
+                  </a:graphicData>
+                </a:graphic>
+              </wp:anchor>
+            </w:drawing>
+          </mc:Choice>
+          <mc:Fallback>
+            <w:pict>
+              <v:shapetype w14:anchorId="6C51E650" id="_x0000_t75" coordsize="21600,21600" o:spt="75" o:preferrelative="t" path="m@4@5l@4@11@9@11@9@5xe" filled="f" stroked="f">
+                <v:stroke joinstyle="miter"/>
+                <v:formulas>
+                  <v:f eqn="if lineDrawn pixelLineWidth 0"/>
+                  <v:f eqn="sum @0 1 0"/>
+                  <v:f eqn="sum 0 0 @1"/>
+                  <v:f eqn="prod @2 1 2"/>
+                  <v:f eqn="prod @3 21600 pixelWidth"/>
+                  <v:f eqn="prod @3 21600 pixelHeight"/>
+                  <v:f eqn="sum @0 0 1"/>
+                  <v:f eqn="prod @6 1 2"/>
+                  <v:f eqn="prod @7 21600 pixelWidth"/>
+                  <v:f eqn="sum @8 21600 0"/>
+                  <v:f eqn="prod @7 21600 pixelHeight"/>
+                  <v:f eqn="sum @10 21600 0"/>
+                </v:formulas>
+                <v:path o:extrusionok="f" gradientshapeok="t" o:connecttype="rect"/>
+                <o:lock v:ext="edit" aspectratio="t"/>
+              </v:shapetype>
+              <v:shape id="Ink 3" o:spid="_x0000_s1026" type="#_x0000_t75" style="position:absolute;margin-left:0;margin-top:33.15pt;width:476.4pt;height:1.05pt;z-index:251668480;visibility:visible;mso-wrap-style:square;mso-wrap-distance-left:9pt;mso-wrap-distance-top:0;mso-wrap-distance-right:9pt;mso-wrap-distance-bottom:0;mso-position-horizontal:center;mso-position-horizontal-relative:margin;mso-position-vertical:absolute;mso-position-vertical-relative:text" o:gfxdata="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">
+                <v:imagedata r:id="rId10" o:title=""/>
+                <w10:wrap anchorx="margin"/>
+              </v:shape>
+            </w:pict>
+          </mc:Fallback>
+        </mc:AlternateContent>
+      </w:r>
+      <w:r>
+        <w:rPr>
+          <w:rFonts w:ascii="Helvetica Light" w:hAnsi="Helvetica Light" w:cs="Arial"/>
           <w:sz w:val="22"/>
           <w:szCs w:val="22"/>
         </w:rPr>
@@ -4089,6 +4245,359 @@
         </w:rPr>
         <w:br/>
       </w:r>
+    </w:p>
+    <w:p>
+      <w:pPr>
+        <w:spacing w:line="276" w:lineRule="auto"/>
+        <w:ind w:left="720"/>
+        <w:rPr>
+          <w:rFonts w:ascii="Helvetica Light" w:hAnsi="Helvetica Light" w:cs="Arial"/>
+          <w:sz w:val="22"/>
+          <w:szCs w:val="22"/>
+        </w:rPr>
+      </w:pPr>
+      <w:r>
+        <w:rPr>
+          <w:rFonts w:ascii="Helvetica Light" w:hAnsi="Helvetica Light" w:cs="Arial"/>
+          <w:sz w:val="22"/>
+          <w:szCs w:val="22"/>
+        </w:rPr>
+        <w:t xml:space="preserve">As work takes up most of people’s waking hours and daily energy, </w:t>
+      </w:r>
+      <w:r>
+        <w:rPr>
+          <w:rFonts w:ascii="Helvetica Light" w:hAnsi="Helvetica Light" w:cs="Arial"/>
+          <w:sz w:val="22"/>
+          <w:szCs w:val="22"/>
+        </w:rPr>
+        <w:t>I would like to work from home</w:t>
+      </w:r>
+      <w:r>
+        <w:rPr>
+          <w:rFonts w:ascii="Helvetica Light" w:hAnsi="Helvetica Light" w:cs="Arial"/>
+          <w:sz w:val="22"/>
+          <w:szCs w:val="22"/>
+        </w:rPr>
+        <w:t xml:space="preserve"> </w:t>
+      </w:r>
+      <w:r>
+        <w:rPr>
+          <w:rFonts w:ascii="Helvetica Light" w:hAnsi="Helvetica Light" w:cs="Arial"/>
+          <w:sz w:val="22"/>
+          <w:szCs w:val="22"/>
+        </w:rPr>
+        <w:t>as a full stack software developer</w:t>
+      </w:r>
+      <w:r>
+        <w:rPr>
+          <w:rFonts w:ascii="Helvetica Light" w:hAnsi="Helvetica Light" w:cs="Arial"/>
+          <w:sz w:val="22"/>
+          <w:szCs w:val="22"/>
+        </w:rPr>
+        <w:t xml:space="preserve">. </w:t>
+      </w:r>
+      <w:r>
+        <w:rPr>
+          <w:rFonts w:ascii="Helvetica Light" w:hAnsi="Helvetica Light" w:cs="Arial"/>
+          <w:sz w:val="22"/>
+          <w:szCs w:val="22"/>
+        </w:rPr>
+        <w:t xml:space="preserve">I would be able to </w:t>
+      </w:r>
+      <w:r>
+        <w:rPr>
+          <w:rFonts w:ascii="Helvetica Light" w:hAnsi="Helvetica Light" w:cs="Arial"/>
+          <w:sz w:val="22"/>
+          <w:szCs w:val="22"/>
+        </w:rPr>
+        <w:t>do house chores while completing my work allowing for my time after work to be my time.</w:t>
+      </w:r>
+      <w:r>
+        <w:rPr>
+          <w:rFonts w:ascii="Helvetica Light" w:hAnsi="Helvetica Light" w:cs="Arial"/>
+          <w:sz w:val="22"/>
+          <w:szCs w:val="22"/>
+        </w:rPr>
+        <w:t xml:space="preserve"> Software development, as I said before, wouldn’t get boring for me due to the uniqueness of issues.</w:t>
+      </w:r>
+      <w:r>
+        <w:rPr>
+          <w:rFonts w:ascii="Helvetica Light" w:hAnsi="Helvetica Light" w:cs="Arial"/>
+          <w:sz w:val="22"/>
+          <w:szCs w:val="22"/>
+        </w:rPr>
+        <w:t xml:space="preserve"> </w:t>
+      </w:r>
+      <w:r>
+        <w:rPr>
+          <w:rFonts w:ascii="Helvetica Light" w:hAnsi="Helvetica Light" w:cs="Arial"/>
+          <w:sz w:val="22"/>
+          <w:szCs w:val="22"/>
+        </w:rPr>
+        <w:t xml:space="preserve">I would like to have a 3 storey 2800sqft house with a home gym. </w:t>
+      </w:r>
+      <w:r>
+        <w:rPr>
+          <w:rFonts w:ascii="Helvetica Light" w:hAnsi="Helvetica Light" w:cs="Arial"/>
+          <w:sz w:val="22"/>
+          <w:szCs w:val="22"/>
+        </w:rPr>
+        <w:t xml:space="preserve">I do not like </w:t>
+      </w:r>
+      <w:r>
+        <w:rPr>
+          <w:rFonts w:ascii="Helvetica Light" w:hAnsi="Helvetica Light" w:cs="Arial"/>
+          <w:sz w:val="22"/>
+          <w:szCs w:val="22"/>
+        </w:rPr>
+        <w:lastRenderedPageBreak/>
+        <w:t xml:space="preserve">waiting for weights, bars, or machines at commercial gyms, it’s a waste of time. </w:t>
+      </w:r>
+      <w:r>
+        <w:rPr>
+          <w:rFonts w:ascii="Helvetica Light" w:hAnsi="Helvetica Light" w:cs="Arial"/>
+          <w:sz w:val="22"/>
+          <w:szCs w:val="22"/>
+        </w:rPr>
+        <w:t>I would like to have similar clothes that I can put on each day, I don’t need a full wardrobe that have clothes for every specific occasion. I just want to feel comfortable and not look unprofessional.</w:t>
+      </w:r>
+      <w:r>
+        <w:rPr>
+          <w:rFonts w:ascii="Helvetica Light" w:hAnsi="Helvetica Light" w:cs="Arial"/>
+          <w:sz w:val="22"/>
+          <w:szCs w:val="22"/>
+        </w:rPr>
+        <w:t xml:space="preserve"> </w:t>
+      </w:r>
+      <w:r>
+        <w:rPr>
+          <w:rFonts w:ascii="Helvetica Light" w:hAnsi="Helvetica Light" w:cs="Arial"/>
+          <w:sz w:val="22"/>
+          <w:szCs w:val="22"/>
+        </w:rPr>
+        <w:t>For food, I would like to eat at home each day. I stay away from processed sugars already. Whole foods for breakfast, lunch, and dinner is my ideal. Smoothies too.</w:t>
+      </w:r>
+      <w:r>
+        <w:rPr>
+          <w:rFonts w:ascii="Helvetica Light" w:hAnsi="Helvetica Light" w:cs="Arial"/>
+          <w:sz w:val="22"/>
+          <w:szCs w:val="22"/>
+        </w:rPr>
+        <w:br/>
+      </w:r>
+      <w:r>
+        <w:rPr>
+          <w:rFonts w:ascii="Helvetica Light" w:hAnsi="Helvetica Light" w:cs="Arial"/>
+          <w:sz w:val="22"/>
+          <w:szCs w:val="22"/>
+        </w:rPr>
+        <w:br/>
+        <w:t xml:space="preserve">In regard to my family, I would like to see my grandparents more before they pass. Time is going </w:t>
+      </w:r>
+      <w:r>
+        <w:rPr>
+          <w:rFonts w:ascii="Helvetica Light" w:hAnsi="Helvetica Light" w:cs="Arial"/>
+          <w:sz w:val="22"/>
+          <w:szCs w:val="22"/>
+        </w:rPr>
+        <w:t>fast,</w:t>
+      </w:r>
+      <w:r>
+        <w:rPr>
+          <w:rFonts w:ascii="Helvetica Light" w:hAnsi="Helvetica Light" w:cs="Arial"/>
+          <w:sz w:val="22"/>
+          <w:szCs w:val="22"/>
+        </w:rPr>
+        <w:t xml:space="preserve"> and</w:t>
+      </w:r>
+      <w:r>
+        <w:rPr>
+          <w:rFonts w:ascii="Helvetica Light" w:hAnsi="Helvetica Light" w:cs="Arial"/>
+          <w:sz w:val="22"/>
+          <w:szCs w:val="22"/>
+        </w:rPr>
+        <w:t xml:space="preserve"> I am spending so much time on trying to give myself the best opportunities I can for myself.</w:t>
+      </w:r>
+      <w:r>
+        <w:rPr>
+          <w:rFonts w:ascii="Helvetica Light" w:hAnsi="Helvetica Light" w:cs="Arial"/>
+          <w:sz w:val="22"/>
+          <w:szCs w:val="22"/>
+        </w:rPr>
+        <w:t xml:space="preserve"> I need to give some of that time making sure I understand my roots and the lessons my grand parents can provide me.</w:t>
+      </w:r>
+    </w:p>
+    <w:p>
+      <w:pPr>
+        <w:spacing w:line="276" w:lineRule="auto"/>
+        <w:ind w:left="720"/>
+        <w:rPr>
+          <w:rFonts w:ascii="Helvetica Light" w:hAnsi="Helvetica Light" w:cs="Arial"/>
+          <w:sz w:val="22"/>
+          <w:szCs w:val="22"/>
+        </w:rPr>
+      </w:pPr>
+    </w:p>
+    <w:p>
+      <w:pPr>
+        <w:spacing w:line="276" w:lineRule="auto"/>
+        <w:ind w:left="720"/>
+        <w:rPr>
+          <w:rFonts w:ascii="Helvetica Light" w:hAnsi="Helvetica Light" w:cs="Arial"/>
+          <w:sz w:val="22"/>
+          <w:szCs w:val="22"/>
+        </w:rPr>
+      </w:pPr>
+      <w:r>
+        <w:rPr>
+          <w:rFonts w:ascii="Helvetica Light" w:hAnsi="Helvetica Light" w:cs="Arial"/>
+          <w:sz w:val="22"/>
+          <w:szCs w:val="22"/>
+        </w:rPr>
+        <w:t>I also have not been spending much time with my friends. I just do not have the energy nor time. My ideals would be that I see them a couple times a month at least.</w:t>
+      </w:r>
+    </w:p>
+    <w:p>
+      <w:pPr>
+        <w:spacing w:line="276" w:lineRule="auto"/>
+        <w:ind w:left="720"/>
+        <w:rPr>
+          <w:rFonts w:ascii="Helvetica Light" w:hAnsi="Helvetica Light" w:cs="Arial"/>
+          <w:sz w:val="22"/>
+          <w:szCs w:val="22"/>
+        </w:rPr>
+      </w:pPr>
+    </w:p>
+    <w:p>
+      <w:pPr>
+        <w:spacing w:line="276" w:lineRule="auto"/>
+        <w:ind w:left="720"/>
+        <w:rPr>
+          <w:rFonts w:ascii="Helvetica Light" w:hAnsi="Helvetica Light" w:cs="Arial"/>
+          <w:sz w:val="22"/>
+          <w:szCs w:val="22"/>
+        </w:rPr>
+      </w:pPr>
+      <w:r>
+        <w:rPr>
+          <w:rFonts w:ascii="Helvetica Light" w:hAnsi="Helvetica Light" w:cs="Arial"/>
+          <w:sz w:val="22"/>
+          <w:szCs w:val="22"/>
+        </w:rPr>
+        <w:t xml:space="preserve">For transportation, I mean, it would be nice to have a helicopter, but more realistically I would like a brand new </w:t>
+      </w:r>
+      <w:r>
+        <w:rPr>
+          <w:rFonts w:ascii="Helvetica Light" w:hAnsi="Helvetica Light" w:cs="Arial"/>
+          <w:sz w:val="22"/>
+          <w:szCs w:val="22"/>
+        </w:rPr>
+        <w:t xml:space="preserve">2025 </w:t>
+      </w:r>
+      <w:r>
+        <w:rPr>
+          <w:rFonts w:ascii="Helvetica Light" w:hAnsi="Helvetica Light" w:cs="Arial"/>
+          <w:sz w:val="22"/>
+          <w:szCs w:val="22"/>
+        </w:rPr>
+        <w:t>Subaru WRX as a daily car</w:t>
+      </w:r>
+      <w:r>
+        <w:rPr>
+          <w:rFonts w:ascii="Helvetica Light" w:hAnsi="Helvetica Light" w:cs="Arial"/>
+          <w:sz w:val="22"/>
+          <w:szCs w:val="22"/>
+        </w:rPr>
+        <w:t xml:space="preserve"> </w:t>
+      </w:r>
+      <w:r>
+        <w:rPr>
+          <w:rFonts w:ascii="Helvetica Light" w:hAnsi="Helvetica Light" w:cs="Arial"/>
+          <w:sz w:val="22"/>
+          <w:szCs w:val="22"/>
+        </w:rPr>
+        <w:t>and a Porsche 911 for the summer.</w:t>
+      </w:r>
+      <w:r>
+        <w:rPr>
+          <w:rFonts w:ascii="Helvetica Light" w:hAnsi="Helvetica Light" w:cs="Arial"/>
+          <w:sz w:val="22"/>
+          <w:szCs w:val="22"/>
+        </w:rPr>
+        <w:t xml:space="preserve"> </w:t>
+      </w:r>
+      <w:r>
+        <w:rPr>
+          <w:rFonts w:ascii="Helvetica Light" w:hAnsi="Helvetica Light" w:cs="Arial"/>
+          <w:sz w:val="22"/>
+          <w:szCs w:val="22"/>
+        </w:rPr>
+        <w:t>I enjoy driving most of the time.</w:t>
+      </w:r>
+    </w:p>
+    <w:p>
+      <w:pPr>
+        <w:spacing w:line="276" w:lineRule="auto"/>
+        <w:ind w:left="720"/>
+        <w:rPr>
+          <w:rFonts w:ascii="Helvetica Light" w:hAnsi="Helvetica Light" w:cs="Arial"/>
+          <w:sz w:val="22"/>
+          <w:szCs w:val="22"/>
+        </w:rPr>
+      </w:pPr>
+    </w:p>
+    <w:p>
+      <w:pPr>
+        <w:spacing w:line="276" w:lineRule="auto"/>
+        <w:ind w:left="720"/>
+        <w:rPr>
+          <w:rFonts w:ascii="Helvetica Light" w:hAnsi="Helvetica Light" w:cs="Arial"/>
+          <w:sz w:val="22"/>
+          <w:szCs w:val="22"/>
+        </w:rPr>
+      </w:pPr>
+      <w:r>
+        <w:rPr>
+          <w:rFonts w:ascii="Helvetica Light" w:hAnsi="Helvetica Light" w:cs="Arial"/>
+          <w:sz w:val="22"/>
+          <w:szCs w:val="22"/>
+        </w:rPr>
+        <w:t>I have never had a pet</w:t>
+      </w:r>
+      <w:r>
+        <w:rPr>
+          <w:rFonts w:ascii="Helvetica Light" w:hAnsi="Helvetica Light" w:cs="Arial"/>
+          <w:sz w:val="22"/>
+          <w:szCs w:val="22"/>
+        </w:rPr>
+        <w:t xml:space="preserve"> other than </w:t>
+      </w:r>
+      <w:r>
+        <w:rPr>
+          <w:rFonts w:ascii="Helvetica Light" w:hAnsi="Helvetica Light" w:cs="Arial"/>
+          <w:sz w:val="22"/>
+          <w:szCs w:val="22"/>
+        </w:rPr>
+        <w:t>a fish named Phineas</w:t>
+      </w:r>
+      <w:r>
+        <w:rPr>
+          <w:rFonts w:ascii="Helvetica Light" w:hAnsi="Helvetica Light" w:cs="Arial"/>
+          <w:sz w:val="22"/>
+          <w:szCs w:val="22"/>
+        </w:rPr>
+        <w:t xml:space="preserve"> who lived abnormally long.</w:t>
+      </w:r>
+    </w:p>
+    <w:p>
+      <w:pPr>
+        <w:spacing w:line="276" w:lineRule="auto"/>
+        <w:rPr>
+          <w:rFonts w:ascii="Helvetica Light" w:hAnsi="Helvetica Light" w:cs="Arial"/>
+          <w:sz w:val="22"/>
+          <w:szCs w:val="22"/>
+        </w:rPr>
+      </w:pPr>
       <w:r>
         <w:rPr>
           <w:rFonts w:ascii="Helvetica Light" w:hAnsi="Helvetica Light" w:cs="Arial"/>
@@ -4241,7 +4750,6 @@
           <w:sz w:val="22"/>
           <w:szCs w:val="22"/>
         </w:rPr>
-        <w:lastRenderedPageBreak/>
         <w:br/>
       </w:r>
     </w:p>
@@ -9196,6 +9704,32 @@
 </inkml:ink>
 </file>
 
+<file path=word/ink/ink4.xml><?xml version="1.0" encoding="utf-8"?>
+<inkml:ink xmlns:inkml="http://www.w3.org/2003/InkML">
+  <inkml:definitions>
+    <inkml:context xml:id="ctx0">
+      <inkml:inkSource xml:id="inkSrc0">
+        <inkml:traceFormat>
+          <inkml:channel name="X" type="integer" min="-2.14748E9" max="2.14748E9" units="cm"/>
+          <inkml:channel name="Y" type="integer" min="-2.14748E9" max="2.14748E9" units="cm"/>
+        </inkml:traceFormat>
+        <inkml:channelProperties>
+          <inkml:channelProperty channel="X" name="resolution" value="1000" units="1/cm"/>
+          <inkml:channelProperty channel="Y" name="resolution" value="1000" units="1/cm"/>
+        </inkml:channelProperties>
+      </inkml:inkSource>
+      <inkml:timestamp xml:id="ts0" timeString="2024-11-27T18:27:23.463"/>
+    </inkml:context>
+    <inkml:brush xml:id="br0">
+      <inkml:brushProperty name="width" value="0.035" units="cm"/>
+      <inkml:brushProperty name="height" value="0.035" units="cm"/>
+      <inkml:brushProperty name="ignorePressure" value="1"/>
+    </inkml:brush>
+  </inkml:definitions>
+  <inkml:trace contextRef="#ctx0" brushRef="#br0">0 0,'16749'0,"-16726"0</inkml:trace>
+</inkml:ink>
+</file>
+
 <file path=word/theme/theme1.xml><?xml version="1.0" encoding="utf-8"?>
 <a:theme xmlns:a="http://schemas.openxmlformats.org/drawingml/2006/main" name="Office Theme">
   <a:themeElements>

</xml_diff>

<commit_message>
vault backup: 2024-11-27 14:47:30
</commit_message>
<xml_diff>
--- a/Centennial/Term 1/GNED - A Wellness Approach/Lucas_Vandermaarel_Week 13 Lab - Occupational Stress.docx
+++ b/Centennial/Term 1/GNED - A Wellness Approach/Lucas_Vandermaarel_Week 13 Lab - Occupational Stress.docx
@@ -4154,7 +4154,7 @@
           </mc:Choice>
           <mc:Fallback>
             <w:pict>
-              <v:shapetype w14:anchorId="6C51E650" id="_x0000_t75" coordsize="21600,21600" o:spt="75" o:preferrelative="t" path="m@4@5l@4@11@9@11@9@5xe" filled="f" stroked="f">
+              <v:shapetype w14:anchorId="59D2CB5A" id="_x0000_t75" coordsize="21600,21600" o:spt="75" o:preferrelative="t" path="m@4@5l@4@11@9@11@9@5xe" filled="f" stroked="f">
                 <v:stroke joinstyle="miter"/>
                 <v:formulas>
                   <v:f eqn="if lineDrawn pixelLineWidth 0"/>
@@ -4588,6 +4588,160 @@
         </w:rPr>
         <w:t xml:space="preserve"> who lived abnormally long.</w:t>
       </w:r>
+      <w:r>
+        <w:rPr>
+          <w:rFonts w:ascii="Helvetica Light" w:hAnsi="Helvetica Light" w:cs="Arial"/>
+          <w:sz w:val="22"/>
+          <w:szCs w:val="22"/>
+        </w:rPr>
+        <w:t xml:space="preserve"> I would like just one cat and hopefully it’s nice.</w:t>
+      </w:r>
+    </w:p>
+    <w:p>
+      <w:pPr>
+        <w:spacing w:line="276" w:lineRule="auto"/>
+        <w:ind w:left="720"/>
+        <w:rPr>
+          <w:rFonts w:ascii="Helvetica Light" w:hAnsi="Helvetica Light" w:cs="Arial"/>
+          <w:sz w:val="22"/>
+          <w:szCs w:val="22"/>
+        </w:rPr>
+      </w:pPr>
+    </w:p>
+    <w:p>
+      <w:pPr>
+        <w:spacing w:line="276" w:lineRule="auto"/>
+        <w:ind w:left="720"/>
+        <w:rPr>
+          <w:rFonts w:ascii="Helvetica Light" w:hAnsi="Helvetica Light" w:cs="Arial"/>
+          <w:sz w:val="22"/>
+          <w:szCs w:val="22"/>
+        </w:rPr>
+      </w:pPr>
+      <w:r>
+        <w:rPr>
+          <w:rFonts w:ascii="Helvetica Light" w:hAnsi="Helvetica Light" w:cs="Arial"/>
+          <w:sz w:val="22"/>
+          <w:szCs w:val="22"/>
+        </w:rPr>
+        <w:t xml:space="preserve">I put a decent amount of money into my technology as it is. I think my ideal would be a computer that has every latest part on the market, embedded speakers in every room of my house that offer individual 7.1 surround sound so that I can </w:t>
+      </w:r>
+      <w:r>
+        <w:rPr>
+          <w:rFonts w:ascii="Helvetica Light" w:hAnsi="Helvetica Light" w:cs="Arial"/>
+          <w:sz w:val="22"/>
+          <w:szCs w:val="22"/>
+        </w:rPr>
+        <w:t xml:space="preserve">fully </w:t>
+      </w:r>
+      <w:r>
+        <w:rPr>
+          <w:rFonts w:ascii="Helvetica Light" w:hAnsi="Helvetica Light" w:cs="Arial"/>
+          <w:sz w:val="22"/>
+          <w:szCs w:val="22"/>
+        </w:rPr>
+        <w:t xml:space="preserve">immerse myself into a song, and </w:t>
+      </w:r>
+      <w:r>
+        <w:rPr>
+          <w:rFonts w:ascii="Helvetica Light" w:hAnsi="Helvetica Light" w:cs="Arial"/>
+          <w:sz w:val="22"/>
+          <w:szCs w:val="22"/>
+        </w:rPr>
+        <w:t>display panels on various walls that would have different pieces of information on them such as status of home servers, weather, and different types of news scraped from various sources online.</w:t>
+      </w:r>
+    </w:p>
+    <w:p>
+      <w:pPr>
+        <w:spacing w:line="276" w:lineRule="auto"/>
+        <w:ind w:left="720"/>
+        <w:rPr>
+          <w:rFonts w:ascii="Helvetica Light" w:hAnsi="Helvetica Light" w:cs="Arial"/>
+          <w:sz w:val="22"/>
+          <w:szCs w:val="22"/>
+        </w:rPr>
+      </w:pPr>
+    </w:p>
+    <w:p>
+      <w:pPr>
+        <w:spacing w:line="276" w:lineRule="auto"/>
+        <w:ind w:left="720"/>
+        <w:rPr>
+          <w:rFonts w:ascii="Helvetica Light" w:hAnsi="Helvetica Light" w:cs="Arial"/>
+          <w:sz w:val="22"/>
+          <w:szCs w:val="22"/>
+        </w:rPr>
+      </w:pPr>
+      <w:r>
+        <w:rPr>
+          <w:rFonts w:ascii="Helvetica Light" w:hAnsi="Helvetica Light" w:cs="Arial"/>
+          <w:sz w:val="22"/>
+          <w:szCs w:val="22"/>
+        </w:rPr>
+        <w:t>I would like to get back into playing basketball as I used to be decent at it and practiced all of the time.</w:t>
+      </w:r>
+      <w:r>
+        <w:rPr>
+          <w:rFonts w:ascii="Helvetica Light" w:hAnsi="Helvetica Light" w:cs="Arial"/>
+          <w:sz w:val="22"/>
+          <w:szCs w:val="22"/>
+        </w:rPr>
+        <w:t xml:space="preserve"> I have a hairline fracture in my right foot right now so I can’t run at the moment, but I would really like to be able to do that again, so I guess that is an ideal I have at the moment.</w:t>
+      </w:r>
+    </w:p>
+    <w:p>
+      <w:pPr>
+        <w:spacing w:line="276" w:lineRule="auto"/>
+        <w:ind w:left="720"/>
+        <w:rPr>
+          <w:rFonts w:ascii="Helvetica Light" w:hAnsi="Helvetica Light" w:cs="Arial"/>
+          <w:sz w:val="22"/>
+          <w:szCs w:val="22"/>
+        </w:rPr>
+      </w:pPr>
+    </w:p>
+    <w:p>
+      <w:pPr>
+        <w:spacing w:line="276" w:lineRule="auto"/>
+        <w:ind w:left="720"/>
+        <w:rPr>
+          <w:rFonts w:ascii="Helvetica Light" w:hAnsi="Helvetica Light" w:cs="Arial"/>
+          <w:sz w:val="22"/>
+          <w:szCs w:val="22"/>
+        </w:rPr>
+      </w:pPr>
+      <w:r>
+        <w:rPr>
+          <w:rFonts w:ascii="Helvetica Light" w:hAnsi="Helvetica Light" w:cs="Arial"/>
+          <w:sz w:val="22"/>
+          <w:szCs w:val="22"/>
+        </w:rPr>
+        <w:t xml:space="preserve">I would like to travel back to Amsterdam. I went when I was a young teen, 14 years old, and I met a lot of my </w:t>
+      </w:r>
+      <w:r>
+        <w:rPr>
+          <w:rFonts w:ascii="Helvetica Light" w:hAnsi="Helvetica Light" w:cs="Arial"/>
+          <w:sz w:val="22"/>
+          <w:szCs w:val="22"/>
+        </w:rPr>
+        <w:t>Dutch side of my family.</w:t>
+      </w:r>
+      <w:r>
+        <w:rPr>
+          <w:rFonts w:ascii="Helvetica Light" w:hAnsi="Helvetica Light" w:cs="Arial"/>
+          <w:sz w:val="22"/>
+          <w:szCs w:val="22"/>
+        </w:rPr>
+        <w:t xml:space="preserve"> I have been learning Dutch and would like to go back </w:t>
+      </w:r>
+      <w:r>
+        <w:rPr>
+          <w:rFonts w:ascii="Helvetica Light" w:hAnsi="Helvetica Light" w:cs="Arial"/>
+          <w:sz w:val="22"/>
+          <w:szCs w:val="22"/>
+        </w:rPr>
+        <w:t>to experience Amsterdam as an adult.</w:t>
+      </w:r>
     </w:p>
     <w:p>
       <w:pPr>
@@ -4684,6 +4838,79 @@
         </w:rPr>
         <w:br/>
       </w:r>
+      <w:r>
+        <w:rPr>
+          <w:rFonts w:ascii="Helvetica Light" w:hAnsi="Helvetica Light" w:cs="Arial"/>
+          <w:sz w:val="22"/>
+          <w:szCs w:val="22"/>
+        </w:rPr>
+        <w:br/>
+        <w:t xml:space="preserve">My dream job is </w:t>
+      </w:r>
+      <w:r>
+        <w:rPr>
+          <w:rFonts w:ascii="Helvetica Light" w:hAnsi="Helvetica Light" w:cs="Arial"/>
+          <w:sz w:val="22"/>
+          <w:szCs w:val="22"/>
+        </w:rPr>
+        <w:t>one</w:t>
+      </w:r>
+      <w:r>
+        <w:rPr>
+          <w:rFonts w:ascii="Helvetica Light" w:hAnsi="Helvetica Light" w:cs="Arial"/>
+          <w:sz w:val="22"/>
+          <w:szCs w:val="22"/>
+        </w:rPr>
+        <w:t xml:space="preserve"> where I am the owner of a software company. </w:t>
+      </w:r>
+      <w:r>
+        <w:rPr>
+          <w:rFonts w:ascii="Helvetica Light" w:hAnsi="Helvetica Light" w:cs="Arial"/>
+          <w:sz w:val="22"/>
+          <w:szCs w:val="22"/>
+        </w:rPr>
+        <w:t>Software is scalable, I can manage from anywhere, code from anywhere, do everythin</w:t>
+      </w:r>
+      <w:r>
+        <w:rPr>
+          <w:rFonts w:ascii="Helvetica Light" w:hAnsi="Helvetica Light" w:cs="Arial"/>
+          <w:sz w:val="22"/>
+          <w:szCs w:val="22"/>
+        </w:rPr>
+        <w:t>g from anywhere</w:t>
+      </w:r>
+      <w:r>
+        <w:rPr>
+          <w:rFonts w:ascii="Helvetica Light" w:hAnsi="Helvetica Light" w:cs="Arial"/>
+          <w:sz w:val="22"/>
+          <w:szCs w:val="22"/>
+        </w:rPr>
+        <w:t>.</w:t>
+      </w:r>
+      <w:r>
+        <w:rPr>
+          <w:rFonts w:ascii="Helvetica Light" w:hAnsi="Helvetica Light" w:cs="Arial"/>
+          <w:sz w:val="22"/>
+          <w:szCs w:val="22"/>
+        </w:rPr>
+        <w:t xml:space="preserve"> </w:t>
+      </w:r>
+      <w:r>
+        <w:rPr>
+          <w:rFonts w:ascii="Helvetica Light" w:hAnsi="Helvetica Light" w:cs="Arial"/>
+          <w:sz w:val="22"/>
+          <w:szCs w:val="22"/>
+        </w:rPr>
+        <w:t>I want freedom and I believe I could make it happen as an owner of a software company.</w:t>
+      </w:r>
+      <w:r>
+        <w:rPr>
+          <w:rFonts w:ascii="Helvetica Light" w:hAnsi="Helvetica Light" w:cs="Arial"/>
+          <w:sz w:val="22"/>
+          <w:szCs w:val="22"/>
+        </w:rPr>
+        <w:br/>
+      </w:r>
     </w:p>
     <w:p>
       <w:pPr>
@@ -4752,6 +4979,22 @@
         </w:rPr>
         <w:br/>
       </w:r>
+      <w:r>
+        <w:rPr>
+          <w:rFonts w:ascii="Helvetica Light" w:hAnsi="Helvetica Light" w:cs="Arial"/>
+          <w:sz w:val="22"/>
+          <w:szCs w:val="22"/>
+        </w:rPr>
+        <w:t xml:space="preserve">I would be a lawyer or some type of </w:t>
+      </w:r>
+      <w:r>
+        <w:rPr>
+          <w:rFonts w:ascii="Helvetica Light" w:hAnsi="Helvetica Light" w:cs="Arial"/>
+          <w:sz w:val="22"/>
+          <w:szCs w:val="22"/>
+        </w:rPr>
+        <w:t xml:space="preserve">doctor, I believe. It’s as few of the classic </w:t>
+      </w:r>
     </w:p>
     <w:p>
       <w:pPr>
@@ -4772,6 +5015,7 @@
           <w:sz w:val="22"/>
           <w:szCs w:val="22"/>
         </w:rPr>
+        <w:lastRenderedPageBreak/>
         <w:t>If your goal were to improve the world, what job would it be</w:t>
       </w:r>
       <w:r>

</xml_diff>

<commit_message>
vault backup: 2024-11-27 15:47:29
</commit_message>
<xml_diff>
--- a/Centennial/Term 1/GNED - A Wellness Approach/Lucas_Vandermaarel_Week 13 Lab - Occupational Stress.docx
+++ b/Centennial/Term 1/GNED - A Wellness Approach/Lucas_Vandermaarel_Week 13 Lab - Occupational Stress.docx
@@ -4154,7 +4154,7 @@
           </mc:Choice>
           <mc:Fallback>
             <w:pict>
-              <v:shapetype w14:anchorId="59D2CB5A" id="_x0000_t75" coordsize="21600,21600" o:spt="75" o:preferrelative="t" path="m@4@5l@4@11@9@11@9@5xe" filled="f" stroked="f">
+              <v:shapetype w14:anchorId="56689F9F" id="_x0000_t75" coordsize="21600,21600" o:spt="75" o:preferrelative="t" path="m@4@5l@4@11@9@11@9@5xe" filled="f" stroked="f">
                 <v:stroke joinstyle="miter"/>
                 <v:formulas>
                   <v:f eqn="if lineDrawn pixelLineWidth 0"/>
@@ -4777,6 +4777,55 @@
       <w:r>
         <w:rPr>
           <w:rFonts w:ascii="Helvetica Light" w:hAnsi="Helvetica Light" w:cs="Arial"/>
+          <w:noProof/>
+          <w:sz w:val="22"/>
+          <w:szCs w:val="22"/>
+        </w:rPr>
+        <mc:AlternateContent>
+          <mc:Choice Requires="wpi">
+            <w:drawing>
+              <wp:anchor distT="0" distB="0" distL="114300" distR="114300" simplePos="0" relativeHeight="251670528" behindDoc="0" locked="0" layoutInCell="1" allowOverlap="1" wp14:anchorId="090CCCE8" wp14:editId="05469074">
+                <wp:simplePos x="0" y="0"/>
+                <wp:positionH relativeFrom="margin">
+                  <wp:posOffset>409575</wp:posOffset>
+                </wp:positionH>
+                <wp:positionV relativeFrom="paragraph">
+                  <wp:posOffset>492760</wp:posOffset>
+                </wp:positionV>
+                <wp:extent cx="6038280" cy="360"/>
+                <wp:effectExtent l="38100" t="38100" r="38735" b="38100"/>
+                <wp:wrapNone/>
+                <wp:docPr id="1518820014" name="Ink 3"/>
+                <wp:cNvGraphicFramePr/>
+                <a:graphic xmlns:a="http://schemas.openxmlformats.org/drawingml/2006/main">
+                  <a:graphicData uri="http://schemas.microsoft.com/office/word/2010/wordprocessingInk">
+                    <w14:contentPart bwMode="auto" r:id="rId11">
+                      <w14:nvContentPartPr>
+                        <w14:cNvContentPartPr/>
+                      </w14:nvContentPartPr>
+                      <w14:xfrm>
+                        <a:off x="0" y="0"/>
+                        <a:ext cx="6038280" cy="360"/>
+                      </w14:xfrm>
+                    </w14:contentPart>
+                  </a:graphicData>
+                </a:graphic>
+              </wp:anchor>
+            </w:drawing>
+          </mc:Choice>
+          <mc:Fallback>
+            <w:pict>
+              <v:shape w14:anchorId="6F587C73" id="Ink 3" o:spid="_x0000_s1026" type="#_x0000_t75" style="position:absolute;margin-left:31.75pt;margin-top:38.3pt;width:476.4pt;height:1.05pt;z-index:251670528;visibility:visible;mso-wrap-style:square;mso-wrap-distance-left:9pt;mso-wrap-distance-top:0;mso-wrap-distance-right:9pt;mso-wrap-distance-bottom:0;mso-position-horizontal:absolute;mso-position-horizontal-relative:margin;mso-position-vertical:absolute;mso-position-vertical-relative:text" o:gfxdata="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">
+                <v:imagedata r:id="rId10" o:title=""/>
+                <w10:wrap anchorx="margin"/>
+              </v:shape>
+            </w:pict>
+          </mc:Fallback>
+        </mc:AlternateContent>
+      </w:r>
+      <w:r>
+        <w:rPr>
+          <w:rFonts w:ascii="Helvetica Light" w:hAnsi="Helvetica Light" w:cs="Arial"/>
           <w:sz w:val="22"/>
           <w:szCs w:val="22"/>
         </w:rPr>
@@ -4922,6 +4971,55 @@
           <w:szCs w:val="22"/>
         </w:rPr>
       </w:pPr>
+      <w:r>
+        <w:rPr>
+          <w:rFonts w:ascii="Helvetica Light" w:hAnsi="Helvetica Light" w:cs="Arial"/>
+          <w:noProof/>
+          <w:sz w:val="22"/>
+          <w:szCs w:val="22"/>
+        </w:rPr>
+        <mc:AlternateContent>
+          <mc:Choice Requires="wpi">
+            <w:drawing>
+              <wp:anchor distT="0" distB="0" distL="114300" distR="114300" simplePos="0" relativeHeight="251672576" behindDoc="0" locked="0" layoutInCell="1" allowOverlap="1" wp14:anchorId="7BEF77BA" wp14:editId="5D0E2A7D">
+                <wp:simplePos x="0" y="0"/>
+                <wp:positionH relativeFrom="margin">
+                  <wp:posOffset>409575</wp:posOffset>
+                </wp:positionH>
+                <wp:positionV relativeFrom="paragraph">
+                  <wp:posOffset>104140</wp:posOffset>
+                </wp:positionV>
+                <wp:extent cx="6038280" cy="360"/>
+                <wp:effectExtent l="38100" t="38100" r="38735" b="38100"/>
+                <wp:wrapNone/>
+                <wp:docPr id="1134200069" name="Ink 3"/>
+                <wp:cNvGraphicFramePr/>
+                <a:graphic xmlns:a="http://schemas.openxmlformats.org/drawingml/2006/main">
+                  <a:graphicData uri="http://schemas.microsoft.com/office/word/2010/wordprocessingInk">
+                    <w14:contentPart bwMode="auto" r:id="rId12">
+                      <w14:nvContentPartPr>
+                        <w14:cNvContentPartPr/>
+                      </w14:nvContentPartPr>
+                      <w14:xfrm>
+                        <a:off x="0" y="0"/>
+                        <a:ext cx="6038280" cy="360"/>
+                      </w14:xfrm>
+                    </w14:contentPart>
+                  </a:graphicData>
+                </a:graphic>
+              </wp:anchor>
+            </w:drawing>
+          </mc:Choice>
+          <mc:Fallback>
+            <w:pict>
+              <v:shape w14:anchorId="7F7F1824" id="Ink 3" o:spid="_x0000_s1026" type="#_x0000_t75" style="position:absolute;margin-left:31.75pt;margin-top:7.7pt;width:476.4pt;height:1.05pt;z-index:251672576;visibility:visible;mso-wrap-style:square;mso-wrap-distance-left:9pt;mso-wrap-distance-top:0;mso-wrap-distance-right:9pt;mso-wrap-distance-bottom:0;mso-position-horizontal:absolute;mso-position-horizontal-relative:margin;mso-position-vertical:absolute;mso-position-vertical-relative:text" o:gfxdata="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">
+                <v:imagedata r:id="rId10" o:title=""/>
+                <w10:wrap anchorx="margin"/>
+              </v:shape>
+            </w:pict>
+          </mc:Fallback>
+        </mc:AlternateContent>
+      </w:r>
     </w:p>
     <w:p>
       <w:pPr>
@@ -4993,7 +5091,65 @@
           <w:sz w:val="22"/>
           <w:szCs w:val="22"/>
         </w:rPr>
-        <w:t xml:space="preserve">doctor, I believe. It’s as few of the classic </w:t>
+        <w:t xml:space="preserve">doctor, I believe. </w:t>
+      </w:r>
+      <w:r>
+        <w:rPr>
+          <w:rFonts w:ascii="Helvetica Light" w:hAnsi="Helvetica Light" w:cs="Arial"/>
+          <w:sz w:val="22"/>
+          <w:szCs w:val="22"/>
+        </w:rPr>
+        <w:t xml:space="preserve">I have heard these two careers </w:t>
+      </w:r>
+      <w:r>
+        <w:rPr>
+          <w:rFonts w:ascii="Helvetica Light" w:hAnsi="Helvetica Light" w:cs="Arial"/>
+          <w:sz w:val="22"/>
+          <w:szCs w:val="22"/>
+        </w:rPr>
+        <w:t>through my formative years, but all I could think about is being similar to my dad, a programmer.</w:t>
+      </w:r>
+      <w:r>
+        <w:rPr>
+          <w:rFonts w:ascii="Helvetica Light" w:hAnsi="Helvetica Light" w:cs="Arial"/>
+          <w:sz w:val="22"/>
+          <w:szCs w:val="22"/>
+        </w:rPr>
+        <w:t xml:space="preserve"> They just wanted to give me ideas of solid careers </w:t>
+      </w:r>
+      <w:r>
+        <w:rPr>
+          <w:rFonts w:ascii="Helvetica Light" w:hAnsi="Helvetica Light" w:cs="Arial"/>
+          <w:i/>
+          <w:iCs/>
+          <w:sz w:val="22"/>
+          <w:szCs w:val="22"/>
+        </w:rPr>
+        <w:t xml:space="preserve">I could do </w:t>
+      </w:r>
+      <w:r>
+        <w:rPr>
+          <w:rFonts w:ascii="Helvetica Light" w:hAnsi="Helvetica Light" w:cs="Arial"/>
+          <w:sz w:val="22"/>
+          <w:szCs w:val="22"/>
+        </w:rPr>
+        <w:t>to live comfortably</w:t>
+      </w:r>
+      <w:r>
+        <w:rPr>
+          <w:rFonts w:ascii="Helvetica Light" w:hAnsi="Helvetica Light" w:cs="Arial"/>
+          <w:sz w:val="22"/>
+          <w:szCs w:val="22"/>
+        </w:rPr>
+        <w:t>.</w:t>
+      </w:r>
+      <w:r>
+        <w:rPr>
+          <w:rFonts w:ascii="Helvetica Light" w:hAnsi="Helvetica Light" w:cs="Arial"/>
+          <w:sz w:val="22"/>
+          <w:szCs w:val="22"/>
+        </w:rPr>
+        <w:t xml:space="preserve"> </w:t>
       </w:r>
     </w:p>
     <w:p>
@@ -5045,6 +5201,140 @@
       <w:r>
         <w:rPr>
           <w:rFonts w:ascii="Helvetica Light" w:hAnsi="Helvetica Light" w:cs="Arial"/>
+          <w:noProof/>
+          <w:sz w:val="22"/>
+          <w:szCs w:val="22"/>
+        </w:rPr>
+        <mc:AlternateContent>
+          <mc:Choice Requires="wpi">
+            <w:drawing>
+              <wp:anchor distT="0" distB="0" distL="114300" distR="114300" simplePos="0" relativeHeight="251674624" behindDoc="0" locked="0" layoutInCell="1" allowOverlap="1" wp14:anchorId="7DB9621A" wp14:editId="7F206E9B">
+                <wp:simplePos x="0" y="0"/>
+                <wp:positionH relativeFrom="margin">
+                  <wp:posOffset>409575</wp:posOffset>
+                </wp:positionH>
+                <wp:positionV relativeFrom="paragraph">
+                  <wp:posOffset>298450</wp:posOffset>
+                </wp:positionV>
+                <wp:extent cx="6038215" cy="0"/>
+                <wp:effectExtent l="38100" t="38100" r="38735" b="38100"/>
+                <wp:wrapNone/>
+                <wp:docPr id="1427892280" name="Ink 3"/>
+                <wp:cNvGraphicFramePr/>
+                <a:graphic xmlns:a="http://schemas.openxmlformats.org/drawingml/2006/main">
+                  <a:graphicData uri="http://schemas.microsoft.com/office/word/2010/wordprocessingInk">
+                    <w14:contentPart bwMode="auto" r:id="rId13">
+                      <w14:nvContentPartPr>
+                        <w14:cNvContentPartPr/>
+                      </w14:nvContentPartPr>
+                      <w14:xfrm>
+                        <a:off x="0" y="0"/>
+                        <a:ext cx="6038215" cy="0"/>
+                      </w14:xfrm>
+                    </w14:contentPart>
+                  </a:graphicData>
+                </a:graphic>
+              </wp:anchor>
+            </w:drawing>
+          </mc:Choice>
+          <mc:Fallback>
+            <w:pict>
+              <v:shape w14:anchorId="2A464DD1" id="Ink 3" o:spid="_x0000_s1026" type="#_x0000_t75" style="position:absolute;margin-left:31.75pt;margin-top:23.5pt;width:476.4pt;height:0;z-index:251674624;visibility:visible;mso-wrap-style:square;mso-wrap-distance-left:9pt;mso-wrap-distance-top:0;mso-wrap-distance-right:9pt;mso-wrap-distance-bottom:0;mso-position-horizontal:absolute;mso-position-horizontal-relative:margin;mso-position-vertical:absolute;mso-position-vertical-relative:text" o:gfxdata="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">
+                <v:imagedata r:id="rId10" o:title=""/>
+                <w10:wrap anchorx="margin"/>
+              </v:shape>
+            </w:pict>
+          </mc:Fallback>
+        </mc:AlternateContent>
+      </w:r>
+    </w:p>
+    <w:p>
+      <w:pPr>
+        <w:spacing w:line="276" w:lineRule="auto"/>
+        <w:ind w:left="720"/>
+        <w:rPr>
+          <w:rFonts w:ascii="Helvetica Light" w:hAnsi="Helvetica Light" w:cs="Arial"/>
+          <w:sz w:val="22"/>
+          <w:szCs w:val="22"/>
+        </w:rPr>
+      </w:pPr>
+      <w:r>
+        <w:rPr>
+          <w:rFonts w:ascii="Helvetica Light" w:hAnsi="Helvetica Light" w:cs="Arial"/>
+          <w:sz w:val="22"/>
+          <w:szCs w:val="22"/>
+        </w:rPr>
+        <w:t xml:space="preserve">I would attempt to teach philosophy as I find that it has helped me get out of deep psychological holes and </w:t>
+      </w:r>
+      <w:r>
+        <w:rPr>
+          <w:rFonts w:ascii="Helvetica Light" w:hAnsi="Helvetica Light" w:cs="Arial"/>
+          <w:sz w:val="22"/>
+          <w:szCs w:val="22"/>
+        </w:rPr>
+        <w:t>has</w:t>
+      </w:r>
+      <w:r>
+        <w:rPr>
+          <w:rFonts w:ascii="Helvetica Light" w:hAnsi="Helvetica Light" w:cs="Arial"/>
+          <w:sz w:val="22"/>
+          <w:szCs w:val="22"/>
+        </w:rPr>
+        <w:t xml:space="preserve"> help</w:t>
+      </w:r>
+      <w:r>
+        <w:rPr>
+          <w:rFonts w:ascii="Helvetica Light" w:hAnsi="Helvetica Light" w:cs="Arial"/>
+          <w:sz w:val="22"/>
+          <w:szCs w:val="22"/>
+        </w:rPr>
+        <w:t>ed me continue on</w:t>
+      </w:r>
+      <w:r>
+        <w:rPr>
+          <w:rFonts w:ascii="Helvetica Light" w:hAnsi="Helvetica Light" w:cs="Arial"/>
+          <w:sz w:val="22"/>
+          <w:szCs w:val="22"/>
+        </w:rPr>
+        <w:t xml:space="preserve">, especially lately, as </w:t>
+      </w:r>
+      <w:r>
+        <w:rPr>
+          <w:rFonts w:ascii="Helvetica Light" w:hAnsi="Helvetica Light" w:cs="Arial"/>
+          <w:sz w:val="22"/>
+          <w:szCs w:val="22"/>
+        </w:rPr>
+        <w:t xml:space="preserve">life has just been coming at me on all ends. </w:t>
+      </w:r>
+      <w:r>
+        <w:rPr>
+          <w:rFonts w:ascii="Helvetica Light" w:hAnsi="Helvetica Light" w:cs="Arial"/>
+          <w:sz w:val="22"/>
+          <w:szCs w:val="22"/>
+        </w:rPr>
+        <w:t xml:space="preserve">I would try to expand people’s perspectives so that people may be able to keep themselves from becoming irate or upset about the obstacles that life runs </w:t>
+      </w:r>
+      <w:r>
+        <w:rPr>
+          <w:rFonts w:ascii="Helvetica Light" w:hAnsi="Helvetica Light" w:cs="Arial"/>
+          <w:sz w:val="22"/>
+          <w:szCs w:val="22"/>
+        </w:rPr>
+        <w:t>inevitably runs you through.</w:t>
+      </w:r>
+    </w:p>
+    <w:p>
+      <w:pPr>
+        <w:spacing w:line="276" w:lineRule="auto"/>
+        <w:rPr>
+          <w:rFonts w:ascii="Helvetica Light" w:hAnsi="Helvetica Light" w:cs="Arial"/>
+          <w:sz w:val="22"/>
+          <w:szCs w:val="22"/>
+        </w:rPr>
+      </w:pPr>
+      <w:r>
+        <w:rPr>
+          <w:rFonts w:ascii="Helvetica Light" w:hAnsi="Helvetica Light" w:cs="Arial"/>
           <w:sz w:val="22"/>
           <w:szCs w:val="22"/>
         </w:rPr>
@@ -5067,10 +5357,232 @@
       <w:r>
         <w:rPr>
           <w:rFonts w:ascii="Helvetica Light" w:hAnsi="Helvetica Light" w:cs="Arial"/>
+          <w:noProof/>
+          <w:sz w:val="22"/>
+          <w:szCs w:val="22"/>
+        </w:rPr>
+        <mc:AlternateContent>
+          <mc:Choice Requires="wpi">
+            <w:drawing>
+              <wp:anchor distT="0" distB="0" distL="114300" distR="114300" simplePos="0" relativeHeight="251676672" behindDoc="0" locked="0" layoutInCell="1" allowOverlap="1" wp14:anchorId="27CB92E2" wp14:editId="716B7C27">
+                <wp:simplePos x="0" y="0"/>
+                <wp:positionH relativeFrom="margin">
+                  <wp:posOffset>419100</wp:posOffset>
+                </wp:positionH>
+                <wp:positionV relativeFrom="paragraph">
+                  <wp:posOffset>323215</wp:posOffset>
+                </wp:positionV>
+                <wp:extent cx="6038280" cy="360"/>
+                <wp:effectExtent l="38100" t="38100" r="38735" b="38100"/>
+                <wp:wrapNone/>
+                <wp:docPr id="927588068" name="Ink 3"/>
+                <wp:cNvGraphicFramePr/>
+                <a:graphic xmlns:a="http://schemas.openxmlformats.org/drawingml/2006/main">
+                  <a:graphicData uri="http://schemas.microsoft.com/office/word/2010/wordprocessingInk">
+                    <w14:contentPart bwMode="auto" r:id="rId14">
+                      <w14:nvContentPartPr>
+                        <w14:cNvContentPartPr/>
+                      </w14:nvContentPartPr>
+                      <w14:xfrm>
+                        <a:off x="0" y="0"/>
+                        <a:ext cx="6038280" cy="360"/>
+                      </w14:xfrm>
+                    </w14:contentPart>
+                  </a:graphicData>
+                </a:graphic>
+              </wp:anchor>
+            </w:drawing>
+          </mc:Choice>
+          <mc:Fallback>
+            <w:pict>
+              <v:shape w14:anchorId="33C8CA14" id="Ink 3" o:spid="_x0000_s1026" type="#_x0000_t75" style="position:absolute;margin-left:32.5pt;margin-top:24.95pt;width:476.4pt;height:1.05pt;z-index:251676672;visibility:visible;mso-wrap-style:square;mso-wrap-distance-left:9pt;mso-wrap-distance-top:0;mso-wrap-distance-right:9pt;mso-wrap-distance-bottom:0;mso-position-horizontal:absolute;mso-position-horizontal-relative:margin;mso-position-vertical:absolute;mso-position-vertical-relative:text" o:gfxdata="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">
+                <v:imagedata r:id="rId10" o:title=""/>
+                <w10:wrap anchorx="margin"/>
+              </v:shape>
+            </w:pict>
+          </mc:Fallback>
+        </mc:AlternateContent>
+      </w:r>
+      <w:r>
+        <w:rPr>
+          <w:rFonts w:ascii="Helvetica Light" w:hAnsi="Helvetica Light" w:cs="Arial"/>
           <w:sz w:val="22"/>
           <w:szCs w:val="22"/>
         </w:rPr>
         <w:t>What are your future career plans or goals?</w:t>
+      </w:r>
+    </w:p>
+    <w:p>
+      <w:pPr>
+        <w:spacing w:line="276" w:lineRule="auto"/>
+        <w:rPr>
+          <w:rFonts w:ascii="Helvetica Light" w:hAnsi="Helvetica Light" w:cs="Arial"/>
+          <w:sz w:val="22"/>
+          <w:szCs w:val="22"/>
+        </w:rPr>
+      </w:pPr>
+    </w:p>
+    <w:p>
+      <w:pPr>
+        <w:spacing w:line="276" w:lineRule="auto"/>
+        <w:ind w:left="720"/>
+        <w:rPr>
+          <w:rFonts w:ascii="Helvetica Light" w:hAnsi="Helvetica Light" w:cs="Arial"/>
+          <w:sz w:val="22"/>
+          <w:szCs w:val="22"/>
+        </w:rPr>
+      </w:pPr>
+      <w:r>
+        <w:rPr>
+          <w:rFonts w:ascii="Helvetica Light" w:hAnsi="Helvetica Light" w:cs="Arial"/>
+          <w:sz w:val="22"/>
+          <w:szCs w:val="22"/>
+        </w:rPr>
+        <w:t>I would like to be in a managerial role by age 30 making over $120,000 a year. I have 6 years to complete this and believe I can do it, especially in</w:t>
+      </w:r>
+      <w:r>
+        <w:rPr>
+          <w:rFonts w:ascii="Helvetica Light" w:hAnsi="Helvetica Light" w:cs="Arial"/>
+          <w:sz w:val="22"/>
+          <w:szCs w:val="22"/>
+        </w:rPr>
+        <w:t xml:space="preserve"> the</w:t>
+      </w:r>
+      <w:r>
+        <w:rPr>
+          <w:rFonts w:ascii="Helvetica Light" w:hAnsi="Helvetica Light" w:cs="Arial"/>
+          <w:sz w:val="22"/>
+          <w:szCs w:val="22"/>
+        </w:rPr>
+        <w:t xml:space="preserve"> tech</w:t>
+      </w:r>
+      <w:r>
+        <w:rPr>
+          <w:rFonts w:ascii="Helvetica Light" w:hAnsi="Helvetica Light" w:cs="Arial"/>
+          <w:sz w:val="22"/>
+          <w:szCs w:val="22"/>
+        </w:rPr>
+        <w:t xml:space="preserve"> sector</w:t>
+      </w:r>
+      <w:r>
+        <w:rPr>
+          <w:rFonts w:ascii="Helvetica Light" w:hAnsi="Helvetica Light" w:cs="Arial"/>
+          <w:sz w:val="22"/>
+          <w:szCs w:val="22"/>
+        </w:rPr>
+        <w:t>. I will most likely have to leave the school board I currently work at though.</w:t>
+      </w:r>
+      <w:r>
+        <w:rPr>
+          <w:rFonts w:ascii="Helvetica Light" w:hAnsi="Helvetica Light" w:cs="Arial"/>
+          <w:sz w:val="22"/>
+          <w:szCs w:val="22"/>
+        </w:rPr>
+        <w:t xml:space="preserve"> </w:t>
+      </w:r>
+      <w:r>
+        <w:rPr>
+          <w:rFonts w:ascii="Helvetica Light" w:hAnsi="Helvetica Light" w:cs="Arial"/>
+          <w:sz w:val="22"/>
+          <w:szCs w:val="22"/>
+        </w:rPr>
+        <w:t>If I am an owner of my own business by then</w:t>
+      </w:r>
+      <w:r>
+        <w:rPr>
+          <w:rFonts w:ascii="Helvetica Light" w:hAnsi="Helvetica Light" w:cs="Arial"/>
+          <w:sz w:val="22"/>
+          <w:szCs w:val="22"/>
+        </w:rPr>
+        <w:t xml:space="preserve">, even better. </w:t>
+      </w:r>
+      <w:r>
+        <w:rPr>
+          <w:rFonts w:ascii="Helvetica Light" w:hAnsi="Helvetica Light" w:cs="Arial"/>
+          <w:sz w:val="22"/>
+          <w:szCs w:val="22"/>
+        </w:rPr>
+        <w:t>I don’t enjoy the idea of</w:t>
+      </w:r>
+      <w:r>
+        <w:rPr>
+          <w:rFonts w:ascii="Helvetica Light" w:hAnsi="Helvetica Light" w:cs="Arial"/>
+          <w:sz w:val="22"/>
+          <w:szCs w:val="22"/>
+        </w:rPr>
+        <w:t xml:space="preserve"> being told what to do for the rest of my life. I will become an owner of my own business</w:t>
+      </w:r>
+      <w:r>
+        <w:rPr>
+          <w:rFonts w:ascii="Helvetica Light" w:hAnsi="Helvetica Light" w:cs="Arial"/>
+          <w:sz w:val="22"/>
+          <w:szCs w:val="22"/>
+        </w:rPr>
+        <w:t xml:space="preserve">, most likely </w:t>
+      </w:r>
+      <w:r>
+        <w:rPr>
+          <w:rFonts w:ascii="Helvetica Light" w:hAnsi="Helvetica Light" w:cs="Arial"/>
+          <w:sz w:val="22"/>
+          <w:szCs w:val="22"/>
+        </w:rPr>
+        <w:t xml:space="preserve">a </w:t>
+      </w:r>
+      <w:r>
+        <w:rPr>
+          <w:rFonts w:ascii="Helvetica Light" w:hAnsi="Helvetica Light" w:cs="Arial"/>
+          <w:sz w:val="22"/>
+          <w:szCs w:val="22"/>
+        </w:rPr>
+        <w:t>software</w:t>
+      </w:r>
+      <w:r>
+        <w:rPr>
+          <w:rFonts w:ascii="Helvetica Light" w:hAnsi="Helvetica Light" w:cs="Arial"/>
+          <w:sz w:val="22"/>
+          <w:szCs w:val="22"/>
+        </w:rPr>
+        <w:t xml:space="preserve"> company</w:t>
+      </w:r>
+      <w:r>
+        <w:rPr>
+          <w:rFonts w:ascii="Helvetica Light" w:hAnsi="Helvetica Light" w:cs="Arial"/>
+          <w:sz w:val="22"/>
+          <w:szCs w:val="22"/>
+        </w:rPr>
+        <w:t xml:space="preserve"> </w:t>
+      </w:r>
+      <w:r>
+        <w:rPr>
+          <w:rFonts w:ascii="Helvetica Light" w:hAnsi="Helvetica Light" w:cs="Arial"/>
+          <w:sz w:val="22"/>
+          <w:szCs w:val="22"/>
+        </w:rPr>
+        <w:t>in the future</w:t>
+      </w:r>
+      <w:r>
+        <w:rPr>
+          <w:rFonts w:ascii="Helvetica Light" w:hAnsi="Helvetica Light" w:cs="Arial"/>
+          <w:sz w:val="22"/>
+          <w:szCs w:val="22"/>
+        </w:rPr>
+        <w:t xml:space="preserve">. </w:t>
+      </w:r>
+      <w:r>
+        <w:rPr>
+          <w:rFonts w:ascii="Helvetica Light" w:hAnsi="Helvetica Light" w:cs="Arial"/>
+          <w:sz w:val="22"/>
+          <w:szCs w:val="22"/>
+        </w:rPr>
+        <w:t xml:space="preserve">I just need to build up my financial security through </w:t>
+      </w:r>
+      <w:r>
+        <w:rPr>
+          <w:rFonts w:ascii="Helvetica Light" w:hAnsi="Helvetica Light" w:cs="Arial"/>
+          <w:sz w:val="22"/>
+          <w:szCs w:val="22"/>
+        </w:rPr>
+        <w:t>continuing to store my money into investments and keep trying to give myself the best opportunities I can.</w:t>
       </w:r>
     </w:p>
     <w:sectPr>
@@ -8374,7 +8886,7 @@
         <w:ind w:left="720" w:hanging="360"/>
       </w:pPr>
     </w:lvl>
-    <w:lvl w:ilvl="1" w:tplc="04090019" w:tentative="1">
+    <w:lvl w:ilvl="1" w:tplc="04090019">
       <w:start w:val="1"/>
       <w:numFmt w:val="lowerLetter"/>
       <w:lvlText w:val="%2."/>
@@ -9974,6 +10486,110 @@
 </inkml:ink>
 </file>
 
+<file path=word/ink/ink5.xml><?xml version="1.0" encoding="utf-8"?>
+<inkml:ink xmlns:inkml="http://www.w3.org/2003/InkML">
+  <inkml:definitions>
+    <inkml:context xml:id="ctx0">
+      <inkml:inkSource xml:id="inkSrc0">
+        <inkml:traceFormat>
+          <inkml:channel name="X" type="integer" min="-2.14748E9" max="2.14748E9" units="cm"/>
+          <inkml:channel name="Y" type="integer" min="-2.14748E9" max="2.14748E9" units="cm"/>
+        </inkml:traceFormat>
+        <inkml:channelProperties>
+          <inkml:channelProperty channel="X" name="resolution" value="1000" units="1/cm"/>
+          <inkml:channelProperty channel="Y" name="resolution" value="1000" units="1/cm"/>
+        </inkml:channelProperties>
+      </inkml:inkSource>
+      <inkml:timestamp xml:id="ts0" timeString="2024-11-27T20:22:18.283"/>
+    </inkml:context>
+    <inkml:brush xml:id="br0">
+      <inkml:brushProperty name="width" value="0.035" units="cm"/>
+      <inkml:brushProperty name="height" value="0.035" units="cm"/>
+      <inkml:brushProperty name="ignorePressure" value="1"/>
+    </inkml:brush>
+  </inkml:definitions>
+  <inkml:trace contextRef="#ctx0" brushRef="#br0">0 0,'16749'0,"-16726"0</inkml:trace>
+</inkml:ink>
+</file>
+
+<file path=word/ink/ink6.xml><?xml version="1.0" encoding="utf-8"?>
+<inkml:ink xmlns:inkml="http://www.w3.org/2003/InkML">
+  <inkml:definitions>
+    <inkml:context xml:id="ctx0">
+      <inkml:inkSource xml:id="inkSrc0">
+        <inkml:traceFormat>
+          <inkml:channel name="X" type="integer" min="-2.14748E9" max="2.14748E9" units="cm"/>
+          <inkml:channel name="Y" type="integer" min="-2.14748E9" max="2.14748E9" units="cm"/>
+        </inkml:traceFormat>
+        <inkml:channelProperties>
+          <inkml:channelProperty channel="X" name="resolution" value="1000" units="1/cm"/>
+          <inkml:channelProperty channel="Y" name="resolution" value="1000" units="1/cm"/>
+        </inkml:channelProperties>
+      </inkml:inkSource>
+      <inkml:timestamp xml:id="ts0" timeString="2024-11-27T20:22:19.265"/>
+    </inkml:context>
+    <inkml:brush xml:id="br0">
+      <inkml:brushProperty name="width" value="0.035" units="cm"/>
+      <inkml:brushProperty name="height" value="0.035" units="cm"/>
+      <inkml:brushProperty name="ignorePressure" value="1"/>
+    </inkml:brush>
+  </inkml:definitions>
+  <inkml:trace contextRef="#ctx0" brushRef="#br0">0 0,'16749'0,"-16726"0</inkml:trace>
+</inkml:ink>
+</file>
+
+<file path=word/ink/ink7.xml><?xml version="1.0" encoding="utf-8"?>
+<inkml:ink xmlns:inkml="http://www.w3.org/2003/InkML">
+  <inkml:definitions>
+    <inkml:context xml:id="ctx0">
+      <inkml:inkSource xml:id="inkSrc0">
+        <inkml:traceFormat>
+          <inkml:channel name="X" type="integer" min="-2.14748E9" max="2.14748E9" units="cm"/>
+          <inkml:channel name="Y" type="integer" min="-2.14748E9" max="2.14748E9" units="cm"/>
+        </inkml:traceFormat>
+        <inkml:channelProperties>
+          <inkml:channelProperty channel="X" name="resolution" value="1000" units="1/cm"/>
+          <inkml:channelProperty channel="Y" name="resolution" value="1000" units="1/cm"/>
+        </inkml:channelProperties>
+      </inkml:inkSource>
+      <inkml:timestamp xml:id="ts0" timeString="2024-11-27T20:22:24.667"/>
+    </inkml:context>
+    <inkml:brush xml:id="br0">
+      <inkml:brushProperty name="width" value="0.035" units="cm"/>
+      <inkml:brushProperty name="height" value="0.035" units="cm"/>
+      <inkml:brushProperty name="ignorePressure" value="1"/>
+    </inkml:brush>
+  </inkml:definitions>
+  <inkml:trace contextRef="#ctx0" brushRef="#br0">0 0,'16749'0,"-16726"0</inkml:trace>
+</inkml:ink>
+</file>
+
+<file path=word/ink/ink8.xml><?xml version="1.0" encoding="utf-8"?>
+<inkml:ink xmlns:inkml="http://www.w3.org/2003/InkML">
+  <inkml:definitions>
+    <inkml:context xml:id="ctx0">
+      <inkml:inkSource xml:id="inkSrc0">
+        <inkml:traceFormat>
+          <inkml:channel name="X" type="integer" min="-2.14748E9" max="2.14748E9" units="cm"/>
+          <inkml:channel name="Y" type="integer" min="-2.14748E9" max="2.14748E9" units="cm"/>
+        </inkml:traceFormat>
+        <inkml:channelProperties>
+          <inkml:channelProperty channel="X" name="resolution" value="1000" units="1/cm"/>
+          <inkml:channelProperty channel="Y" name="resolution" value="1000" units="1/cm"/>
+        </inkml:channelProperties>
+      </inkml:inkSource>
+      <inkml:timestamp xml:id="ts0" timeString="2024-11-27T20:22:25.618"/>
+    </inkml:context>
+    <inkml:brush xml:id="br0">
+      <inkml:brushProperty name="width" value="0.035" units="cm"/>
+      <inkml:brushProperty name="height" value="0.035" units="cm"/>
+      <inkml:brushProperty name="ignorePressure" value="1"/>
+    </inkml:brush>
+  </inkml:definitions>
+  <inkml:trace contextRef="#ctx0" brushRef="#br0">0 0,'16749'0,"-16726"0</inkml:trace>
+</inkml:ink>
+</file>
+
 <file path=word/theme/theme1.xml><?xml version="1.0" encoding="utf-8"?>
 <a:theme xmlns:a="http://schemas.openxmlformats.org/drawingml/2006/main" name="Office Theme">
   <a:themeElements>

</xml_diff>